<commit_message>
Monografia Atualizada + Relatório Final de Estágio
</commit_message>
<xml_diff>
--- a/documents/Monografia_TCC.docx
+++ b/documents/Monografia_TCC.docx
@@ -1178,7 +1178,9 @@
       <w:r>
         <w:rPr>
           <w:rFonts w:cs="Arial"/>
-          <w:szCs w:val="24"/>
+          <w:noProof/>
+          <w:szCs w:val="24"/>
+          <w:lang w:val="pt-BR" w:eastAsia="pt-BR"/>
         </w:rPr>
         <w:drawing>
           <wp:inline distT="0" distB="0" distL="0" distR="0" wp14:anchorId="024B2F82" wp14:editId="196A4F44">
@@ -4963,8 +4965,6 @@
         </w:rPr>
         <w:t>presente no local.</w:t>
       </w:r>
-      <w:bookmarkStart w:id="0" w:name="_GoBack"/>
-      <w:bookmarkEnd w:id="0"/>
     </w:p>
     <w:p>
       <w:pPr>
@@ -10960,7 +10960,7 @@
         <w:tab/>
         <w:t>Open Source Computer Vision Library</w:t>
       </w:r>
-      <w:bookmarkStart w:id="1" w:name="_Toc388294636"/>
+      <w:bookmarkStart w:id="0" w:name="_Toc388294636"/>
     </w:p>
     <w:p>
       <w:pPr>
@@ -10981,14 +10981,14 @@
           <w:szCs w:val="24"/>
         </w:rPr>
       </w:pPr>
-      <w:bookmarkStart w:id="2" w:name="_Toc388295051"/>
-      <w:bookmarkStart w:id="3" w:name="_Toc388296196"/>
-      <w:bookmarkStart w:id="4" w:name="_Toc388296388"/>
-      <w:bookmarkStart w:id="5" w:name="_Toc388296473"/>
-      <w:bookmarkStart w:id="6" w:name="_Toc388296550"/>
-      <w:bookmarkStart w:id="7" w:name="_Toc388296656"/>
-      <w:bookmarkStart w:id="8" w:name="_Toc388296746"/>
-      <w:bookmarkStart w:id="9" w:name="_Toc388296799"/>
+      <w:bookmarkStart w:id="1" w:name="_Toc388295051"/>
+      <w:bookmarkStart w:id="2" w:name="_Toc388296196"/>
+      <w:bookmarkStart w:id="3" w:name="_Toc388296388"/>
+      <w:bookmarkStart w:id="4" w:name="_Toc388296473"/>
+      <w:bookmarkStart w:id="5" w:name="_Toc388296550"/>
+      <w:bookmarkStart w:id="6" w:name="_Toc388296656"/>
+      <w:bookmarkStart w:id="7" w:name="_Toc388296746"/>
+      <w:bookmarkStart w:id="8" w:name="_Toc388296799"/>
     </w:p>
     <w:p>
       <w:pPr>
@@ -11047,9 +11047,9 @@
           <w:szCs w:val="24"/>
         </w:rPr>
       </w:pPr>
-      <w:bookmarkStart w:id="10" w:name="_Toc465968956"/>
-      <w:bookmarkStart w:id="11" w:name="_Toc512258241"/>
-      <w:bookmarkStart w:id="12" w:name="_Toc527379918"/>
+      <w:bookmarkStart w:id="9" w:name="_Toc465968956"/>
+      <w:bookmarkStart w:id="10" w:name="_Toc512258241"/>
+      <w:bookmarkStart w:id="11" w:name="_Toc527379918"/>
       <w:r>
         <w:rPr>
           <w:szCs w:val="24"/>
@@ -11057,6 +11057,7 @@
         <w:lastRenderedPageBreak/>
         <w:t>INTRODUÇÃ</w:t>
       </w:r>
+      <w:bookmarkEnd w:id="0"/>
       <w:bookmarkEnd w:id="1"/>
       <w:bookmarkEnd w:id="2"/>
       <w:bookmarkEnd w:id="3"/>
@@ -11067,14 +11068,13 @@
       <w:bookmarkEnd w:id="8"/>
       <w:bookmarkEnd w:id="9"/>
       <w:bookmarkEnd w:id="10"/>
+      <w:r>
+        <w:rPr>
+          <w:szCs w:val="24"/>
+        </w:rPr>
+        <w:t>O</w:t>
+      </w:r>
       <w:bookmarkEnd w:id="11"/>
-      <w:r>
-        <w:rPr>
-          <w:szCs w:val="24"/>
-        </w:rPr>
-        <w:t>O</w:t>
-      </w:r>
-      <w:bookmarkEnd w:id="12"/>
     </w:p>
     <w:p/>
     <w:p>
@@ -11113,22 +11113,22 @@
           <w:szCs w:val="24"/>
         </w:rPr>
       </w:pPr>
-      <w:bookmarkStart w:id="13" w:name="_Toc388294637"/>
-      <w:bookmarkStart w:id="14" w:name="_Toc388295052"/>
-      <w:bookmarkStart w:id="15" w:name="_Toc388296197"/>
-      <w:bookmarkStart w:id="16" w:name="_Toc388296389"/>
-      <w:bookmarkStart w:id="17" w:name="_Toc388296474"/>
-      <w:bookmarkStart w:id="18" w:name="_Toc388296551"/>
-      <w:bookmarkStart w:id="19" w:name="_Toc388296657"/>
-      <w:bookmarkStart w:id="20" w:name="_Toc388296747"/>
-      <w:bookmarkStart w:id="21" w:name="_Toc388296800"/>
+      <w:bookmarkStart w:id="12" w:name="_Toc388294637"/>
+      <w:bookmarkStart w:id="13" w:name="_Toc388295052"/>
+      <w:bookmarkStart w:id="14" w:name="_Toc388296197"/>
+      <w:bookmarkStart w:id="15" w:name="_Toc388296389"/>
+      <w:bookmarkStart w:id="16" w:name="_Toc388296474"/>
+      <w:bookmarkStart w:id="17" w:name="_Toc388296551"/>
+      <w:bookmarkStart w:id="18" w:name="_Toc388296657"/>
+      <w:bookmarkStart w:id="19" w:name="_Toc388296747"/>
+      <w:bookmarkStart w:id="20" w:name="_Toc388296800"/>
       <w:r>
         <w:rPr>
           <w:lang w:val="pt-BR"/>
         </w:rPr>
         <w:br w:type="page"/>
       </w:r>
-      <w:bookmarkStart w:id="22" w:name="_Toc527379919"/>
+      <w:bookmarkStart w:id="21" w:name="_Toc527379919"/>
       <w:r>
         <w:rPr>
           <w:szCs w:val="24"/>
@@ -11136,7 +11136,7 @@
         <w:lastRenderedPageBreak/>
         <w:t>RECONHECIMENTO FACIAL</w:t>
       </w:r>
-      <w:bookmarkEnd w:id="22"/>
+      <w:bookmarkEnd w:id="21"/>
     </w:p>
     <w:p/>
     <w:p>
@@ -11191,7 +11191,7 @@
           <w:lang w:val="pt-BR"/>
         </w:rPr>
       </w:pPr>
-      <w:bookmarkStart w:id="23" w:name="_Toc527379920"/>
+      <w:bookmarkStart w:id="22" w:name="_Toc527379920"/>
       <w:r>
         <w:rPr>
           <w:sz w:val="28"/>
@@ -11206,7 +11206,7 @@
         </w:rPr>
         <w:t>Conceitos Básicos</w:t>
       </w:r>
-      <w:bookmarkEnd w:id="23"/>
+      <w:bookmarkEnd w:id="22"/>
     </w:p>
     <w:p>
       <w:pPr>
@@ -11380,7 +11380,7 @@
           <w:lang w:val="pt-BR"/>
         </w:rPr>
       </w:pPr>
-      <w:bookmarkStart w:id="24" w:name="_Toc527379921"/>
+      <w:bookmarkStart w:id="23" w:name="_Toc527379921"/>
       <w:r>
         <w:rPr>
           <w:sz w:val="28"/>
@@ -11396,7 +11396,7 @@
         </w:rPr>
         <w:t xml:space="preserve"> Reconhecimento Facial</w:t>
       </w:r>
-      <w:bookmarkEnd w:id="24"/>
+      <w:bookmarkEnd w:id="23"/>
     </w:p>
     <w:p>
       <w:pPr>
@@ -11896,7 +11896,7 @@
           <w:lang w:val="pt-BR"/>
         </w:rPr>
       </w:pPr>
-      <w:bookmarkStart w:id="25" w:name="_Toc527379922"/>
+      <w:bookmarkStart w:id="24" w:name="_Toc527379922"/>
       <w:r>
         <w:rPr>
           <w:sz w:val="28"/>
@@ -11911,7 +11911,7 @@
         </w:rPr>
         <w:t>Utilização</w:t>
       </w:r>
-      <w:bookmarkEnd w:id="25"/>
+      <w:bookmarkEnd w:id="24"/>
     </w:p>
     <w:p>
       <w:pPr>
@@ -12637,7 +12637,7 @@
           <w:lang w:val="pt-BR"/>
         </w:rPr>
       </w:pPr>
-      <w:bookmarkStart w:id="26" w:name="_Toc527379923"/>
+      <w:bookmarkStart w:id="25" w:name="_Toc527379923"/>
       <w:r>
         <w:rPr>
           <w:sz w:val="28"/>
@@ -12666,7 +12666,7 @@
         </w:rPr>
         <w:t xml:space="preserve"> Reconhecimento De Faces</w:t>
       </w:r>
-      <w:bookmarkEnd w:id="26"/>
+      <w:bookmarkEnd w:id="25"/>
     </w:p>
     <w:p>
       <w:pPr>
@@ -12839,8 +12839,8 @@
         </w:rPr>
         <w:drawing>
           <wp:inline distT="0" distB="0" distL="0" distR="0" wp14:anchorId="701669B8" wp14:editId="26E29E6C">
-            <wp:extent cx="3343275" cy="2230314"/>
-            <wp:effectExtent l="0" t="0" r="0" b="0"/>
+            <wp:extent cx="2849526" cy="1900932"/>
+            <wp:effectExtent l="0" t="0" r="8255" b="4445"/>
             <wp:docPr id="3" name="Picture 3" descr="De cara pintada, esta portuguesa torceu pelo time lusitano contra a Costa do Marfim."/>
             <wp:cNvGraphicFramePr>
               <a:graphicFrameLocks xmlns:a="http://schemas.openxmlformats.org/drawingml/2006/main" noChangeAspect="1"/>
@@ -12855,7 +12855,7 @@
                     </pic:cNvPicPr>
                   </pic:nvPicPr>
                   <pic:blipFill>
-                    <a:blip r:embed="rId14">
+                    <a:blip r:embed="rId14" cstate="print">
                       <a:extLst>
                         <a:ext uri="{28A0092B-C50C-407E-A947-70E740481C1C}">
                           <a14:useLocalDpi xmlns:a14="http://schemas.microsoft.com/office/drawing/2010/main" val="0"/>
@@ -12870,7 +12870,7 @@
                   <pic:spPr bwMode="auto">
                     <a:xfrm>
                       <a:off x="0" y="0"/>
-                      <a:ext cx="3407314" cy="2273035"/>
+                      <a:ext cx="2908153" cy="1940042"/>
                     </a:xfrm>
                     <a:prstGeom prst="rect">
                       <a:avLst/>
@@ -13057,8 +13057,8 @@
         </w:rPr>
         <w:drawing>
           <wp:inline distT="0" distB="0" distL="0" distR="0" wp14:anchorId="5EE46256" wp14:editId="7A9D538E">
-            <wp:extent cx="4010025" cy="1741495"/>
-            <wp:effectExtent l="0" t="0" r="0" b="0"/>
+            <wp:extent cx="3359888" cy="1459150"/>
+            <wp:effectExtent l="0" t="0" r="0" b="8255"/>
             <wp:docPr id="4" name="Picture 4" descr="https://img1.ibxk.com.br/2014/10/22/22094017875057.jpg?w=700"/>
             <wp:cNvGraphicFramePr>
               <a:graphicFrameLocks xmlns:a="http://schemas.openxmlformats.org/drawingml/2006/main" noChangeAspect="1"/>
@@ -13088,7 +13088,7 @@
                   <pic:spPr bwMode="auto">
                     <a:xfrm>
                       <a:off x="0" y="0"/>
-                      <a:ext cx="4110609" cy="1785177"/>
+                      <a:ext cx="3445497" cy="1496329"/>
                     </a:xfrm>
                     <a:prstGeom prst="rect">
                       <a:avLst/>
@@ -13186,7 +13186,6 @@
           <w:szCs w:val="20"/>
           <w:lang w:val="pt-BR"/>
         </w:rPr>
-        <w:lastRenderedPageBreak/>
         <w:t>²</w:t>
       </w:r>
       <w:proofErr w:type="gramEnd"/>
@@ -13256,28 +13255,6 @@
     <w:p>
       <w:pPr>
         <w:spacing w:line="360" w:lineRule="auto"/>
-        <w:ind w:firstLine="720"/>
-        <w:rPr>
-          <w:rFonts w:ascii="Arial" w:hAnsi="Arial" w:cs="Arial"/>
-          <w:sz w:val="20"/>
-          <w:szCs w:val="20"/>
-          <w:lang w:val="pt-BR"/>
-        </w:rPr>
-      </w:pPr>
-    </w:p>
-    <w:p>
-      <w:pPr>
-        <w:spacing w:line="360" w:lineRule="auto"/>
-        <w:rPr>
-          <w:rFonts w:ascii="Arial" w:hAnsi="Arial" w:cs="Arial"/>
-          <w:szCs w:val="20"/>
-          <w:lang w:val="pt-BR"/>
-        </w:rPr>
-      </w:pPr>
-    </w:p>
-    <w:p>
-      <w:pPr>
-        <w:spacing w:line="360" w:lineRule="auto"/>
         <w:rPr>
           <w:rFonts w:ascii="Arial" w:hAnsi="Arial" w:cs="Arial"/>
           <w:sz w:val="24"/>
@@ -13292,6 +13269,7 @@
           <w:szCs w:val="20"/>
           <w:lang w:val="pt-BR"/>
         </w:rPr>
+        <w:lastRenderedPageBreak/>
         <w:t>2</w:t>
       </w:r>
       <w:r>
@@ -13475,11 +13453,10 @@
           <w:noProof/>
           <w:lang w:val="pt-BR" w:eastAsia="pt-BR"/>
         </w:rPr>
-        <w:lastRenderedPageBreak/>
         <w:drawing>
           <wp:inline distT="0" distB="0" distL="0" distR="0" wp14:anchorId="009B7862" wp14:editId="6765FC93">
-            <wp:extent cx="1943100" cy="2914651"/>
-            <wp:effectExtent l="0" t="0" r="0" b="0"/>
+            <wp:extent cx="1733107" cy="2599662"/>
+            <wp:effectExtent l="0" t="0" r="635" b="0"/>
             <wp:docPr id="5" name="Picture 5" descr="como deixar nesse estilo"/>
             <wp:cNvGraphicFramePr>
               <a:graphicFrameLocks xmlns:a="http://schemas.openxmlformats.org/drawingml/2006/main" noChangeAspect="1"/>
@@ -13509,7 +13486,7 @@
                   <pic:spPr bwMode="auto">
                     <a:xfrm>
                       <a:off x="0" y="0"/>
-                      <a:ext cx="1962510" cy="2943766"/>
+                      <a:ext cx="1751218" cy="2626829"/>
                     </a:xfrm>
                     <a:prstGeom prst="rect">
                       <a:avLst/>
@@ -13615,26 +13592,6 @@
     </w:p>
     <w:p>
       <w:pPr>
-        <w:pStyle w:val="PargrafodaLista"/>
-        <w:spacing w:line="360" w:lineRule="auto"/>
-        <w:ind w:left="1080"/>
-        <w:rPr>
-          <w:lang w:val="pt-BR"/>
-        </w:rPr>
-      </w:pPr>
-    </w:p>
-    <w:p>
-      <w:pPr>
-        <w:pStyle w:val="PargrafodaLista"/>
-        <w:spacing w:line="360" w:lineRule="auto"/>
-        <w:ind w:left="1080"/>
-        <w:rPr>
-          <w:lang w:val="pt-BR"/>
-        </w:rPr>
-      </w:pPr>
-    </w:p>
-    <w:p>
-      <w:pPr>
         <w:spacing w:line="360" w:lineRule="auto"/>
         <w:ind w:firstLine="708"/>
         <w:jc w:val="both"/>
@@ -13650,6 +13607,7 @@
           <w:sz w:val="24"/>
           <w:lang w:val="pt-BR"/>
         </w:rPr>
+        <w:lastRenderedPageBreak/>
         <w:t xml:space="preserve">Algumas características podem ser impedidas de reconhecer, e os pontos nodais rosto podem ser prejudicados </w:t>
       </w:r>
       <w:proofErr w:type="gramStart"/>
@@ -13803,7 +13761,6 @@
           <w:rFonts w:cs="Arial"/>
           <w:bCs/>
         </w:rPr>
-        <w:lastRenderedPageBreak/>
         <w:tab/>
         <w:t xml:space="preserve">Atualmente é possível utilizar vários algoritmos para que seja possível reconhecer e/ou identificar faces, e os métodos utilizados pode-se aplicar em diversos fatores, entre eles o treinamento de redes com dados salvos e pré-treinados ou então buscar características simples como olhos, sobrancelhas, </w:t>
       </w:r>
@@ -13956,6 +13913,24 @@
       <w:pPr>
         <w:spacing w:line="360" w:lineRule="auto"/>
         <w:rPr>
+          <w:rFonts w:ascii="Arial" w:hAnsi="Arial" w:cs="Arial"/>
+          <w:sz w:val="24"/>
+        </w:rPr>
+      </w:pPr>
+    </w:p>
+    <w:p>
+      <w:pPr>
+        <w:spacing w:line="360" w:lineRule="auto"/>
+        <w:rPr>
+          <w:rFonts w:ascii="Arial" w:hAnsi="Arial" w:cs="Arial"/>
+          <w:sz w:val="24"/>
+        </w:rPr>
+      </w:pPr>
+    </w:p>
+    <w:p>
+      <w:pPr>
+        <w:spacing w:line="360" w:lineRule="auto"/>
+        <w:rPr>
           <w:rFonts w:ascii="Arial" w:eastAsiaTheme="majorEastAsia" w:hAnsi="Arial" w:cstheme="majorBidi"/>
           <w:bCs/>
           <w:sz w:val="28"/>
@@ -13971,6 +13946,7 @@
           <w:szCs w:val="28"/>
           <w:lang w:val="pt-BR"/>
         </w:rPr>
+        <w:lastRenderedPageBreak/>
         <w:t xml:space="preserve">2.2.3 </w:t>
       </w:r>
       <w:r>
@@ -14208,7 +14184,6 @@
           <w:sz w:val="24"/>
           <w:lang w:val="pt-BR"/>
         </w:rPr>
-        <w:lastRenderedPageBreak/>
         <w:t xml:space="preserve">Figura 2.5 – Quatro configurações possíveis de um </w:t>
       </w:r>
       <w:proofErr w:type="spellStart"/>
@@ -14321,24 +14296,6 @@
       <w:pPr>
         <w:spacing w:line="360" w:lineRule="auto"/>
         <w:ind w:firstLine="720"/>
-        <w:rPr>
-          <w:rFonts w:ascii="Arial" w:hAnsi="Arial" w:cs="Arial"/>
-          <w:sz w:val="24"/>
-          <w:lang w:val="pt-BR"/>
-        </w:rPr>
-      </w:pPr>
-      <w:r>
-        <w:rPr>
-          <w:rFonts w:ascii="Arial" w:hAnsi="Arial" w:cs="Arial"/>
-          <w:lang w:val="pt-BR"/>
-        </w:rPr>
-        <w:t xml:space="preserve"> </w:t>
-      </w:r>
-    </w:p>
-    <w:p>
-      <w:pPr>
-        <w:spacing w:line="360" w:lineRule="auto"/>
-        <w:ind w:firstLine="720"/>
         <w:jc w:val="both"/>
         <w:rPr>
           <w:rFonts w:ascii="Arial" w:hAnsi="Arial" w:cs="Arial"/>
@@ -14352,18 +14309,17 @@
           <w:sz w:val="24"/>
           <w:lang w:val="pt-BR"/>
         </w:rPr>
+        <w:lastRenderedPageBreak/>
         <w:t xml:space="preserve">A equação abaixo determina como é </w:t>
       </w:r>
-      <w:proofErr w:type="gramStart"/>
-      <w:r>
-        <w:rPr>
-          <w:rFonts w:ascii="Arial" w:hAnsi="Arial" w:cs="Arial"/>
-          <w:sz w:val="24"/>
-          <w:lang w:val="pt-BR"/>
-        </w:rPr>
-        <w:t>calculado a integral dado</w:t>
-      </w:r>
-      <w:proofErr w:type="gramEnd"/>
+      <w:r>
+        <w:rPr>
+          <w:rFonts w:ascii="Arial" w:hAnsi="Arial" w:cs="Arial"/>
+          <w:sz w:val="24"/>
+          <w:lang w:val="pt-BR"/>
+        </w:rPr>
+        <w:t>calculada a integral dada</w:t>
+      </w:r>
       <w:r>
         <w:rPr>
           <w:rFonts w:ascii="Arial" w:hAnsi="Arial" w:cs="Arial"/>
@@ -14390,14 +14346,7 @@
             <w:rFonts w:ascii="Cambria Math" w:hAnsi="Cambria Math" w:cs="Arial"/>
             <w:sz w:val="24"/>
           </w:rPr>
-          <m:t>i</m:t>
-        </m:r>
-        <m:r>
-          <w:rPr>
-            <w:rFonts w:ascii="Cambria Math" w:hAnsi="Cambria Math" w:cs="Arial"/>
-            <w:sz w:val="24"/>
-          </w:rPr>
-          <m:t>i</m:t>
+          <m:t>ii</m:t>
         </m:r>
         <m:d>
           <m:dPr>
@@ -14678,23 +14627,13 @@
           <w:lang w:val="pt-BR"/>
         </w:rPr>
       </w:pPr>
-      <w:proofErr w:type="gramStart"/>
-      <w:r>
-        <w:rPr>
-          <w:rFonts w:ascii="Arial" w:hAnsi="Arial" w:cs="Arial"/>
-          <w:sz w:val="24"/>
-          <w:lang w:val="pt-BR"/>
-        </w:rPr>
-        <w:t>onde</w:t>
-      </w:r>
-      <w:proofErr w:type="gramEnd"/>
-      <w:r>
-        <w:rPr>
-          <w:rFonts w:ascii="Arial" w:hAnsi="Arial" w:cs="Arial"/>
-          <w:sz w:val="24"/>
-          <w:lang w:val="pt-BR"/>
-        </w:rPr>
-        <w:t xml:space="preserve"> </w:t>
+      <w:r>
+        <w:rPr>
+          <w:rFonts w:ascii="Arial" w:hAnsi="Arial" w:cs="Arial"/>
+          <w:sz w:val="24"/>
+          <w:lang w:val="pt-BR"/>
+        </w:rPr>
+        <w:t xml:space="preserve">onde </w:t>
       </w:r>
       <m:oMath>
         <m:r>
@@ -15101,7 +15040,6 @@
           <w:sz w:val="24"/>
           <w:lang w:val="pt-BR"/>
         </w:rPr>
-        <w:lastRenderedPageBreak/>
         <w:t xml:space="preserve">Por fim, uma cascata de classificadores </w:t>
       </w:r>
       <w:r>
@@ -15300,6 +15238,7 @@
           <w:rFonts w:ascii="Arial" w:hAnsi="Arial" w:cs="Arial"/>
           <w:lang w:val="pt-BR"/>
         </w:rPr>
+        <w:lastRenderedPageBreak/>
         <w:tab/>
       </w:r>
       <w:r>
@@ -15553,7 +15492,6 @@
           <w:szCs w:val="20"/>
           <w:lang w:val="pt-BR"/>
         </w:rPr>
-        <w:lastRenderedPageBreak/>
         <w:t xml:space="preserve">Na figura 2.7 é </w:t>
       </w:r>
       <w:r>
@@ -15835,6 +15773,7 @@
           <w:sz w:val="24"/>
           <w:lang w:val="pt-BR"/>
         </w:rPr>
+        <w:lastRenderedPageBreak/>
         <w:t xml:space="preserve">Dessa forma, uma face é </w:t>
       </w:r>
       <w:r>
@@ -15962,7 +15901,6 @@
     </w:p>
     <w:p>
       <w:pPr>
-        <w:spacing w:line="360" w:lineRule="auto"/>
         <w:rPr>
           <w:rFonts w:ascii="Arial" w:hAnsi="Arial" w:cs="Arial"/>
           <w:b/>
@@ -15970,6 +15908,15 @@
           <w:lang w:val="pt-BR"/>
         </w:rPr>
       </w:pPr>
+      <w:r>
+        <w:rPr>
+          <w:rFonts w:ascii="Arial" w:hAnsi="Arial" w:cs="Arial"/>
+          <w:b/>
+          <w:szCs w:val="20"/>
+          <w:lang w:val="pt-BR"/>
+        </w:rPr>
+        <w:br w:type="page"/>
+      </w:r>
     </w:p>
     <w:p>
       <w:pPr>
@@ -15987,7 +15934,7 @@
           <w:lang w:val="pt-BR"/>
         </w:rPr>
       </w:pPr>
-      <w:bookmarkStart w:id="27" w:name="_Toc527379924"/>
+      <w:bookmarkStart w:id="26" w:name="_Toc527379924"/>
       <w:r>
         <w:rPr>
           <w:rFonts w:cs="Arial"/>
@@ -15997,7 +15944,7 @@
         <w:lastRenderedPageBreak/>
         <w:t>PROCESSAMENTO DE IMAGENS</w:t>
       </w:r>
-      <w:bookmarkEnd w:id="27"/>
+      <w:bookmarkEnd w:id="26"/>
     </w:p>
     <w:p>
       <w:pPr>
@@ -16083,7 +16030,7 @@
           <w:lang w:val="pt-BR"/>
         </w:rPr>
       </w:pPr>
-      <w:bookmarkStart w:id="28" w:name="_Toc527379925"/>
+      <w:bookmarkStart w:id="27" w:name="_Toc527379925"/>
       <w:r>
         <w:rPr>
           <w:sz w:val="28"/>
@@ -16105,7 +16052,7 @@
         </w:rPr>
         <w:t xml:space="preserve"> Processamento De Imagens</w:t>
       </w:r>
-      <w:bookmarkEnd w:id="28"/>
+      <w:bookmarkEnd w:id="27"/>
     </w:p>
     <w:p>
       <w:pPr>
@@ -16346,7 +16293,7 @@
           <w:lang w:val="pt-BR"/>
         </w:rPr>
       </w:pPr>
-      <w:bookmarkStart w:id="29" w:name="_Toc527379926"/>
+      <w:bookmarkStart w:id="28" w:name="_Toc527379926"/>
       <w:r>
         <w:rPr>
           <w:sz w:val="28"/>
@@ -16389,7 +16336,7 @@
         </w:rPr>
         <w:t>e Imagem</w:t>
       </w:r>
-      <w:bookmarkEnd w:id="29"/>
+      <w:bookmarkEnd w:id="28"/>
     </w:p>
     <w:p>
       <w:pPr>
@@ -16781,7 +16728,7 @@
           <w:lang w:val="pt-BR"/>
         </w:rPr>
       </w:pPr>
-      <w:bookmarkStart w:id="30" w:name="_Toc527379927"/>
+      <w:bookmarkStart w:id="29" w:name="_Toc527379927"/>
       <w:r>
         <w:rPr>
           <w:sz w:val="28"/>
@@ -16824,7 +16771,7 @@
         </w:rPr>
         <w:t>e Imagens</w:t>
       </w:r>
-      <w:bookmarkEnd w:id="30"/>
+      <w:bookmarkEnd w:id="29"/>
     </w:p>
     <w:p>
       <w:pPr>
@@ -17108,7 +17055,7 @@
           <w:sz w:val="28"/>
         </w:rPr>
       </w:pPr>
-      <w:bookmarkStart w:id="31" w:name="_Toc527379928"/>
+      <w:bookmarkStart w:id="30" w:name="_Toc527379928"/>
       <w:r>
         <w:rPr>
           <w:sz w:val="28"/>
@@ -17122,7 +17069,7 @@
         </w:rPr>
         <w:t>Opencv</w:t>
       </w:r>
-      <w:bookmarkEnd w:id="31"/>
+      <w:bookmarkEnd w:id="30"/>
       <w:proofErr w:type="spellEnd"/>
     </w:p>
     <w:p>
@@ -17982,7 +17929,7 @@
           <w:lang w:val="pt-BR"/>
         </w:rPr>
       </w:pPr>
-      <w:bookmarkStart w:id="32" w:name="_Toc527379929"/>
+      <w:bookmarkStart w:id="31" w:name="_Toc527379929"/>
       <w:r>
         <w:rPr>
           <w:rFonts w:cs="Arial"/>
@@ -17992,14 +17939,16 @@
         <w:lastRenderedPageBreak/>
         <w:t>REDES NEURAIS</w:t>
       </w:r>
+      <w:bookmarkEnd w:id="31"/>
+    </w:p>
+    <w:p>
+      <w:pPr>
+        <w:rPr>
+          <w:lang w:val="pt-BR"/>
+        </w:rPr>
+      </w:pPr>
+      <w:bookmarkStart w:id="32" w:name="_GoBack"/>
       <w:bookmarkEnd w:id="32"/>
-    </w:p>
-    <w:p>
-      <w:pPr>
-        <w:rPr>
-          <w:lang w:val="pt-BR"/>
-        </w:rPr>
-      </w:pPr>
     </w:p>
     <w:p>
       <w:pPr>
@@ -20401,7 +20350,7 @@
             <wp:docPr id="12" name="Chart 12" title="Chart">
               <a:extLst xmlns:a="http://schemas.openxmlformats.org/drawingml/2006/main">
                 <a:ext uri="{FF2B5EF4-FFF2-40B4-BE49-F238E27FC236}">
-                  <a16:creationId xmlns="" xmlns:cx="http://schemas.microsoft.com/office/drawing/2014/chartex" xmlns:cx1="http://schemas.microsoft.com/office/drawing/2015/9/8/chartex" xmlns:cx2="http://schemas.microsoft.com/office/drawing/2015/10/21/chartex" xmlns:cx3="http://schemas.microsoft.com/office/drawing/2016/5/9/chartex" xmlns:cx4="http://schemas.microsoft.com/office/drawing/2016/5/10/chartex" xmlns:cx5="http://schemas.microsoft.com/office/drawing/2016/5/11/chartex" xmlns:cx6="http://schemas.microsoft.com/office/drawing/2016/5/12/chartex" xmlns:cx7="http://schemas.microsoft.com/office/drawing/2016/5/13/chartex" xmlns:cx8="http://schemas.microsoft.com/office/drawing/2016/5/14/chartex" xmlns:aink="http://schemas.microsoft.com/office/drawing/2016/ink" xmlns:am3d="http://schemas.microsoft.com/office/drawing/2017/model3d" xmlns:o="urn:schemas-microsoft-com:office:office" xmlns:v="urn:schemas-microsoft-com:vml" xmlns:w10="urn:schemas-microsoft-com:office:word" xmlns:w="http://schemas.openxmlformats.org/wordprocessingml/2006/main" xmlns:w15="http://schemas.microsoft.com/office/word/2012/wordml" xmlns:w16cid="http://schemas.microsoft.com/office/word/2016/wordml/cid" xmlns:w16se="http://schemas.microsoft.com/office/word/2015/wordml/symex" xmlns:a16="http://schemas.microsoft.com/office/drawing/2014/main" id="{00000000-0008-0000-0000-000002000000}"/>
+                  <a16:creationId xmlns:a16="http://schemas.microsoft.com/office/drawing/2014/main" xmlns:w16se="http://schemas.microsoft.com/office/word/2015/wordml/symex" xmlns:w16cid="http://schemas.microsoft.com/office/word/2016/wordml/cid" xmlns:w15="http://schemas.microsoft.com/office/word/2012/wordml" xmlns:w="http://schemas.openxmlformats.org/wordprocessingml/2006/main" xmlns:w10="urn:schemas-microsoft-com:office:word" xmlns:v="urn:schemas-microsoft-com:vml" xmlns:o="urn:schemas-microsoft-com:office:office" xmlns:am3d="http://schemas.microsoft.com/office/drawing/2017/model3d" xmlns:aink="http://schemas.microsoft.com/office/drawing/2016/ink" xmlns:cx8="http://schemas.microsoft.com/office/drawing/2016/5/14/chartex" xmlns:cx7="http://schemas.microsoft.com/office/drawing/2016/5/13/chartex" xmlns:cx6="http://schemas.microsoft.com/office/drawing/2016/5/12/chartex" xmlns:cx5="http://schemas.microsoft.com/office/drawing/2016/5/11/chartex" xmlns:cx4="http://schemas.microsoft.com/office/drawing/2016/5/10/chartex" xmlns:cx3="http://schemas.microsoft.com/office/drawing/2016/5/9/chartex" xmlns:cx2="http://schemas.microsoft.com/office/drawing/2015/10/21/chartex" xmlns:cx1="http://schemas.microsoft.com/office/drawing/2015/9/8/chartex" xmlns:cx="http://schemas.microsoft.com/office/drawing/2014/chartex" xmlns="" id="{00000000-0008-0000-0000-000002000000}"/>
                 </a:ext>
               </a:extLst>
             </wp:docPr>
@@ -21864,6 +21813,7 @@
         </w:rPr>
       </w:pPr>
     </w:p>
+    <w:bookmarkEnd w:id="12"/>
     <w:bookmarkEnd w:id="13"/>
     <w:bookmarkEnd w:id="14"/>
     <w:bookmarkEnd w:id="15"/>
@@ -21872,7 +21822,6 @@
     <w:bookmarkEnd w:id="18"/>
     <w:bookmarkEnd w:id="19"/>
     <w:bookmarkEnd w:id="20"/>
-    <w:bookmarkEnd w:id="21"/>
     <w:p>
       <w:pPr>
         <w:rPr>
@@ -21954,6 +21903,7 @@
         <w:docPartUnique/>
       </w:docPartObj>
     </w:sdtPr>
+    <w:sdtEndPr/>
     <w:sdtContent>
       <w:p>
         <w:pPr>
@@ -22082,7 +22032,7 @@
             <w:sz w:val="20"/>
             <w:szCs w:val="20"/>
           </w:rPr>
-          <w:t>14</w:t>
+          <w:t>33</w:t>
         </w:r>
         <w:r>
           <w:rPr>
@@ -25797,11 +25747,11 @@
         </c:dLbls>
         <c:gapWidth val="150"/>
         <c:overlap val="100"/>
-        <c:axId val="250238848"/>
-        <c:axId val="279067264"/>
+        <c:axId val="223794688"/>
+        <c:axId val="223796608"/>
       </c:barChart>
       <c:catAx>
-        <c:axId val="250238848"/>
+        <c:axId val="223794688"/>
         <c:scaling>
           <c:orientation val="minMax"/>
         </c:scaling>
@@ -25839,7 +25789,7 @@
             <a:endParaRPr lang="pt-BR"/>
           </a:p>
         </c:txPr>
-        <c:crossAx val="279067264"/>
+        <c:crossAx val="223796608"/>
         <c:crosses val="autoZero"/>
         <c:auto val="1"/>
         <c:lblAlgn val="ctr"/>
@@ -25847,7 +25797,7 @@
         <c:noMultiLvlLbl val="1"/>
       </c:catAx>
       <c:valAx>
-        <c:axId val="279067264"/>
+        <c:axId val="223796608"/>
         <c:scaling>
           <c:orientation val="minMax"/>
         </c:scaling>
@@ -25899,7 +25849,7 @@
             <a:endParaRPr lang="pt-BR"/>
           </a:p>
         </c:txPr>
-        <c:crossAx val="250238848"/>
+        <c:crossAx val="223794688"/>
         <c:crosses val="autoZero"/>
         <c:crossBetween val="between"/>
       </c:valAx>
@@ -25912,675 +25862,6 @@
     <c:autoUpdate val="0"/>
   </c:externalData>
 </c:chartSpace>
-</file>
-
-<file path=word/glossary/document.xml><?xml version="1.0" encoding="utf-8"?>
-<w:glossaryDocument xmlns:wpc="http://schemas.microsoft.com/office/word/2010/wordprocessingCanvas" xmlns:mc="http://schemas.openxmlformats.org/markup-compatibility/2006" xmlns:o="urn:schemas-microsoft-com:office:office" xmlns:r="http://schemas.openxmlformats.org/officeDocument/2006/relationships" xmlns:m="http://schemas.openxmlformats.org/officeDocument/2006/math" xmlns:v="urn:schemas-microsoft-com:vml" xmlns:wp14="http://schemas.microsoft.com/office/word/2010/wordprocessingDrawing" xmlns:wp="http://schemas.openxmlformats.org/drawingml/2006/wordprocessingDrawing" xmlns:w10="urn:schemas-microsoft-com:office:word" xmlns:w="http://schemas.openxmlformats.org/wordprocessingml/2006/main" xmlns:w14="http://schemas.microsoft.com/office/word/2010/wordml" xmlns:wpg="http://schemas.microsoft.com/office/word/2010/wordprocessingGroup" xmlns:wpi="http://schemas.microsoft.com/office/word/2010/wordprocessingInk" xmlns:wne="http://schemas.microsoft.com/office/word/2006/wordml" xmlns:wps="http://schemas.microsoft.com/office/word/2010/wordprocessingShape" mc:Ignorable="w14 wp14"/>
-</file>
-
-<file path=word/glossary/fontTable.xml><?xml version="1.0" encoding="utf-8"?>
-<w:fonts xmlns:mc="http://schemas.openxmlformats.org/markup-compatibility/2006" xmlns:r="http://schemas.openxmlformats.org/officeDocument/2006/relationships" xmlns:w="http://schemas.openxmlformats.org/wordprocessingml/2006/main" xmlns:w14="http://schemas.microsoft.com/office/word/2010/wordml" mc:Ignorable="w14">
-  <w:font w:name="Times New Roman">
-    <w:panose1 w:val="02020603050405020304"/>
-    <w:charset w:val="00"/>
-    <w:family w:val="roman"/>
-    <w:pitch w:val="variable"/>
-    <w:sig w:usb0="E0002AFF" w:usb1="C0007841" w:usb2="00000009" w:usb3="00000000" w:csb0="000001FF" w:csb1="00000000"/>
-  </w:font>
-  <w:font w:name="Symbol">
-    <w:panose1 w:val="05050102010706020507"/>
-    <w:charset w:val="02"/>
-    <w:family w:val="roman"/>
-    <w:pitch w:val="variable"/>
-    <w:sig w:usb0="00000000" w:usb1="10000000" w:usb2="00000000" w:usb3="00000000" w:csb0="80000000" w:csb1="00000000"/>
-  </w:font>
-  <w:font w:name="Wingdings">
-    <w:panose1 w:val="05000000000000000000"/>
-    <w:charset w:val="02"/>
-    <w:family w:val="auto"/>
-    <w:pitch w:val="variable"/>
-    <w:sig w:usb0="00000000" w:usb1="10000000" w:usb2="00000000" w:usb3="00000000" w:csb0="80000000" w:csb1="00000000"/>
-  </w:font>
-  <w:font w:name="Courier New">
-    <w:panose1 w:val="02070309020205020404"/>
-    <w:charset w:val="00"/>
-    <w:family w:val="modern"/>
-    <w:pitch w:val="fixed"/>
-    <w:sig w:usb0="E0002AFF" w:usb1="C0007843" w:usb2="00000009" w:usb3="00000000" w:csb0="000001FF" w:csb1="00000000"/>
-  </w:font>
-  <w:font w:name="14">
-    <w:altName w:val="Times New Roman"/>
-    <w:panose1 w:val="00000000000000000000"/>
-    <w:charset w:val="00"/>
-    <w:family w:val="roman"/>
-    <w:notTrueType/>
-    <w:pitch w:val="default"/>
-  </w:font>
-  <w:font w:name="Arial">
-    <w:panose1 w:val="020B0604020202020204"/>
-    <w:charset w:val="00"/>
-    <w:family w:val="swiss"/>
-    <w:pitch w:val="variable"/>
-    <w:sig w:usb0="E0002AFF" w:usb1="C0007843" w:usb2="00000009" w:usb3="00000000" w:csb0="000001FF" w:csb1="00000000"/>
-  </w:font>
-  <w:font w:name="Tahoma">
-    <w:panose1 w:val="020B0604030504040204"/>
-    <w:charset w:val="00"/>
-    <w:family w:val="swiss"/>
-    <w:pitch w:val="variable"/>
-    <w:sig w:usb0="E1002EFF" w:usb1="C000605B" w:usb2="00000029" w:usb3="00000000" w:csb0="000101FF" w:csb1="00000000"/>
-  </w:font>
-  <w:font w:name="Cambria Math">
-    <w:panose1 w:val="02040503050406030204"/>
-    <w:charset w:val="00"/>
-    <w:family w:val="roman"/>
-    <w:pitch w:val="variable"/>
-    <w:sig w:usb0="E00002FF" w:usb1="420024FF" w:usb2="00000000" w:usb3="00000000" w:csb0="0000019F" w:csb1="00000000"/>
-  </w:font>
-  <w:font w:name="Calibri">
-    <w:panose1 w:val="020F0502020204030204"/>
-    <w:charset w:val="00"/>
-    <w:family w:val="swiss"/>
-    <w:pitch w:val="variable"/>
-    <w:sig w:usb0="E00002FF" w:usb1="4000ACFF" w:usb2="00000001" w:usb3="00000000" w:csb0="0000019F" w:csb1="00000000"/>
-  </w:font>
-  <w:font w:name="Cambria">
-    <w:panose1 w:val="02040503050406030204"/>
-    <w:charset w:val="00"/>
-    <w:family w:val="roman"/>
-    <w:pitch w:val="variable"/>
-    <w:sig w:usb0="E00002FF" w:usb1="400004FF" w:usb2="00000000" w:usb3="00000000" w:csb0="0000019F" w:csb1="00000000"/>
-  </w:font>
-</w:fonts>
-</file>
-
-<file path=word/glossary/settings.xml><?xml version="1.0" encoding="utf-8"?>
-<w:settings xmlns:mc="http://schemas.openxmlformats.org/markup-compatibility/2006" xmlns:o="urn:schemas-microsoft-com:office:office" xmlns:r="http://schemas.openxmlformats.org/officeDocument/2006/relationships" xmlns:m="http://schemas.openxmlformats.org/officeDocument/2006/math" xmlns:v="urn:schemas-microsoft-com:vml" xmlns:w10="urn:schemas-microsoft-com:office:word" xmlns:w="http://schemas.openxmlformats.org/wordprocessingml/2006/main" xmlns:w14="http://schemas.microsoft.com/office/word/2010/wordml" xmlns:sl="http://schemas.openxmlformats.org/schemaLibrary/2006/main" mc:Ignorable="w14">
-  <w:view w:val="normal"/>
-  <w:defaultTabStop w:val="708"/>
-  <w:hyphenationZone w:val="425"/>
-  <w:characterSpacingControl w:val="doNotCompress"/>
-  <w:compat>
-    <w:useFELayout/>
-    <w:compatSetting w:name="compatibilityMode" w:uri="http://schemas.microsoft.com/office/word" w:val="14"/>
-    <w:compatSetting w:name="overrideTableStyleFontSizeAndJustification" w:uri="http://schemas.microsoft.com/office/word" w:val="1"/>
-    <w:compatSetting w:name="enableOpenTypeFeatures" w:uri="http://schemas.microsoft.com/office/word" w:val="1"/>
-    <w:compatSetting w:name="doNotFlipMirrorIndents" w:uri="http://schemas.microsoft.com/office/word" w:val="1"/>
-  </w:compat>
-  <w:rsids>
-    <w:rsidRoot w:val="00FA1C5D"/>
-    <w:rsid w:val="00FA1C5D"/>
-    <w:rsid w:val="00FA229F"/>
-  </w:rsids>
-  <m:mathPr>
-    <m:mathFont m:val="Cambria Math"/>
-    <m:brkBin m:val="before"/>
-    <m:brkBinSub m:val="--"/>
-    <m:smallFrac m:val="0"/>
-    <m:dispDef/>
-    <m:lMargin m:val="0"/>
-    <m:rMargin m:val="0"/>
-    <m:defJc m:val="centerGroup"/>
-    <m:wrapIndent m:val="1440"/>
-    <m:intLim m:val="subSup"/>
-    <m:naryLim m:val="undOvr"/>
-  </m:mathPr>
-  <w:themeFontLang w:val="pt-BR"/>
-  <w:clrSchemeMapping w:bg1="light1" w:t1="dark1" w:bg2="light2" w:t2="dark2" w:accent1="accent1" w:accent2="accent2" w:accent3="accent3" w:accent4="accent4" w:accent5="accent5" w:accent6="accent6" w:hyperlink="hyperlink" w:followedHyperlink="followedHyperlink"/>
-  <w:decimalSymbol w:val="."/>
-  <w:listSeparator w:val=","/>
-</w:settings>
-</file>
-
-<file path=word/glossary/styles.xml><?xml version="1.0" encoding="utf-8"?>
-<w:styles xmlns:mc="http://schemas.openxmlformats.org/markup-compatibility/2006" xmlns:r="http://schemas.openxmlformats.org/officeDocument/2006/relationships" xmlns:w="http://schemas.openxmlformats.org/wordprocessingml/2006/main" xmlns:w14="http://schemas.microsoft.com/office/word/2010/wordml" mc:Ignorable="w14">
-  <w:docDefaults>
-    <w:rPrDefault>
-      <w:rPr>
-        <w:rFonts w:asciiTheme="minorHAnsi" w:eastAsiaTheme="minorEastAsia" w:hAnsiTheme="minorHAnsi" w:cstheme="minorBidi"/>
-        <w:sz w:val="22"/>
-        <w:szCs w:val="22"/>
-        <w:lang w:val="pt-BR" w:eastAsia="pt-BR" w:bidi="ar-SA"/>
-      </w:rPr>
-    </w:rPrDefault>
-    <w:pPrDefault>
-      <w:pPr>
-        <w:spacing w:after="200" w:line="276" w:lineRule="auto"/>
-      </w:pPr>
-    </w:pPrDefault>
-  </w:docDefaults>
-  <w:latentStyles w:defLockedState="0" w:defUIPriority="99" w:defSemiHidden="1" w:defUnhideWhenUsed="1" w:defQFormat="0" w:count="267">
-    <w:lsdException w:name="Normal" w:semiHidden="0" w:uiPriority="0" w:unhideWhenUsed="0" w:qFormat="1"/>
-    <w:lsdException w:name="heading 1" w:semiHidden="0" w:uiPriority="9" w:unhideWhenUsed="0" w:qFormat="1"/>
-    <w:lsdException w:name="heading 2" w:uiPriority="9" w:qFormat="1"/>
-    <w:lsdException w:name="heading 3" w:uiPriority="9" w:qFormat="1"/>
-    <w:lsdException w:name="heading 4" w:uiPriority="9" w:qFormat="1"/>
-    <w:lsdException w:name="heading 5" w:uiPriority="9" w:qFormat="1"/>
-    <w:lsdException w:name="heading 6" w:uiPriority="9" w:qFormat="1"/>
-    <w:lsdException w:name="heading 7" w:uiPriority="9" w:qFormat="1"/>
-    <w:lsdException w:name="heading 8" w:uiPriority="9" w:qFormat="1"/>
-    <w:lsdException w:name="heading 9" w:uiPriority="9" w:qFormat="1"/>
-    <w:lsdException w:name="toc 1" w:uiPriority="39"/>
-    <w:lsdException w:name="toc 2" w:uiPriority="39"/>
-    <w:lsdException w:name="toc 3" w:uiPriority="39"/>
-    <w:lsdException w:name="toc 4" w:uiPriority="39"/>
-    <w:lsdException w:name="toc 5" w:uiPriority="39"/>
-    <w:lsdException w:name="toc 6" w:uiPriority="39"/>
-    <w:lsdException w:name="toc 7" w:uiPriority="39"/>
-    <w:lsdException w:name="toc 8" w:uiPriority="39"/>
-    <w:lsdException w:name="toc 9" w:uiPriority="39"/>
-    <w:lsdException w:name="caption" w:uiPriority="35" w:qFormat="1"/>
-    <w:lsdException w:name="Title" w:semiHidden="0" w:uiPriority="10" w:unhideWhenUsed="0" w:qFormat="1"/>
-    <w:lsdException w:name="Default Paragraph Font" w:uiPriority="1"/>
-    <w:lsdException w:name="Subtitle" w:semiHidden="0" w:uiPriority="11" w:unhideWhenUsed="0" w:qFormat="1"/>
-    <w:lsdException w:name="Strong" w:semiHidden="0" w:uiPriority="22" w:unhideWhenUsed="0" w:qFormat="1"/>
-    <w:lsdException w:name="Emphasis" w:semiHidden="0" w:uiPriority="20" w:unhideWhenUsed="0" w:qFormat="1"/>
-    <w:lsdException w:name="Table Grid" w:semiHidden="0" w:uiPriority="59" w:unhideWhenUsed="0"/>
-    <w:lsdException w:name="Placeholder Text" w:unhideWhenUsed="0"/>
-    <w:lsdException w:name="No Spacing" w:semiHidden="0" w:uiPriority="1" w:unhideWhenUsed="0" w:qFormat="1"/>
-    <w:lsdException w:name="Light Shading" w:semiHidden="0" w:uiPriority="60" w:unhideWhenUsed="0"/>
-    <w:lsdException w:name="Light List" w:semiHidden="0" w:uiPriority="61" w:unhideWhenUsed="0"/>
-    <w:lsdException w:name="Light Grid" w:semiHidden="0" w:uiPriority="62" w:unhideWhenUsed="0"/>
-    <w:lsdException w:name="Medium Shading 1" w:semiHidden="0" w:uiPriority="63" w:unhideWhenUsed="0"/>
-    <w:lsdException w:name="Medium Shading 2" w:semiHidden="0" w:uiPriority="64" w:unhideWhenUsed="0"/>
-    <w:lsdException w:name="Medium List 1" w:semiHidden="0" w:uiPriority="65" w:unhideWhenUsed="0"/>
-    <w:lsdException w:name="Medium List 2" w:semiHidden="0" w:uiPriority="66" w:unhideWhenUsed="0"/>
-    <w:lsdException w:name="Medium Grid 1" w:semiHidden="0" w:uiPriority="67" w:unhideWhenUsed="0"/>
-    <w:lsdException w:name="Medium Grid 2" w:semiHidden="0" w:uiPriority="68" w:unhideWhenUsed="0"/>
-    <w:lsdException w:name="Medium Grid 3" w:semiHidden="0" w:uiPriority="69" w:unhideWhenUsed="0"/>
-    <w:lsdException w:name="Dark List" w:semiHidden="0" w:uiPriority="70" w:unhideWhenUsed="0"/>
-    <w:lsdException w:name="Colorful Shading" w:semiHidden="0" w:uiPriority="71" w:unhideWhenUsed="0"/>
-    <w:lsdException w:name="Colorful List" w:semiHidden="0" w:uiPriority="72" w:unhideWhenUsed="0"/>
-    <w:lsdException w:name="Colorful Grid" w:semiHidden="0" w:uiPriority="73" w:unhideWhenUsed="0"/>
-    <w:lsdException w:name="Light Shading Accent 1" w:semiHidden="0" w:uiPriority="60" w:unhideWhenUsed="0"/>
-    <w:lsdException w:name="Light List Accent 1" w:semiHidden="0" w:uiPriority="61" w:unhideWhenUsed="0"/>
-    <w:lsdException w:name="Light Grid Accent 1" w:semiHidden="0" w:uiPriority="62" w:unhideWhenUsed="0"/>
-    <w:lsdException w:name="Medium Shading 1 Accent 1" w:semiHidden="0" w:uiPriority="63" w:unhideWhenUsed="0"/>
-    <w:lsdException w:name="Medium Shading 2 Accent 1" w:semiHidden="0" w:uiPriority="64" w:unhideWhenUsed="0"/>
-    <w:lsdException w:name="Medium List 1 Accent 1" w:semiHidden="0" w:uiPriority="65" w:unhideWhenUsed="0"/>
-    <w:lsdException w:name="Revision" w:unhideWhenUsed="0"/>
-    <w:lsdException w:name="List Paragraph" w:semiHidden="0" w:uiPriority="34" w:unhideWhenUsed="0" w:qFormat="1"/>
-    <w:lsdException w:name="Quote" w:semiHidden="0" w:uiPriority="29" w:unhideWhenUsed="0" w:qFormat="1"/>
-    <w:lsdException w:name="Intense Quote" w:semiHidden="0" w:uiPriority="30" w:unhideWhenUsed="0" w:qFormat="1"/>
-    <w:lsdException w:name="Medium List 2 Accent 1" w:semiHidden="0" w:uiPriority="66" w:unhideWhenUsed="0"/>
-    <w:lsdException w:name="Medium Grid 1 Accent 1" w:semiHidden="0" w:uiPriority="67" w:unhideWhenUsed="0"/>
-    <w:lsdException w:name="Medium Grid 2 Accent 1" w:semiHidden="0" w:uiPriority="68" w:unhideWhenUsed="0"/>
-    <w:lsdException w:name="Medium Grid 3 Accent 1" w:semiHidden="0" w:uiPriority="69" w:unhideWhenUsed="0"/>
-    <w:lsdException w:name="Dark List Accent 1" w:semiHidden="0" w:uiPriority="70" w:unhideWhenUsed="0"/>
-    <w:lsdException w:name="Colorful Shading Accent 1" w:semiHidden="0" w:uiPriority="71" w:unhideWhenUsed="0"/>
-    <w:lsdException w:name="Colorful List Accent 1" w:semiHidden="0" w:uiPriority="72" w:unhideWhenUsed="0"/>
-    <w:lsdException w:name="Colorful Grid Accent 1" w:semiHidden="0" w:uiPriority="73" w:unhideWhenUsed="0"/>
-    <w:lsdException w:name="Light Shading Accent 2" w:semiHidden="0" w:uiPriority="60" w:unhideWhenUsed="0"/>
-    <w:lsdException w:name="Light List Accent 2" w:semiHidden="0" w:uiPriority="61" w:unhideWhenUsed="0"/>
-    <w:lsdException w:name="Light Grid Accent 2" w:semiHidden="0" w:uiPriority="62" w:unhideWhenUsed="0"/>
-    <w:lsdException w:name="Medium Shading 1 Accent 2" w:semiHidden="0" w:uiPriority="63" w:unhideWhenUsed="0"/>
-    <w:lsdException w:name="Medium Shading 2 Accent 2" w:semiHidden="0" w:uiPriority="64" w:unhideWhenUsed="0"/>
-    <w:lsdException w:name="Medium List 1 Accent 2" w:semiHidden="0" w:uiPriority="65" w:unhideWhenUsed="0"/>
-    <w:lsdException w:name="Medium List 2 Accent 2" w:semiHidden="0" w:uiPriority="66" w:unhideWhenUsed="0"/>
-    <w:lsdException w:name="Medium Grid 1 Accent 2" w:semiHidden="0" w:uiPriority="67" w:unhideWhenUsed="0"/>
-    <w:lsdException w:name="Medium Grid 2 Accent 2" w:semiHidden="0" w:uiPriority="68" w:unhideWhenUsed="0"/>
-    <w:lsdException w:name="Medium Grid 3 Accent 2" w:semiHidden="0" w:uiPriority="69" w:unhideWhenUsed="0"/>
-    <w:lsdException w:name="Dark List Accent 2" w:semiHidden="0" w:uiPriority="70" w:unhideWhenUsed="0"/>
-    <w:lsdException w:name="Colorful Shading Accent 2" w:semiHidden="0" w:uiPriority="71" w:unhideWhenUsed="0"/>
-    <w:lsdException w:name="Colorful List Accent 2" w:semiHidden="0" w:uiPriority="72" w:unhideWhenUsed="0"/>
-    <w:lsdException w:name="Colorful Grid Accent 2" w:semiHidden="0" w:uiPriority="73" w:unhideWhenUsed="0"/>
-    <w:lsdException w:name="Light Shading Accent 3" w:semiHidden="0" w:uiPriority="60" w:unhideWhenUsed="0"/>
-    <w:lsdException w:name="Light List Accent 3" w:semiHidden="0" w:uiPriority="61" w:unhideWhenUsed="0"/>
-    <w:lsdException w:name="Light Grid Accent 3" w:semiHidden="0" w:uiPriority="62" w:unhideWhenUsed="0"/>
-    <w:lsdException w:name="Medium Shading 1 Accent 3" w:semiHidden="0" w:uiPriority="63" w:unhideWhenUsed="0"/>
-    <w:lsdException w:name="Medium Shading 2 Accent 3" w:semiHidden="0" w:uiPriority="64" w:unhideWhenUsed="0"/>
-    <w:lsdException w:name="Medium List 1 Accent 3" w:semiHidden="0" w:uiPriority="65" w:unhideWhenUsed="0"/>
-    <w:lsdException w:name="Medium List 2 Accent 3" w:semiHidden="0" w:uiPriority="66" w:unhideWhenUsed="0"/>
-    <w:lsdException w:name="Medium Grid 1 Accent 3" w:semiHidden="0" w:uiPriority="67" w:unhideWhenUsed="0"/>
-    <w:lsdException w:name="Medium Grid 2 Accent 3" w:semiHidden="0" w:uiPriority="68" w:unhideWhenUsed="0"/>
-    <w:lsdException w:name="Medium Grid 3 Accent 3" w:semiHidden="0" w:uiPriority="69" w:unhideWhenUsed="0"/>
-    <w:lsdException w:name="Dark List Accent 3" w:semiHidden="0" w:uiPriority="70" w:unhideWhenUsed="0"/>
-    <w:lsdException w:name="Colorful Shading Accent 3" w:semiHidden="0" w:uiPriority="71" w:unhideWhenUsed="0"/>
-    <w:lsdException w:name="Colorful List Accent 3" w:semiHidden="0" w:uiPriority="72" w:unhideWhenUsed="0"/>
-    <w:lsdException w:name="Colorful Grid Accent 3" w:semiHidden="0" w:uiPriority="73" w:unhideWhenUsed="0"/>
-    <w:lsdException w:name="Light Shading Accent 4" w:semiHidden="0" w:uiPriority="60" w:unhideWhenUsed="0"/>
-    <w:lsdException w:name="Light List Accent 4" w:semiHidden="0" w:uiPriority="61" w:unhideWhenUsed="0"/>
-    <w:lsdException w:name="Light Grid Accent 4" w:semiHidden="0" w:uiPriority="62" w:unhideWhenUsed="0"/>
-    <w:lsdException w:name="Medium Shading 1 Accent 4" w:semiHidden="0" w:uiPriority="63" w:unhideWhenUsed="0"/>
-    <w:lsdException w:name="Medium Shading 2 Accent 4" w:semiHidden="0" w:uiPriority="64" w:unhideWhenUsed="0"/>
-    <w:lsdException w:name="Medium List 1 Accent 4" w:semiHidden="0" w:uiPriority="65" w:unhideWhenUsed="0"/>
-    <w:lsdException w:name="Medium List 2 Accent 4" w:semiHidden="0" w:uiPriority="66" w:unhideWhenUsed="0"/>
-    <w:lsdException w:name="Medium Grid 1 Accent 4" w:semiHidden="0" w:uiPriority="67" w:unhideWhenUsed="0"/>
-    <w:lsdException w:name="Medium Grid 2 Accent 4" w:semiHidden="0" w:uiPriority="68" w:unhideWhenUsed="0"/>
-    <w:lsdException w:name="Medium Grid 3 Accent 4" w:semiHidden="0" w:uiPriority="69" w:unhideWhenUsed="0"/>
-    <w:lsdException w:name="Dark List Accent 4" w:semiHidden="0" w:uiPriority="70" w:unhideWhenUsed="0"/>
-    <w:lsdException w:name="Colorful Shading Accent 4" w:semiHidden="0" w:uiPriority="71" w:unhideWhenUsed="0"/>
-    <w:lsdException w:name="Colorful List Accent 4" w:semiHidden="0" w:uiPriority="72" w:unhideWhenUsed="0"/>
-    <w:lsdException w:name="Colorful Grid Accent 4" w:semiHidden="0" w:uiPriority="73" w:unhideWhenUsed="0"/>
-    <w:lsdException w:name="Light Shading Accent 5" w:semiHidden="0" w:uiPriority="60" w:unhideWhenUsed="0"/>
-    <w:lsdException w:name="Light List Accent 5" w:semiHidden="0" w:uiPriority="61" w:unhideWhenUsed="0"/>
-    <w:lsdException w:name="Light Grid Accent 5" w:semiHidden="0" w:uiPriority="62" w:unhideWhenUsed="0"/>
-    <w:lsdException w:name="Medium Shading 1 Accent 5" w:semiHidden="0" w:uiPriority="63" w:unhideWhenUsed="0"/>
-    <w:lsdException w:name="Medium Shading 2 Accent 5" w:semiHidden="0" w:uiPriority="64" w:unhideWhenUsed="0"/>
-    <w:lsdException w:name="Medium List 1 Accent 5" w:semiHidden="0" w:uiPriority="65" w:unhideWhenUsed="0"/>
-    <w:lsdException w:name="Medium List 2 Accent 5" w:semiHidden="0" w:uiPriority="66" w:unhideWhenUsed="0"/>
-    <w:lsdException w:name="Medium Grid 1 Accent 5" w:semiHidden="0" w:uiPriority="67" w:unhideWhenUsed="0"/>
-    <w:lsdException w:name="Medium Grid 2 Accent 5" w:semiHidden="0" w:uiPriority="68" w:unhideWhenUsed="0"/>
-    <w:lsdException w:name="Medium Grid 3 Accent 5" w:semiHidden="0" w:uiPriority="69" w:unhideWhenUsed="0"/>
-    <w:lsdException w:name="Dark List Accent 5" w:semiHidden="0" w:uiPriority="70" w:unhideWhenUsed="0"/>
-    <w:lsdException w:name="Colorful Shading Accent 5" w:semiHidden="0" w:uiPriority="71" w:unhideWhenUsed="0"/>
-    <w:lsdException w:name="Colorful List Accent 5" w:semiHidden="0" w:uiPriority="72" w:unhideWhenUsed="0"/>
-    <w:lsdException w:name="Colorful Grid Accent 5" w:semiHidden="0" w:uiPriority="73" w:unhideWhenUsed="0"/>
-    <w:lsdException w:name="Light Shading Accent 6" w:semiHidden="0" w:uiPriority="60" w:unhideWhenUsed="0"/>
-    <w:lsdException w:name="Light List Accent 6" w:semiHidden="0" w:uiPriority="61" w:unhideWhenUsed="0"/>
-    <w:lsdException w:name="Light Grid Accent 6" w:semiHidden="0" w:uiPriority="62" w:unhideWhenUsed="0"/>
-    <w:lsdException w:name="Medium Shading 1 Accent 6" w:semiHidden="0" w:uiPriority="63" w:unhideWhenUsed="0"/>
-    <w:lsdException w:name="Medium Shading 2 Accent 6" w:semiHidden="0" w:uiPriority="64" w:unhideWhenUsed="0"/>
-    <w:lsdException w:name="Medium List 1 Accent 6" w:semiHidden="0" w:uiPriority="65" w:unhideWhenUsed="0"/>
-    <w:lsdException w:name="Medium List 2 Accent 6" w:semiHidden="0" w:uiPriority="66" w:unhideWhenUsed="0"/>
-    <w:lsdException w:name="Medium Grid 1 Accent 6" w:semiHidden="0" w:uiPriority="67" w:unhideWhenUsed="0"/>
-    <w:lsdException w:name="Medium Grid 2 Accent 6" w:semiHidden="0" w:uiPriority="68" w:unhideWhenUsed="0"/>
-    <w:lsdException w:name="Medium Grid 3 Accent 6" w:semiHidden="0" w:uiPriority="69" w:unhideWhenUsed="0"/>
-    <w:lsdException w:name="Dark List Accent 6" w:semiHidden="0" w:uiPriority="70" w:unhideWhenUsed="0"/>
-    <w:lsdException w:name="Colorful Shading Accent 6" w:semiHidden="0" w:uiPriority="71" w:unhideWhenUsed="0"/>
-    <w:lsdException w:name="Colorful List Accent 6" w:semiHidden="0" w:uiPriority="72" w:unhideWhenUsed="0"/>
-    <w:lsdException w:name="Colorful Grid Accent 6" w:semiHidden="0" w:uiPriority="73" w:unhideWhenUsed="0"/>
-    <w:lsdException w:name="Subtle Emphasis" w:semiHidden="0" w:uiPriority="19" w:unhideWhenUsed="0" w:qFormat="1"/>
-    <w:lsdException w:name="Intense Emphasis" w:semiHidden="0" w:uiPriority="21" w:unhideWhenUsed="0" w:qFormat="1"/>
-    <w:lsdException w:name="Subtle Reference" w:semiHidden="0" w:uiPriority="31" w:unhideWhenUsed="0" w:qFormat="1"/>
-    <w:lsdException w:name="Intense Reference" w:semiHidden="0" w:uiPriority="32" w:unhideWhenUsed="0" w:qFormat="1"/>
-    <w:lsdException w:name="Book Title" w:semiHidden="0" w:uiPriority="33" w:unhideWhenUsed="0" w:qFormat="1"/>
-    <w:lsdException w:name="Bibliography" w:uiPriority="37"/>
-    <w:lsdException w:name="TOC Heading" w:uiPriority="39" w:qFormat="1"/>
-  </w:latentStyles>
-  <w:style w:type="paragraph" w:default="1" w:styleId="Normal">
-    <w:name w:val="Normal"/>
-    <w:qFormat/>
-  </w:style>
-  <w:style w:type="character" w:default="1" w:styleId="Fontepargpadro">
-    <w:name w:val="Default Paragraph Font"/>
-    <w:uiPriority w:val="1"/>
-    <w:semiHidden/>
-    <w:unhideWhenUsed/>
-  </w:style>
-  <w:style w:type="table" w:default="1" w:styleId="Tabelanormal">
-    <w:name w:val="Normal Table"/>
-    <w:uiPriority w:val="99"/>
-    <w:semiHidden/>
-    <w:unhideWhenUsed/>
-    <w:tblPr>
-      <w:tblInd w:w="0" w:type="dxa"/>
-      <w:tblCellMar>
-        <w:top w:w="0" w:type="dxa"/>
-        <w:left w:w="108" w:type="dxa"/>
-        <w:bottom w:w="0" w:type="dxa"/>
-        <w:right w:w="108" w:type="dxa"/>
-      </w:tblCellMar>
-    </w:tblPr>
-  </w:style>
-  <w:style w:type="numbering" w:default="1" w:styleId="Semlista">
-    <w:name w:val="No List"/>
-    <w:uiPriority w:val="99"/>
-    <w:semiHidden/>
-    <w:unhideWhenUsed/>
-  </w:style>
-  <w:style w:type="character" w:styleId="TextodoEspaoReservado">
-    <w:name w:val="Placeholder Text"/>
-    <w:basedOn w:val="Fontepargpadro"/>
-    <w:uiPriority w:val="99"/>
-    <w:semiHidden/>
-    <w:rsid w:val="00FA1C5D"/>
-    <w:rPr>
-      <w:color w:val="808080"/>
-    </w:rPr>
-  </w:style>
-  <w:style w:type="paragraph" w:customStyle="1" w:styleId="FFF08713C08A4CFB9B1126223C2BB553">
-    <w:name w:val="FFF08713C08A4CFB9B1126223C2BB553"/>
-    <w:rsid w:val="00FA1C5D"/>
-  </w:style>
-  <w:style w:type="paragraph" w:customStyle="1" w:styleId="0ADA185AA441440A875852E003593A35">
-    <w:name w:val="0ADA185AA441440A875852E003593A35"/>
-    <w:rsid w:val="00FA1C5D"/>
-  </w:style>
-  <w:style w:type="paragraph" w:customStyle="1" w:styleId="5C038CCC1BCD4214AE6F403B22ECEFF7">
-    <w:name w:val="5C038CCC1BCD4214AE6F403B22ECEFF7"/>
-    <w:rsid w:val="00FA1C5D"/>
-  </w:style>
-  <w:style w:type="paragraph" w:customStyle="1" w:styleId="2FE632FEA4A14657BA60609012DE40F2">
-    <w:name w:val="2FE632FEA4A14657BA60609012DE40F2"/>
-    <w:rsid w:val="00FA1C5D"/>
-  </w:style>
-  <w:style w:type="paragraph" w:customStyle="1" w:styleId="854BE3F0B05A44BD9AB209A01E40A2EA">
-    <w:name w:val="854BE3F0B05A44BD9AB209A01E40A2EA"/>
-    <w:rsid w:val="00FA1C5D"/>
-  </w:style>
-  <w:style w:type="paragraph" w:customStyle="1" w:styleId="B2E85AB35F3448E4A2AA68D4C105ED03">
-    <w:name w:val="B2E85AB35F3448E4A2AA68D4C105ED03"/>
-    <w:rsid w:val="00FA1C5D"/>
-  </w:style>
-  <w:style w:type="paragraph" w:customStyle="1" w:styleId="17BD574FAEF74602B56C676F01B4974A">
-    <w:name w:val="17BD574FAEF74602B56C676F01B4974A"/>
-    <w:rsid w:val="00FA1C5D"/>
-  </w:style>
-  <w:style w:type="paragraph" w:customStyle="1" w:styleId="B9DC66B64D34461B950B4C3F312EB73B">
-    <w:name w:val="B9DC66B64D34461B950B4C3F312EB73B"/>
-    <w:rsid w:val="00FA1C5D"/>
-  </w:style>
-  <w:style w:type="paragraph" w:customStyle="1" w:styleId="7DC068BDCB3247C8BC5333B6E74BFE35">
-    <w:name w:val="7DC068BDCB3247C8BC5333B6E74BFE35"/>
-    <w:rsid w:val="00FA1C5D"/>
-  </w:style>
-  <w:style w:type="paragraph" w:customStyle="1" w:styleId="9DEE2DB2E5314147A3299A874C1C5AF4">
-    <w:name w:val="9DEE2DB2E5314147A3299A874C1C5AF4"/>
-    <w:rsid w:val="00FA1C5D"/>
-  </w:style>
-  <w:style w:type="paragraph" w:customStyle="1" w:styleId="C5C5FD505FB04E9B9A22AC89BA41F2A1">
-    <w:name w:val="C5C5FD505FB04E9B9A22AC89BA41F2A1"/>
-    <w:rsid w:val="00FA1C5D"/>
-  </w:style>
-  <w:style w:type="paragraph" w:customStyle="1" w:styleId="D4EC042D27744E93B630A7DC284247F2">
-    <w:name w:val="D4EC042D27744E93B630A7DC284247F2"/>
-    <w:rsid w:val="00FA1C5D"/>
-  </w:style>
-  <w:style w:type="paragraph" w:customStyle="1" w:styleId="55FF7A9DC8BF428EB7A2A969053F008F">
-    <w:name w:val="55FF7A9DC8BF428EB7A2A969053F008F"/>
-    <w:rsid w:val="00FA1C5D"/>
-  </w:style>
-  <w:style w:type="paragraph" w:customStyle="1" w:styleId="A2624BFCDEB44A81BFAE39A3777B33F8">
-    <w:name w:val="A2624BFCDEB44A81BFAE39A3777B33F8"/>
-    <w:rsid w:val="00FA1C5D"/>
-  </w:style>
-  <w:style w:type="paragraph" w:customStyle="1" w:styleId="D973A7792EF640CA935C5B25D76D043A">
-    <w:name w:val="D973A7792EF640CA935C5B25D76D043A"/>
-    <w:rsid w:val="00FA1C5D"/>
-  </w:style>
-  <w:style w:type="paragraph" w:customStyle="1" w:styleId="9AA6C39EC4E74C4890FEA272316E50D0">
-    <w:name w:val="9AA6C39EC4E74C4890FEA272316E50D0"/>
-    <w:rsid w:val="00FA1C5D"/>
-  </w:style>
-  <w:style w:type="paragraph" w:customStyle="1" w:styleId="E73A2D1547DA4B5A81D22C35D3CA1809">
-    <w:name w:val="E73A2D1547DA4B5A81D22C35D3CA1809"/>
-    <w:rsid w:val="00FA1C5D"/>
-  </w:style>
-  <w:style w:type="paragraph" w:customStyle="1" w:styleId="5857C35B7DD7490987E3985048A39395">
-    <w:name w:val="5857C35B7DD7490987E3985048A39395"/>
-    <w:rsid w:val="00FA1C5D"/>
-  </w:style>
-</w:styles>
-</file>
-
-<file path=word/glossary/stylesWithEffects.xml><?xml version="1.0" encoding="utf-8"?>
-<w:styles xmlns:wpc="http://schemas.microsoft.com/office/word/2010/wordprocessingCanvas" xmlns:mc="http://schemas.openxmlformats.org/markup-compatibility/2006" xmlns:o="urn:schemas-microsoft-com:office:office" xmlns:r="http://schemas.openxmlformats.org/officeDocument/2006/relationships" xmlns:m="http://schemas.openxmlformats.org/officeDocument/2006/math" xmlns:v="urn:schemas-microsoft-com:vml" xmlns:wp14="http://schemas.microsoft.com/office/word/2010/wordprocessingDrawing" xmlns:wp="http://schemas.openxmlformats.org/drawingml/2006/wordprocessingDrawing" xmlns:w10="urn:schemas-microsoft-com:office:word" xmlns:w="http://schemas.openxmlformats.org/wordprocessingml/2006/main" xmlns:w14="http://schemas.microsoft.com/office/word/2010/wordml" xmlns:wpg="http://schemas.microsoft.com/office/word/2010/wordprocessingGroup" xmlns:wpi="http://schemas.microsoft.com/office/word/2010/wordprocessingInk" xmlns:wne="http://schemas.microsoft.com/office/word/2006/wordml" xmlns:wps="http://schemas.microsoft.com/office/word/2010/wordprocessingShape" mc:Ignorable="w14 wp14">
-  <w:docDefaults>
-    <w:rPrDefault>
-      <w:rPr>
-        <w:rFonts w:asciiTheme="minorHAnsi" w:eastAsiaTheme="minorEastAsia" w:hAnsiTheme="minorHAnsi" w:cstheme="minorBidi"/>
-        <w:sz w:val="22"/>
-        <w:szCs w:val="22"/>
-        <w:lang w:val="pt-BR" w:eastAsia="pt-BR" w:bidi="ar-SA"/>
-      </w:rPr>
-    </w:rPrDefault>
-    <w:pPrDefault>
-      <w:pPr>
-        <w:spacing w:after="200" w:line="276" w:lineRule="auto"/>
-      </w:pPr>
-    </w:pPrDefault>
-  </w:docDefaults>
-  <w:latentStyles w:defLockedState="0" w:defUIPriority="99" w:defSemiHidden="1" w:defUnhideWhenUsed="1" w:defQFormat="0" w:count="267">
-    <w:lsdException w:name="Normal" w:semiHidden="0" w:uiPriority="0" w:unhideWhenUsed="0" w:qFormat="1"/>
-    <w:lsdException w:name="heading 1" w:semiHidden="0" w:uiPriority="9" w:unhideWhenUsed="0" w:qFormat="1"/>
-    <w:lsdException w:name="heading 2" w:uiPriority="9" w:qFormat="1"/>
-    <w:lsdException w:name="heading 3" w:uiPriority="9" w:qFormat="1"/>
-    <w:lsdException w:name="heading 4" w:uiPriority="9" w:qFormat="1"/>
-    <w:lsdException w:name="heading 5" w:uiPriority="9" w:qFormat="1"/>
-    <w:lsdException w:name="heading 6" w:uiPriority="9" w:qFormat="1"/>
-    <w:lsdException w:name="heading 7" w:uiPriority="9" w:qFormat="1"/>
-    <w:lsdException w:name="heading 8" w:uiPriority="9" w:qFormat="1"/>
-    <w:lsdException w:name="heading 9" w:uiPriority="9" w:qFormat="1"/>
-    <w:lsdException w:name="toc 1" w:uiPriority="39"/>
-    <w:lsdException w:name="toc 2" w:uiPriority="39"/>
-    <w:lsdException w:name="toc 3" w:uiPriority="39"/>
-    <w:lsdException w:name="toc 4" w:uiPriority="39"/>
-    <w:lsdException w:name="toc 5" w:uiPriority="39"/>
-    <w:lsdException w:name="toc 6" w:uiPriority="39"/>
-    <w:lsdException w:name="toc 7" w:uiPriority="39"/>
-    <w:lsdException w:name="toc 8" w:uiPriority="39"/>
-    <w:lsdException w:name="toc 9" w:uiPriority="39"/>
-    <w:lsdException w:name="caption" w:uiPriority="35" w:qFormat="1"/>
-    <w:lsdException w:name="Title" w:semiHidden="0" w:uiPriority="10" w:unhideWhenUsed="0" w:qFormat="1"/>
-    <w:lsdException w:name="Default Paragraph Font" w:uiPriority="1"/>
-    <w:lsdException w:name="Subtitle" w:semiHidden="0" w:uiPriority="11" w:unhideWhenUsed="0" w:qFormat="1"/>
-    <w:lsdException w:name="Strong" w:semiHidden="0" w:uiPriority="22" w:unhideWhenUsed="0" w:qFormat="1"/>
-    <w:lsdException w:name="Emphasis" w:semiHidden="0" w:uiPriority="20" w:unhideWhenUsed="0" w:qFormat="1"/>
-    <w:lsdException w:name="Table Grid" w:semiHidden="0" w:uiPriority="59" w:unhideWhenUsed="0"/>
-    <w:lsdException w:name="Placeholder Text" w:unhideWhenUsed="0"/>
-    <w:lsdException w:name="No Spacing" w:semiHidden="0" w:uiPriority="1" w:unhideWhenUsed="0" w:qFormat="1"/>
-    <w:lsdException w:name="Light Shading" w:semiHidden="0" w:uiPriority="60" w:unhideWhenUsed="0"/>
-    <w:lsdException w:name="Light List" w:semiHidden="0" w:uiPriority="61" w:unhideWhenUsed="0"/>
-    <w:lsdException w:name="Light Grid" w:semiHidden="0" w:uiPriority="62" w:unhideWhenUsed="0"/>
-    <w:lsdException w:name="Medium Shading 1" w:semiHidden="0" w:uiPriority="63" w:unhideWhenUsed="0"/>
-    <w:lsdException w:name="Medium Shading 2" w:semiHidden="0" w:uiPriority="64" w:unhideWhenUsed="0"/>
-    <w:lsdException w:name="Medium List 1" w:semiHidden="0" w:uiPriority="65" w:unhideWhenUsed="0"/>
-    <w:lsdException w:name="Medium List 2" w:semiHidden="0" w:uiPriority="66" w:unhideWhenUsed="0"/>
-    <w:lsdException w:name="Medium Grid 1" w:semiHidden="0" w:uiPriority="67" w:unhideWhenUsed="0"/>
-    <w:lsdException w:name="Medium Grid 2" w:semiHidden="0" w:uiPriority="68" w:unhideWhenUsed="0"/>
-    <w:lsdException w:name="Medium Grid 3" w:semiHidden="0" w:uiPriority="69" w:unhideWhenUsed="0"/>
-    <w:lsdException w:name="Dark List" w:semiHidden="0" w:uiPriority="70" w:unhideWhenUsed="0"/>
-    <w:lsdException w:name="Colorful Shading" w:semiHidden="0" w:uiPriority="71" w:unhideWhenUsed="0"/>
-    <w:lsdException w:name="Colorful List" w:semiHidden="0" w:uiPriority="72" w:unhideWhenUsed="0"/>
-    <w:lsdException w:name="Colorful Grid" w:semiHidden="0" w:uiPriority="73" w:unhideWhenUsed="0"/>
-    <w:lsdException w:name="Light Shading Accent 1" w:semiHidden="0" w:uiPriority="60" w:unhideWhenUsed="0"/>
-    <w:lsdException w:name="Light List Accent 1" w:semiHidden="0" w:uiPriority="61" w:unhideWhenUsed="0"/>
-    <w:lsdException w:name="Light Grid Accent 1" w:semiHidden="0" w:uiPriority="62" w:unhideWhenUsed="0"/>
-    <w:lsdException w:name="Medium Shading 1 Accent 1" w:semiHidden="0" w:uiPriority="63" w:unhideWhenUsed="0"/>
-    <w:lsdException w:name="Medium Shading 2 Accent 1" w:semiHidden="0" w:uiPriority="64" w:unhideWhenUsed="0"/>
-    <w:lsdException w:name="Medium List 1 Accent 1" w:semiHidden="0" w:uiPriority="65" w:unhideWhenUsed="0"/>
-    <w:lsdException w:name="Revision" w:unhideWhenUsed="0"/>
-    <w:lsdException w:name="List Paragraph" w:semiHidden="0" w:uiPriority="34" w:unhideWhenUsed="0" w:qFormat="1"/>
-    <w:lsdException w:name="Quote" w:semiHidden="0" w:uiPriority="29" w:unhideWhenUsed="0" w:qFormat="1"/>
-    <w:lsdException w:name="Intense Quote" w:semiHidden="0" w:uiPriority="30" w:unhideWhenUsed="0" w:qFormat="1"/>
-    <w:lsdException w:name="Medium List 2 Accent 1" w:semiHidden="0" w:uiPriority="66" w:unhideWhenUsed="0"/>
-    <w:lsdException w:name="Medium Grid 1 Accent 1" w:semiHidden="0" w:uiPriority="67" w:unhideWhenUsed="0"/>
-    <w:lsdException w:name="Medium Grid 2 Accent 1" w:semiHidden="0" w:uiPriority="68" w:unhideWhenUsed="0"/>
-    <w:lsdException w:name="Medium Grid 3 Accent 1" w:semiHidden="0" w:uiPriority="69" w:unhideWhenUsed="0"/>
-    <w:lsdException w:name="Dark List Accent 1" w:semiHidden="0" w:uiPriority="70" w:unhideWhenUsed="0"/>
-    <w:lsdException w:name="Colorful Shading Accent 1" w:semiHidden="0" w:uiPriority="71" w:unhideWhenUsed="0"/>
-    <w:lsdException w:name="Colorful List Accent 1" w:semiHidden="0" w:uiPriority="72" w:unhideWhenUsed="0"/>
-    <w:lsdException w:name="Colorful Grid Accent 1" w:semiHidden="0" w:uiPriority="73" w:unhideWhenUsed="0"/>
-    <w:lsdException w:name="Light Shading Accent 2" w:semiHidden="0" w:uiPriority="60" w:unhideWhenUsed="0"/>
-    <w:lsdException w:name="Light List Accent 2" w:semiHidden="0" w:uiPriority="61" w:unhideWhenUsed="0"/>
-    <w:lsdException w:name="Light Grid Accent 2" w:semiHidden="0" w:uiPriority="62" w:unhideWhenUsed="0"/>
-    <w:lsdException w:name="Medium Shading 1 Accent 2" w:semiHidden="0" w:uiPriority="63" w:unhideWhenUsed="0"/>
-    <w:lsdException w:name="Medium Shading 2 Accent 2" w:semiHidden="0" w:uiPriority="64" w:unhideWhenUsed="0"/>
-    <w:lsdException w:name="Medium List 1 Accent 2" w:semiHidden="0" w:uiPriority="65" w:unhideWhenUsed="0"/>
-    <w:lsdException w:name="Medium List 2 Accent 2" w:semiHidden="0" w:uiPriority="66" w:unhideWhenUsed="0"/>
-    <w:lsdException w:name="Medium Grid 1 Accent 2" w:semiHidden="0" w:uiPriority="67" w:unhideWhenUsed="0"/>
-    <w:lsdException w:name="Medium Grid 2 Accent 2" w:semiHidden="0" w:uiPriority="68" w:unhideWhenUsed="0"/>
-    <w:lsdException w:name="Medium Grid 3 Accent 2" w:semiHidden="0" w:uiPriority="69" w:unhideWhenUsed="0"/>
-    <w:lsdException w:name="Dark List Accent 2" w:semiHidden="0" w:uiPriority="70" w:unhideWhenUsed="0"/>
-    <w:lsdException w:name="Colorful Shading Accent 2" w:semiHidden="0" w:uiPriority="71" w:unhideWhenUsed="0"/>
-    <w:lsdException w:name="Colorful List Accent 2" w:semiHidden="0" w:uiPriority="72" w:unhideWhenUsed="0"/>
-    <w:lsdException w:name="Colorful Grid Accent 2" w:semiHidden="0" w:uiPriority="73" w:unhideWhenUsed="0"/>
-    <w:lsdException w:name="Light Shading Accent 3" w:semiHidden="0" w:uiPriority="60" w:unhideWhenUsed="0"/>
-    <w:lsdException w:name="Light List Accent 3" w:semiHidden="0" w:uiPriority="61" w:unhideWhenUsed="0"/>
-    <w:lsdException w:name="Light Grid Accent 3" w:semiHidden="0" w:uiPriority="62" w:unhideWhenUsed="0"/>
-    <w:lsdException w:name="Medium Shading 1 Accent 3" w:semiHidden="0" w:uiPriority="63" w:unhideWhenUsed="0"/>
-    <w:lsdException w:name="Medium Shading 2 Accent 3" w:semiHidden="0" w:uiPriority="64" w:unhideWhenUsed="0"/>
-    <w:lsdException w:name="Medium List 1 Accent 3" w:semiHidden="0" w:uiPriority="65" w:unhideWhenUsed="0"/>
-    <w:lsdException w:name="Medium List 2 Accent 3" w:semiHidden="0" w:uiPriority="66" w:unhideWhenUsed="0"/>
-    <w:lsdException w:name="Medium Grid 1 Accent 3" w:semiHidden="0" w:uiPriority="67" w:unhideWhenUsed="0"/>
-    <w:lsdException w:name="Medium Grid 2 Accent 3" w:semiHidden="0" w:uiPriority="68" w:unhideWhenUsed="0"/>
-    <w:lsdException w:name="Medium Grid 3 Accent 3" w:semiHidden="0" w:uiPriority="69" w:unhideWhenUsed="0"/>
-    <w:lsdException w:name="Dark List Accent 3" w:semiHidden="0" w:uiPriority="70" w:unhideWhenUsed="0"/>
-    <w:lsdException w:name="Colorful Shading Accent 3" w:semiHidden="0" w:uiPriority="71" w:unhideWhenUsed="0"/>
-    <w:lsdException w:name="Colorful List Accent 3" w:semiHidden="0" w:uiPriority="72" w:unhideWhenUsed="0"/>
-    <w:lsdException w:name="Colorful Grid Accent 3" w:semiHidden="0" w:uiPriority="73" w:unhideWhenUsed="0"/>
-    <w:lsdException w:name="Light Shading Accent 4" w:semiHidden="0" w:uiPriority="60" w:unhideWhenUsed="0"/>
-    <w:lsdException w:name="Light List Accent 4" w:semiHidden="0" w:uiPriority="61" w:unhideWhenUsed="0"/>
-    <w:lsdException w:name="Light Grid Accent 4" w:semiHidden="0" w:uiPriority="62" w:unhideWhenUsed="0"/>
-    <w:lsdException w:name="Medium Shading 1 Accent 4" w:semiHidden="0" w:uiPriority="63" w:unhideWhenUsed="0"/>
-    <w:lsdException w:name="Medium Shading 2 Accent 4" w:semiHidden="0" w:uiPriority="64" w:unhideWhenUsed="0"/>
-    <w:lsdException w:name="Medium List 1 Accent 4" w:semiHidden="0" w:uiPriority="65" w:unhideWhenUsed="0"/>
-    <w:lsdException w:name="Medium List 2 Accent 4" w:semiHidden="0" w:uiPriority="66" w:unhideWhenUsed="0"/>
-    <w:lsdException w:name="Medium Grid 1 Accent 4" w:semiHidden="0" w:uiPriority="67" w:unhideWhenUsed="0"/>
-    <w:lsdException w:name="Medium Grid 2 Accent 4" w:semiHidden="0" w:uiPriority="68" w:unhideWhenUsed="0"/>
-    <w:lsdException w:name="Medium Grid 3 Accent 4" w:semiHidden="0" w:uiPriority="69" w:unhideWhenUsed="0"/>
-    <w:lsdException w:name="Dark List Accent 4" w:semiHidden="0" w:uiPriority="70" w:unhideWhenUsed="0"/>
-    <w:lsdException w:name="Colorful Shading Accent 4" w:semiHidden="0" w:uiPriority="71" w:unhideWhenUsed="0"/>
-    <w:lsdException w:name="Colorful List Accent 4" w:semiHidden="0" w:uiPriority="72" w:unhideWhenUsed="0"/>
-    <w:lsdException w:name="Colorful Grid Accent 4" w:semiHidden="0" w:uiPriority="73" w:unhideWhenUsed="0"/>
-    <w:lsdException w:name="Light Shading Accent 5" w:semiHidden="0" w:uiPriority="60" w:unhideWhenUsed="0"/>
-    <w:lsdException w:name="Light List Accent 5" w:semiHidden="0" w:uiPriority="61" w:unhideWhenUsed="0"/>
-    <w:lsdException w:name="Light Grid Accent 5" w:semiHidden="0" w:uiPriority="62" w:unhideWhenUsed="0"/>
-    <w:lsdException w:name="Medium Shading 1 Accent 5" w:semiHidden="0" w:uiPriority="63" w:unhideWhenUsed="0"/>
-    <w:lsdException w:name="Medium Shading 2 Accent 5" w:semiHidden="0" w:uiPriority="64" w:unhideWhenUsed="0"/>
-    <w:lsdException w:name="Medium List 1 Accent 5" w:semiHidden="0" w:uiPriority="65" w:unhideWhenUsed="0"/>
-    <w:lsdException w:name="Medium List 2 Accent 5" w:semiHidden="0" w:uiPriority="66" w:unhideWhenUsed="0"/>
-    <w:lsdException w:name="Medium Grid 1 Accent 5" w:semiHidden="0" w:uiPriority="67" w:unhideWhenUsed="0"/>
-    <w:lsdException w:name="Medium Grid 2 Accent 5" w:semiHidden="0" w:uiPriority="68" w:unhideWhenUsed="0"/>
-    <w:lsdException w:name="Medium Grid 3 Accent 5" w:semiHidden="0" w:uiPriority="69" w:unhideWhenUsed="0"/>
-    <w:lsdException w:name="Dark List Accent 5" w:semiHidden="0" w:uiPriority="70" w:unhideWhenUsed="0"/>
-    <w:lsdException w:name="Colorful Shading Accent 5" w:semiHidden="0" w:uiPriority="71" w:unhideWhenUsed="0"/>
-    <w:lsdException w:name="Colorful List Accent 5" w:semiHidden="0" w:uiPriority="72" w:unhideWhenUsed="0"/>
-    <w:lsdException w:name="Colorful Grid Accent 5" w:semiHidden="0" w:uiPriority="73" w:unhideWhenUsed="0"/>
-    <w:lsdException w:name="Light Shading Accent 6" w:semiHidden="0" w:uiPriority="60" w:unhideWhenUsed="0"/>
-    <w:lsdException w:name="Light List Accent 6" w:semiHidden="0" w:uiPriority="61" w:unhideWhenUsed="0"/>
-    <w:lsdException w:name="Light Grid Accent 6" w:semiHidden="0" w:uiPriority="62" w:unhideWhenUsed="0"/>
-    <w:lsdException w:name="Medium Shading 1 Accent 6" w:semiHidden="0" w:uiPriority="63" w:unhideWhenUsed="0"/>
-    <w:lsdException w:name="Medium Shading 2 Accent 6" w:semiHidden="0" w:uiPriority="64" w:unhideWhenUsed="0"/>
-    <w:lsdException w:name="Medium List 1 Accent 6" w:semiHidden="0" w:uiPriority="65" w:unhideWhenUsed="0"/>
-    <w:lsdException w:name="Medium List 2 Accent 6" w:semiHidden="0" w:uiPriority="66" w:unhideWhenUsed="0"/>
-    <w:lsdException w:name="Medium Grid 1 Accent 6" w:semiHidden="0" w:uiPriority="67" w:unhideWhenUsed="0"/>
-    <w:lsdException w:name="Medium Grid 2 Accent 6" w:semiHidden="0" w:uiPriority="68" w:unhideWhenUsed="0"/>
-    <w:lsdException w:name="Medium Grid 3 Accent 6" w:semiHidden="0" w:uiPriority="69" w:unhideWhenUsed="0"/>
-    <w:lsdException w:name="Dark List Accent 6" w:semiHidden="0" w:uiPriority="70" w:unhideWhenUsed="0"/>
-    <w:lsdException w:name="Colorful Shading Accent 6" w:semiHidden="0" w:uiPriority="71" w:unhideWhenUsed="0"/>
-    <w:lsdException w:name="Colorful List Accent 6" w:semiHidden="0" w:uiPriority="72" w:unhideWhenUsed="0"/>
-    <w:lsdException w:name="Colorful Grid Accent 6" w:semiHidden="0" w:uiPriority="73" w:unhideWhenUsed="0"/>
-    <w:lsdException w:name="Subtle Emphasis" w:semiHidden="0" w:uiPriority="19" w:unhideWhenUsed="0" w:qFormat="1"/>
-    <w:lsdException w:name="Intense Emphasis" w:semiHidden="0" w:uiPriority="21" w:unhideWhenUsed="0" w:qFormat="1"/>
-    <w:lsdException w:name="Subtle Reference" w:semiHidden="0" w:uiPriority="31" w:unhideWhenUsed="0" w:qFormat="1"/>
-    <w:lsdException w:name="Intense Reference" w:semiHidden="0" w:uiPriority="32" w:unhideWhenUsed="0" w:qFormat="1"/>
-    <w:lsdException w:name="Book Title" w:semiHidden="0" w:uiPriority="33" w:unhideWhenUsed="0" w:qFormat="1"/>
-    <w:lsdException w:name="Bibliography" w:uiPriority="37"/>
-    <w:lsdException w:name="TOC Heading" w:uiPriority="39" w:qFormat="1"/>
-  </w:latentStyles>
-  <w:style w:type="paragraph" w:default="1" w:styleId="Normal">
-    <w:name w:val="Normal"/>
-    <w:qFormat/>
-  </w:style>
-  <w:style w:type="character" w:default="1" w:styleId="Fontepargpadro">
-    <w:name w:val="Default Paragraph Font"/>
-    <w:uiPriority w:val="1"/>
-    <w:semiHidden/>
-    <w:unhideWhenUsed/>
-  </w:style>
-  <w:style w:type="table" w:default="1" w:styleId="Tabelanormal">
-    <w:name w:val="Normal Table"/>
-    <w:uiPriority w:val="99"/>
-    <w:semiHidden/>
-    <w:unhideWhenUsed/>
-    <w:tblPr>
-      <w:tblInd w:w="0" w:type="dxa"/>
-      <w:tblCellMar>
-        <w:top w:w="0" w:type="dxa"/>
-        <w:left w:w="108" w:type="dxa"/>
-        <w:bottom w:w="0" w:type="dxa"/>
-        <w:right w:w="108" w:type="dxa"/>
-      </w:tblCellMar>
-    </w:tblPr>
-  </w:style>
-  <w:style w:type="numbering" w:default="1" w:styleId="Semlista">
-    <w:name w:val="No List"/>
-    <w:uiPriority w:val="99"/>
-    <w:semiHidden/>
-    <w:unhideWhenUsed/>
-  </w:style>
-  <w:style w:type="character" w:styleId="TextodoEspaoReservado">
-    <w:name w:val="Placeholder Text"/>
-    <w:basedOn w:val="Fontepargpadro"/>
-    <w:uiPriority w:val="99"/>
-    <w:semiHidden/>
-    <w:rsid w:val="00FA1C5D"/>
-    <w:rPr>
-      <w:color w:val="808080"/>
-    </w:rPr>
-  </w:style>
-  <w:style w:type="paragraph" w:customStyle="1" w:styleId="FFF08713C08A4CFB9B1126223C2BB553">
-    <w:name w:val="FFF08713C08A4CFB9B1126223C2BB553"/>
-    <w:rsid w:val="00FA1C5D"/>
-  </w:style>
-  <w:style w:type="paragraph" w:customStyle="1" w:styleId="0ADA185AA441440A875852E003593A35">
-    <w:name w:val="0ADA185AA441440A875852E003593A35"/>
-    <w:rsid w:val="00FA1C5D"/>
-  </w:style>
-  <w:style w:type="paragraph" w:customStyle="1" w:styleId="5C038CCC1BCD4214AE6F403B22ECEFF7">
-    <w:name w:val="5C038CCC1BCD4214AE6F403B22ECEFF7"/>
-    <w:rsid w:val="00FA1C5D"/>
-  </w:style>
-  <w:style w:type="paragraph" w:customStyle="1" w:styleId="2FE632FEA4A14657BA60609012DE40F2">
-    <w:name w:val="2FE632FEA4A14657BA60609012DE40F2"/>
-    <w:rsid w:val="00FA1C5D"/>
-  </w:style>
-  <w:style w:type="paragraph" w:customStyle="1" w:styleId="854BE3F0B05A44BD9AB209A01E40A2EA">
-    <w:name w:val="854BE3F0B05A44BD9AB209A01E40A2EA"/>
-    <w:rsid w:val="00FA1C5D"/>
-  </w:style>
-  <w:style w:type="paragraph" w:customStyle="1" w:styleId="B2E85AB35F3448E4A2AA68D4C105ED03">
-    <w:name w:val="B2E85AB35F3448E4A2AA68D4C105ED03"/>
-    <w:rsid w:val="00FA1C5D"/>
-  </w:style>
-  <w:style w:type="paragraph" w:customStyle="1" w:styleId="17BD574FAEF74602B56C676F01B4974A">
-    <w:name w:val="17BD574FAEF74602B56C676F01B4974A"/>
-    <w:rsid w:val="00FA1C5D"/>
-  </w:style>
-  <w:style w:type="paragraph" w:customStyle="1" w:styleId="B9DC66B64D34461B950B4C3F312EB73B">
-    <w:name w:val="B9DC66B64D34461B950B4C3F312EB73B"/>
-    <w:rsid w:val="00FA1C5D"/>
-  </w:style>
-  <w:style w:type="paragraph" w:customStyle="1" w:styleId="7DC068BDCB3247C8BC5333B6E74BFE35">
-    <w:name w:val="7DC068BDCB3247C8BC5333B6E74BFE35"/>
-    <w:rsid w:val="00FA1C5D"/>
-  </w:style>
-  <w:style w:type="paragraph" w:customStyle="1" w:styleId="9DEE2DB2E5314147A3299A874C1C5AF4">
-    <w:name w:val="9DEE2DB2E5314147A3299A874C1C5AF4"/>
-    <w:rsid w:val="00FA1C5D"/>
-  </w:style>
-  <w:style w:type="paragraph" w:customStyle="1" w:styleId="C5C5FD505FB04E9B9A22AC89BA41F2A1">
-    <w:name w:val="C5C5FD505FB04E9B9A22AC89BA41F2A1"/>
-    <w:rsid w:val="00FA1C5D"/>
-  </w:style>
-  <w:style w:type="paragraph" w:customStyle="1" w:styleId="D4EC042D27744E93B630A7DC284247F2">
-    <w:name w:val="D4EC042D27744E93B630A7DC284247F2"/>
-    <w:rsid w:val="00FA1C5D"/>
-  </w:style>
-  <w:style w:type="paragraph" w:customStyle="1" w:styleId="55FF7A9DC8BF428EB7A2A969053F008F">
-    <w:name w:val="55FF7A9DC8BF428EB7A2A969053F008F"/>
-    <w:rsid w:val="00FA1C5D"/>
-  </w:style>
-  <w:style w:type="paragraph" w:customStyle="1" w:styleId="A2624BFCDEB44A81BFAE39A3777B33F8">
-    <w:name w:val="A2624BFCDEB44A81BFAE39A3777B33F8"/>
-    <w:rsid w:val="00FA1C5D"/>
-  </w:style>
-  <w:style w:type="paragraph" w:customStyle="1" w:styleId="D973A7792EF640CA935C5B25D76D043A">
-    <w:name w:val="D973A7792EF640CA935C5B25D76D043A"/>
-    <w:rsid w:val="00FA1C5D"/>
-  </w:style>
-  <w:style w:type="paragraph" w:customStyle="1" w:styleId="9AA6C39EC4E74C4890FEA272316E50D0">
-    <w:name w:val="9AA6C39EC4E74C4890FEA272316E50D0"/>
-    <w:rsid w:val="00FA1C5D"/>
-  </w:style>
-  <w:style w:type="paragraph" w:customStyle="1" w:styleId="E73A2D1547DA4B5A81D22C35D3CA1809">
-    <w:name w:val="E73A2D1547DA4B5A81D22C35D3CA1809"/>
-    <w:rsid w:val="00FA1C5D"/>
-  </w:style>
-  <w:style w:type="paragraph" w:customStyle="1" w:styleId="5857C35B7DD7490987E3985048A39395">
-    <w:name w:val="5857C35B7DD7490987E3985048A39395"/>
-    <w:rsid w:val="00FA1C5D"/>
-  </w:style>
-</w:styles>
-</file>
-
-<file path=word/glossary/webSettings.xml><?xml version="1.0" encoding="utf-8"?>
-<w:webSettings xmlns:mc="http://schemas.openxmlformats.org/markup-compatibility/2006" xmlns:r="http://schemas.openxmlformats.org/officeDocument/2006/relationships" xmlns:w="http://schemas.openxmlformats.org/wordprocessingml/2006/main" xmlns:w14="http://schemas.microsoft.com/office/word/2010/wordml" mc:Ignorable="w14">
-  <w:optimizeForBrowser/>
-  <w:allowPNG/>
-</w:webSettings>
 </file>
 
 <file path=word/theme/theme1.xml><?xml version="1.0" encoding="utf-8"?>
@@ -27441,7 +26722,7 @@
 </file>
 
 <file path=customXml/itemProps1.xml><?xml version="1.0" encoding="utf-8"?>
-<ds:datastoreItem xmlns:ds="http://schemas.openxmlformats.org/officeDocument/2006/customXml" ds:itemID="{2C342844-4BBC-49C9-8C7D-70DBDAAB3D6E}">
+<ds:datastoreItem xmlns:ds="http://schemas.openxmlformats.org/officeDocument/2006/customXml" ds:itemID="{02058331-DCDB-4555-A817-6DC2795DC68D}">
   <ds:schemaRefs>
     <ds:schemaRef ds:uri="http://schemas.openxmlformats.org/officeDocument/2006/bibliography"/>
   </ds:schemaRefs>

</xml_diff>

<commit_message>
Alterações Monografia + Estagio
</commit_message>
<xml_diff>
--- a/documents/Monografia_TCC.docx
+++ b/documents/Monografia_TCC.docx
@@ -10,6 +10,8 @@
           <w:rFonts w:ascii="Arial" w:hAnsi="Arial" w:cs="Arial"/>
         </w:rPr>
       </w:pPr>
+      <w:bookmarkStart w:id="0" w:name="_GoBack"/>
+      <w:bookmarkEnd w:id="0"/>
       <w:r>
         <w:rPr>
           <w:rFonts w:ascii="Arial" w:hAnsi="Arial" w:cs="Arial"/>
@@ -4981,7 +4983,7 @@
       <w:pPr>
         <w:pStyle w:val="Corpo"/>
         <w:spacing w:after="0"/>
-        <w:jc w:val="center"/>
+        <w:jc w:val="right"/>
         <w:rPr>
           <w:rStyle w:val="TITULONINDICEChar"/>
           <w:b w:val="0"/>
@@ -10939,7 +10941,6 @@
           <w:szCs w:val="24"/>
         </w:rPr>
       </w:pPr>
-      <w:proofErr w:type="spellStart"/>
       <w:r>
         <w:rPr>
           <w:rFonts w:ascii="Arial" w:hAnsi="Arial"/>
@@ -10949,7 +10950,6 @@
         </w:rPr>
         <w:t>OpenCV</w:t>
       </w:r>
-      <w:proofErr w:type="spellEnd"/>
       <w:r>
         <w:rPr>
           <w:rFonts w:ascii="Arial" w:hAnsi="Arial"/>
@@ -10960,7 +10960,7 @@
         <w:tab/>
         <w:t>Open Source Computer Vision Library</w:t>
       </w:r>
-      <w:bookmarkStart w:id="0" w:name="_Toc388294636"/>
+      <w:bookmarkStart w:id="1" w:name="_Toc388294636"/>
     </w:p>
     <w:p>
       <w:pPr>
@@ -10981,14 +10981,14 @@
           <w:szCs w:val="24"/>
         </w:rPr>
       </w:pPr>
-      <w:bookmarkStart w:id="1" w:name="_Toc388295051"/>
-      <w:bookmarkStart w:id="2" w:name="_Toc388296196"/>
-      <w:bookmarkStart w:id="3" w:name="_Toc388296388"/>
-      <w:bookmarkStart w:id="4" w:name="_Toc388296473"/>
-      <w:bookmarkStart w:id="5" w:name="_Toc388296550"/>
-      <w:bookmarkStart w:id="6" w:name="_Toc388296656"/>
-      <w:bookmarkStart w:id="7" w:name="_Toc388296746"/>
-      <w:bookmarkStart w:id="8" w:name="_Toc388296799"/>
+      <w:bookmarkStart w:id="2" w:name="_Toc388295051"/>
+      <w:bookmarkStart w:id="3" w:name="_Toc388296196"/>
+      <w:bookmarkStart w:id="4" w:name="_Toc388296388"/>
+      <w:bookmarkStart w:id="5" w:name="_Toc388296473"/>
+      <w:bookmarkStart w:id="6" w:name="_Toc388296550"/>
+      <w:bookmarkStart w:id="7" w:name="_Toc388296656"/>
+      <w:bookmarkStart w:id="8" w:name="_Toc388296746"/>
+      <w:bookmarkStart w:id="9" w:name="_Toc388296799"/>
     </w:p>
     <w:p>
       <w:pPr>
@@ -11047,9 +11047,9 @@
           <w:szCs w:val="24"/>
         </w:rPr>
       </w:pPr>
-      <w:bookmarkStart w:id="9" w:name="_Toc465968956"/>
-      <w:bookmarkStart w:id="10" w:name="_Toc512258241"/>
-      <w:bookmarkStart w:id="11" w:name="_Toc527379918"/>
+      <w:bookmarkStart w:id="10" w:name="_Toc465968956"/>
+      <w:bookmarkStart w:id="11" w:name="_Toc512258241"/>
+      <w:bookmarkStart w:id="12" w:name="_Toc527379918"/>
       <w:r>
         <w:rPr>
           <w:szCs w:val="24"/>
@@ -11057,7 +11057,6 @@
         <w:lastRenderedPageBreak/>
         <w:t>INTRODUÇÃ</w:t>
       </w:r>
-      <w:bookmarkEnd w:id="0"/>
       <w:bookmarkEnd w:id="1"/>
       <w:bookmarkEnd w:id="2"/>
       <w:bookmarkEnd w:id="3"/>
@@ -11068,13 +11067,14 @@
       <w:bookmarkEnd w:id="8"/>
       <w:bookmarkEnd w:id="9"/>
       <w:bookmarkEnd w:id="10"/>
+      <w:bookmarkEnd w:id="11"/>
       <w:r>
         <w:rPr>
           <w:szCs w:val="24"/>
         </w:rPr>
         <w:t>O</w:t>
       </w:r>
-      <w:bookmarkEnd w:id="11"/>
+      <w:bookmarkEnd w:id="12"/>
     </w:p>
     <w:p/>
     <w:p>
@@ -11113,22 +11113,22 @@
           <w:szCs w:val="24"/>
         </w:rPr>
       </w:pPr>
-      <w:bookmarkStart w:id="12" w:name="_Toc388294637"/>
-      <w:bookmarkStart w:id="13" w:name="_Toc388295052"/>
-      <w:bookmarkStart w:id="14" w:name="_Toc388296197"/>
-      <w:bookmarkStart w:id="15" w:name="_Toc388296389"/>
-      <w:bookmarkStart w:id="16" w:name="_Toc388296474"/>
-      <w:bookmarkStart w:id="17" w:name="_Toc388296551"/>
-      <w:bookmarkStart w:id="18" w:name="_Toc388296657"/>
-      <w:bookmarkStart w:id="19" w:name="_Toc388296747"/>
-      <w:bookmarkStart w:id="20" w:name="_Toc388296800"/>
+      <w:bookmarkStart w:id="13" w:name="_Toc388294637"/>
+      <w:bookmarkStart w:id="14" w:name="_Toc388295052"/>
+      <w:bookmarkStart w:id="15" w:name="_Toc388296197"/>
+      <w:bookmarkStart w:id="16" w:name="_Toc388296389"/>
+      <w:bookmarkStart w:id="17" w:name="_Toc388296474"/>
+      <w:bookmarkStart w:id="18" w:name="_Toc388296551"/>
+      <w:bookmarkStart w:id="19" w:name="_Toc388296657"/>
+      <w:bookmarkStart w:id="20" w:name="_Toc388296747"/>
+      <w:bookmarkStart w:id="21" w:name="_Toc388296800"/>
       <w:r>
         <w:rPr>
           <w:lang w:val="pt-BR"/>
         </w:rPr>
         <w:br w:type="page"/>
       </w:r>
-      <w:bookmarkStart w:id="21" w:name="_Toc527379919"/>
+      <w:bookmarkStart w:id="22" w:name="_Toc527379919"/>
       <w:r>
         <w:rPr>
           <w:szCs w:val="24"/>
@@ -11136,7 +11136,7 @@
         <w:lastRenderedPageBreak/>
         <w:t>RECONHECIMENTO FACIAL</w:t>
       </w:r>
-      <w:bookmarkEnd w:id="21"/>
+      <w:bookmarkEnd w:id="22"/>
     </w:p>
     <w:p/>
     <w:p>
@@ -11191,7 +11191,7 @@
           <w:lang w:val="pt-BR"/>
         </w:rPr>
       </w:pPr>
-      <w:bookmarkStart w:id="22" w:name="_Toc527379920"/>
+      <w:bookmarkStart w:id="23" w:name="_Toc527379920"/>
       <w:r>
         <w:rPr>
           <w:sz w:val="28"/>
@@ -11206,7 +11206,7 @@
         </w:rPr>
         <w:t>Conceitos Básicos</w:t>
       </w:r>
-      <w:bookmarkEnd w:id="22"/>
+      <w:bookmarkEnd w:id="23"/>
     </w:p>
     <w:p>
       <w:pPr>
@@ -11297,25 +11297,7 @@
           <w:sz w:val="24"/>
           <w:lang w:val="pt-BR"/>
         </w:rPr>
-        <w:t xml:space="preserve">Ambiente: A forma em que a imagem é apresentada pode dificultar um reconhecimento devido </w:t>
-      </w:r>
-      <w:proofErr w:type="gramStart"/>
-      <w:r>
-        <w:rPr>
-          <w:rFonts w:ascii="Arial" w:hAnsi="Arial" w:cs="Arial"/>
-          <w:sz w:val="24"/>
-          <w:lang w:val="pt-BR"/>
-        </w:rPr>
-        <w:t>à</w:t>
-      </w:r>
-      <w:proofErr w:type="gramEnd"/>
-      <w:r>
-        <w:rPr>
-          <w:rFonts w:ascii="Arial" w:hAnsi="Arial" w:cs="Arial"/>
-          <w:sz w:val="24"/>
-          <w:lang w:val="pt-BR"/>
-        </w:rPr>
-        <w:t xml:space="preserve"> ruídos ou até mesmo escassez/excesso de luminosidade.</w:t>
+        <w:t>Ambiente: A forma em que a imagem é apresentada pode dificultar um reconhecimento devido à ruídos ou até mesmo escassez/excesso de luminosidade.</w:t>
       </w:r>
     </w:p>
     <w:p>
@@ -11380,7 +11362,7 @@
           <w:lang w:val="pt-BR"/>
         </w:rPr>
       </w:pPr>
-      <w:bookmarkStart w:id="23" w:name="_Toc527379921"/>
+      <w:bookmarkStart w:id="24" w:name="_Toc527379921"/>
       <w:r>
         <w:rPr>
           <w:sz w:val="28"/>
@@ -11396,7 +11378,7 @@
         </w:rPr>
         <w:t xml:space="preserve"> Reconhecimento Facial</w:t>
       </w:r>
-      <w:bookmarkEnd w:id="23"/>
+      <w:bookmarkEnd w:id="24"/>
     </w:p>
     <w:p>
       <w:pPr>
@@ -11425,7 +11407,6 @@
         <w:t xml:space="preserve">O reconhecimento facial automatizado é um conceito relativamente novo, desenvolvido pela primeira vez na década de 1960. Esta tecnologia chamou muito a atenção do público, quando em 2001, durante o </w:t>
       </w:r>
       <w:proofErr w:type="spellStart"/>
-      <w:proofErr w:type="gramStart"/>
       <w:r>
         <w:rPr>
           <w:rFonts w:ascii="Arial" w:hAnsi="Arial" w:cs="Arial"/>
@@ -11435,7 +11416,6 @@
         <w:t>SuperBowl</w:t>
       </w:r>
       <w:proofErr w:type="spellEnd"/>
-      <w:proofErr w:type="gramEnd"/>
       <w:r>
         <w:rPr>
           <w:rFonts w:ascii="Arial" w:hAnsi="Arial" w:cs="Arial"/>
@@ -11871,18 +11851,8 @@
           <w:sz w:val="20"/>
           <w:lang w:val="pt-BR"/>
         </w:rPr>
-        <w:t xml:space="preserve">Fonte: </w:t>
-      </w:r>
-      <w:proofErr w:type="gramStart"/>
-      <w:r>
-        <w:rPr>
-          <w:rFonts w:ascii="Arial" w:hAnsi="Arial" w:cs="Arial"/>
-          <w:sz w:val="20"/>
-          <w:lang w:val="pt-BR"/>
-        </w:rPr>
-        <w:t>TechTudo¹</w:t>
-      </w:r>
-      <w:proofErr w:type="gramEnd"/>
+        <w:t>Fonte: TechTudo¹</w:t>
+      </w:r>
     </w:p>
     <w:p>
       <w:pPr>
@@ -11896,7 +11866,7 @@
           <w:lang w:val="pt-BR"/>
         </w:rPr>
       </w:pPr>
-      <w:bookmarkStart w:id="24" w:name="_Toc527379922"/>
+      <w:bookmarkStart w:id="25" w:name="_Toc527379922"/>
       <w:r>
         <w:rPr>
           <w:sz w:val="28"/>
@@ -11911,7 +11881,7 @@
         </w:rPr>
         <w:t>Utilização</w:t>
       </w:r>
-      <w:bookmarkEnd w:id="24"/>
+      <w:bookmarkEnd w:id="25"/>
     </w:p>
     <w:p>
       <w:pPr>
@@ -12637,7 +12607,7 @@
           <w:lang w:val="pt-BR"/>
         </w:rPr>
       </w:pPr>
-      <w:bookmarkStart w:id="25" w:name="_Toc527379923"/>
+      <w:bookmarkStart w:id="26" w:name="_Toc527379923"/>
       <w:r>
         <w:rPr>
           <w:sz w:val="28"/>
@@ -12666,7 +12636,7 @@
         </w:rPr>
         <w:t xml:space="preserve"> Reconhecimento De Faces</w:t>
       </w:r>
-      <w:bookmarkEnd w:id="25"/>
+      <w:bookmarkEnd w:id="26"/>
     </w:p>
     <w:p>
       <w:pPr>
@@ -12774,25 +12744,7 @@
           <w:sz w:val="24"/>
           <w:lang w:val="pt-BR"/>
         </w:rPr>
-        <w:t xml:space="preserve"> as análises podem ser comprometidas devido a serie de fatores encontrados durante o processo. A figura 2.2 exemplifica um problema no reconhecimento devido </w:t>
-      </w:r>
-      <w:proofErr w:type="gramStart"/>
-      <w:r>
-        <w:rPr>
-          <w:rFonts w:ascii="Arial" w:hAnsi="Arial" w:cs="Arial"/>
-          <w:sz w:val="24"/>
-          <w:lang w:val="pt-BR"/>
-        </w:rPr>
-        <w:t>à</w:t>
-      </w:r>
-      <w:proofErr w:type="gramEnd"/>
-      <w:r>
-        <w:rPr>
-          <w:rFonts w:ascii="Arial" w:hAnsi="Arial" w:cs="Arial"/>
-          <w:sz w:val="24"/>
-          <w:lang w:val="pt-BR"/>
-        </w:rPr>
-        <w:t xml:space="preserve"> tinto no rosto da torcedora.</w:t>
+        <w:t xml:space="preserve"> as análises podem ser comprometidas devido a serie de fatores encontrados durante o processo. A figura 2.2 exemplifica um problema no reconhecimento devido à tinto no rosto da torcedora.</w:t>
       </w:r>
     </w:p>
     <w:p>
@@ -12839,8 +12791,8 @@
         </w:rPr>
         <w:drawing>
           <wp:inline distT="0" distB="0" distL="0" distR="0" wp14:anchorId="701669B8" wp14:editId="26E29E6C">
-            <wp:extent cx="2849526" cy="1900932"/>
-            <wp:effectExtent l="0" t="0" r="8255" b="4445"/>
+            <wp:extent cx="2705100" cy="1804585"/>
+            <wp:effectExtent l="0" t="0" r="0" b="5715"/>
             <wp:docPr id="3" name="Picture 3" descr="De cara pintada, esta portuguesa torceu pelo time lusitano contra a Costa do Marfim."/>
             <wp:cNvGraphicFramePr>
               <a:graphicFrameLocks xmlns:a="http://schemas.openxmlformats.org/drawingml/2006/main" noChangeAspect="1"/>
@@ -12870,7 +12822,7 @@
                   <pic:spPr bwMode="auto">
                     <a:xfrm>
                       <a:off x="0" y="0"/>
-                      <a:ext cx="2908153" cy="1940042"/>
+                      <a:ext cx="2767361" cy="1846120"/>
                     </a:xfrm>
                     <a:prstGeom prst="rect">
                       <a:avLst/>
@@ -12905,27 +12857,7 @@
           <w:szCs w:val="20"/>
           <w:lang w:val="pt-BR"/>
         </w:rPr>
-        <w:t xml:space="preserve">Fonte: </w:t>
-      </w:r>
-      <w:proofErr w:type="gramStart"/>
-      <w:r>
-        <w:rPr>
-          <w:rFonts w:ascii="Arial" w:hAnsi="Arial" w:cs="Arial"/>
-          <w:sz w:val="20"/>
-          <w:szCs w:val="20"/>
-          <w:lang w:val="pt-BR"/>
-        </w:rPr>
-        <w:t>Veja,</w:t>
-      </w:r>
-      <w:proofErr w:type="gramEnd"/>
-      <w:r>
-        <w:rPr>
-          <w:rFonts w:ascii="Arial" w:hAnsi="Arial" w:cs="Arial"/>
-          <w:sz w:val="20"/>
-          <w:szCs w:val="20"/>
-          <w:lang w:val="pt-BR"/>
-        </w:rPr>
-        <w:t xml:space="preserve"> 2010²</w:t>
+        <w:t>Fonte: Veja, 2010²</w:t>
       </w:r>
     </w:p>
     <w:p>
@@ -13057,8 +12989,8 @@
         </w:rPr>
         <w:drawing>
           <wp:inline distT="0" distB="0" distL="0" distR="0" wp14:anchorId="5EE46256" wp14:editId="7A9D538E">
-            <wp:extent cx="3359888" cy="1459150"/>
-            <wp:effectExtent l="0" t="0" r="0" b="8255"/>
+            <wp:extent cx="3590925" cy="1559485"/>
+            <wp:effectExtent l="0" t="0" r="0" b="3175"/>
             <wp:docPr id="4" name="Picture 4" descr="https://img1.ibxk.com.br/2014/10/22/22094017875057.jpg?w=700"/>
             <wp:cNvGraphicFramePr>
               <a:graphicFrameLocks xmlns:a="http://schemas.openxmlformats.org/drawingml/2006/main" noChangeAspect="1"/>
@@ -13088,7 +13020,7 @@
                   <pic:spPr bwMode="auto">
                     <a:xfrm>
                       <a:off x="0" y="0"/>
-                      <a:ext cx="3445497" cy="1496329"/>
+                      <a:ext cx="3736527" cy="1622718"/>
                     </a:xfrm>
                     <a:prstGeom prst="rect">
                       <a:avLst/>
@@ -13178,7 +13110,6 @@
           <w:lang w:val="pt-BR"/>
         </w:rPr>
       </w:pPr>
-      <w:proofErr w:type="gramStart"/>
       <w:r>
         <w:rPr>
           <w:rFonts w:ascii="Arial" w:hAnsi="Arial" w:cs="Arial"/>
@@ -13186,17 +13117,7 @@
           <w:szCs w:val="20"/>
           <w:lang w:val="pt-BR"/>
         </w:rPr>
-        <w:t>²</w:t>
-      </w:r>
-      <w:proofErr w:type="gramEnd"/>
-      <w:r>
-        <w:rPr>
-          <w:rFonts w:ascii="Arial" w:hAnsi="Arial" w:cs="Arial"/>
-          <w:sz w:val="20"/>
-          <w:szCs w:val="20"/>
-          <w:lang w:val="pt-BR"/>
-        </w:rPr>
-        <w:t xml:space="preserve"> Disponível em: </w:t>
+        <w:t xml:space="preserve">² Disponível em: </w:t>
       </w:r>
       <w:hyperlink r:id="rId16" w:history="1">
         <w:r>
@@ -13455,8 +13376,8 @@
         </w:rPr>
         <w:drawing>
           <wp:inline distT="0" distB="0" distL="0" distR="0" wp14:anchorId="009B7862" wp14:editId="6765FC93">
-            <wp:extent cx="1733107" cy="2599662"/>
-            <wp:effectExtent l="0" t="0" r="635" b="0"/>
+            <wp:extent cx="1743075" cy="2614614"/>
+            <wp:effectExtent l="0" t="0" r="0" b="0"/>
             <wp:docPr id="5" name="Picture 5" descr="como deixar nesse estilo"/>
             <wp:cNvGraphicFramePr>
               <a:graphicFrameLocks xmlns:a="http://schemas.openxmlformats.org/drawingml/2006/main" noChangeAspect="1"/>
@@ -13486,7 +13407,7 @@
                   <pic:spPr bwMode="auto">
                     <a:xfrm>
                       <a:off x="0" y="0"/>
-                      <a:ext cx="1751218" cy="2626829"/>
+                      <a:ext cx="1764726" cy="2647090"/>
                     </a:xfrm>
                     <a:prstGeom prst="rect">
                       <a:avLst/>
@@ -13554,11 +13475,9 @@
         <w:spacing w:line="360" w:lineRule="auto"/>
         <w:ind w:left="1428" w:hanging="720"/>
         <w:rPr>
-          <w:rFonts w:ascii="Arial" w:hAnsi="Arial" w:cs="Arial"/>
-          <w:lang w:val="pt-BR"/>
-        </w:rPr>
-      </w:pPr>
-      <w:proofErr w:type="gramStart"/>
+          <w:lang w:val="pt-BR"/>
+        </w:rPr>
+      </w:pPr>
       <w:r>
         <w:rPr>
           <w:rFonts w:ascii="Arial" w:hAnsi="Arial" w:cs="Arial"/>
@@ -13567,18 +13486,7 @@
           <w:vertAlign w:val="superscript"/>
           <w:lang w:val="pt-BR"/>
         </w:rPr>
-        <w:t>4</w:t>
-      </w:r>
-      <w:proofErr w:type="gramEnd"/>
-      <w:r>
-        <w:rPr>
-          <w:rFonts w:ascii="Arial" w:hAnsi="Arial" w:cs="Arial"/>
-          <w:sz w:val="20"/>
-          <w:szCs w:val="20"/>
-          <w:vertAlign w:val="superscript"/>
-          <w:lang w:val="pt-BR"/>
-        </w:rPr>
-        <w:t xml:space="preserve"> </w:t>
+        <w:t xml:space="preserve">4 </w:t>
       </w:r>
       <w:r>
         <w:rPr>
@@ -13610,23 +13518,37 @@
         <w:lastRenderedPageBreak/>
         <w:t xml:space="preserve">Algumas características podem ser impedidas de reconhecer, e os pontos nodais rosto podem ser prejudicados </w:t>
       </w:r>
-      <w:proofErr w:type="gramStart"/>
-      <w:r>
-        <w:rPr>
-          <w:rFonts w:ascii="Arial" w:hAnsi="Arial" w:cs="Arial"/>
-          <w:sz w:val="24"/>
-          <w:lang w:val="pt-BR"/>
-        </w:rPr>
-        <w:t>pelo barba</w:t>
-      </w:r>
-      <w:proofErr w:type="gramEnd"/>
-      <w:r>
-        <w:rPr>
-          <w:rFonts w:ascii="Arial" w:hAnsi="Arial" w:cs="Arial"/>
-          <w:sz w:val="24"/>
-          <w:lang w:val="pt-BR"/>
-        </w:rPr>
-        <w:t xml:space="preserve"> ocultar alguns pontos, porém com algumas ferramentas de processamento de imagens, é possível simular o rosto sem esses itens e </w:t>
+      <w:r>
+        <w:rPr>
+          <w:rFonts w:ascii="Arial" w:hAnsi="Arial" w:cs="Arial"/>
+          <w:sz w:val="24"/>
+          <w:lang w:val="pt-BR"/>
+        </w:rPr>
+        <w:t>pela barba</w:t>
+      </w:r>
+      <w:r>
+        <w:rPr>
+          <w:rFonts w:ascii="Arial" w:hAnsi="Arial" w:cs="Arial"/>
+          <w:sz w:val="24"/>
+          <w:lang w:val="pt-BR"/>
+        </w:rPr>
+        <w:t xml:space="preserve"> </w:t>
+      </w:r>
+      <w:r>
+        <w:rPr>
+          <w:rFonts w:ascii="Arial" w:hAnsi="Arial" w:cs="Arial"/>
+          <w:sz w:val="24"/>
+          <w:lang w:val="pt-BR"/>
+        </w:rPr>
+        <w:t xml:space="preserve">e </w:t>
+      </w:r>
+      <w:r>
+        <w:rPr>
+          <w:rFonts w:ascii="Arial" w:hAnsi="Arial" w:cs="Arial"/>
+          <w:sz w:val="24"/>
+          <w:lang w:val="pt-BR"/>
+        </w:rPr>
+        <w:t xml:space="preserve">ocultar alguns pontos, porém com algumas ferramentas de processamento de imagens, é possível simular o rosto sem esses itens e </w:t>
       </w:r>
       <w:r>
         <w:rPr>
@@ -14049,6 +13971,7 @@
       <w:r>
         <w:rPr>
           <w:rFonts w:ascii="Arial" w:hAnsi="Arial" w:cs="Arial"/>
+          <w:i/>
           <w:sz w:val="24"/>
           <w:lang w:val="pt-BR"/>
         </w:rPr>
@@ -14131,25 +14054,7 @@
           <w:sz w:val="24"/>
           <w:lang w:val="pt-BR"/>
         </w:rPr>
-        <w:t xml:space="preserve"> determinar os padrões através de soma de áreas, que é aplicado </w:t>
-      </w:r>
-      <w:proofErr w:type="gramStart"/>
-      <w:r>
-        <w:rPr>
-          <w:rFonts w:ascii="Arial" w:hAnsi="Arial" w:cs="Arial"/>
-          <w:sz w:val="24"/>
-          <w:lang w:val="pt-BR"/>
-        </w:rPr>
-        <w:t>a</w:t>
-      </w:r>
-      <w:proofErr w:type="gramEnd"/>
-      <w:r>
-        <w:rPr>
-          <w:rFonts w:ascii="Arial" w:hAnsi="Arial" w:cs="Arial"/>
-          <w:sz w:val="24"/>
-          <w:lang w:val="pt-BR"/>
-        </w:rPr>
-        <w:t xml:space="preserve"> soma dos valores dos pixels de uma sub-região. Além disso, de acordo com Tulio Santos (2011), As unidades básicas do método Viola-Jones são os denominados features retangulares, essas features </w:t>
+        <w:t xml:space="preserve"> determinar os padrões através de soma de áreas, que é aplicado a soma dos valores dos pixels de uma sub-região. Além disso, de acordo com Tulio Santos (2011), As unidades básicas do método Viola-Jones são os denominados features retangulares, essas features </w:t>
       </w:r>
       <w:r>
         <w:rPr>
@@ -14278,19 +14183,8 @@
           <w:szCs w:val="20"/>
           <w:lang w:val="pt-BR"/>
         </w:rPr>
-        <w:t xml:space="preserve">Fonte: Adaptado pelo autor, </w:t>
-      </w:r>
-      <w:proofErr w:type="gramStart"/>
-      <w:r>
-        <w:rPr>
-          <w:rFonts w:ascii="Arial" w:hAnsi="Arial" w:cs="Arial"/>
-          <w:sz w:val="20"/>
-          <w:szCs w:val="20"/>
-          <w:lang w:val="pt-BR"/>
-        </w:rPr>
-        <w:t>2018</w:t>
-      </w:r>
-      <w:proofErr w:type="gramEnd"/>
+        <w:t>Fonte: Adaptado pelo autor, 2018</w:t>
+      </w:r>
     </w:p>
     <w:p>
       <w:pPr>
@@ -14310,23 +14204,7 @@
           <w:lang w:val="pt-BR"/>
         </w:rPr>
         <w:lastRenderedPageBreak/>
-        <w:t xml:space="preserve">A equação abaixo determina como é </w:t>
-      </w:r>
-      <w:r>
-        <w:rPr>
-          <w:rFonts w:ascii="Arial" w:hAnsi="Arial" w:cs="Arial"/>
-          <w:sz w:val="24"/>
-          <w:lang w:val="pt-BR"/>
-        </w:rPr>
-        <w:t>calculada a integral dada</w:t>
-      </w:r>
-      <w:r>
-        <w:rPr>
-          <w:rFonts w:ascii="Arial" w:hAnsi="Arial" w:cs="Arial"/>
-          <w:sz w:val="24"/>
-          <w:lang w:val="pt-BR"/>
-        </w:rPr>
-        <w:t xml:space="preserve"> uma coordenada:</w:t>
+        <w:t>A equação abaixo determina como é calculado a integral dado uma coordenada:</w:t>
       </w:r>
     </w:p>
     <w:p>
@@ -15342,25 +15220,7 @@
           <w:lang w:val="pt-BR"/>
         </w:rPr>
         <w:tab/>
-        <w:t>A utilização do LBP em uma imagem permite resumir a estrutura espacial de uma pequena parcela da imagem (</w:t>
-      </w:r>
-      <w:proofErr w:type="gramStart"/>
-      <w:r>
-        <w:rPr>
-          <w:rFonts w:ascii="Arial" w:hAnsi="Arial" w:cs="Arial"/>
-          <w:sz w:val="24"/>
-          <w:lang w:val="pt-BR"/>
-        </w:rPr>
-        <w:t>8</w:t>
-      </w:r>
-      <w:proofErr w:type="gramEnd"/>
-      <w:r>
-        <w:rPr>
-          <w:rFonts w:ascii="Arial" w:hAnsi="Arial" w:cs="Arial"/>
-          <w:sz w:val="24"/>
-          <w:lang w:val="pt-BR"/>
-        </w:rPr>
-        <w:t xml:space="preserve"> pixels) em um único número (código LBP). Tal código é definido a partir de uma vizinhança de 3x3 pixels, comparando-se com os pixels externos com o pixel central (NASCIMENTO, 2013). A representação do LBP está na figura 2.7.</w:t>
+        <w:t>A utilização do LBP em uma imagem permite resumir a estrutura espacial de uma pequena parcela da imagem (8 pixels) em um único número (código LBP). Tal código é definido a partir de uma vizinhança de 3x3 pixels, comparando-se com os pixels externos com o pixel central (NASCIMENTO, 2013). A representação do LBP está na figura 2.7.</w:t>
       </w:r>
       <w:r>
         <w:rPr>
@@ -15548,7 +15408,6 @@
         </w:rPr>
         <w:t xml:space="preserve"> é adicionado na matriz. O preenchimento do centro não ocorre, pois é </w:t>
       </w:r>
-      <w:proofErr w:type="gramStart"/>
       <w:r>
         <w:rPr>
           <w:rFonts w:ascii="Arial" w:hAnsi="Arial" w:cs="Arial"/>
@@ -15558,7 +15417,6 @@
         </w:rPr>
         <w:t>a</w:t>
       </w:r>
-      <w:proofErr w:type="gramEnd"/>
       <w:r>
         <w:rPr>
           <w:rFonts w:ascii="Arial" w:hAnsi="Arial" w:cs="Arial"/>
@@ -15619,7 +15477,6 @@
         </w:rPr>
       </w:pPr>
       <w:proofErr w:type="spellStart"/>
-      <w:proofErr w:type="gramStart"/>
       <w:r>
         <w:rPr>
           <w:rFonts w:ascii="Arial" w:hAnsi="Arial" w:cs="Arial"/>
@@ -15667,7 +15524,6 @@
         </w:rPr>
         <w:t>.</w:t>
       </w:r>
-      <w:proofErr w:type="gramEnd"/>
     </w:p>
     <w:p>
       <w:pPr>
@@ -15811,108 +15667,16 @@
     </w:p>
     <w:p>
       <w:pPr>
-        <w:spacing w:line="360" w:lineRule="auto"/>
-        <w:rPr>
-          <w:rFonts w:ascii="Arial" w:hAnsi="Arial" w:cs="Arial"/>
-          <w:szCs w:val="20"/>
-          <w:lang w:val="pt-BR"/>
-        </w:rPr>
-      </w:pPr>
-    </w:p>
-    <w:p>
-      <w:pPr>
-        <w:spacing w:line="360" w:lineRule="auto"/>
-        <w:rPr>
-          <w:rFonts w:ascii="Arial" w:hAnsi="Arial" w:cs="Arial"/>
-          <w:szCs w:val="20"/>
-          <w:lang w:val="pt-BR"/>
-        </w:rPr>
-      </w:pPr>
-    </w:p>
-    <w:p>
-      <w:pPr>
-        <w:spacing w:line="360" w:lineRule="auto"/>
-        <w:rPr>
-          <w:rFonts w:ascii="Arial" w:hAnsi="Arial" w:cs="Arial"/>
-          <w:szCs w:val="20"/>
-          <w:lang w:val="pt-BR"/>
-        </w:rPr>
-      </w:pPr>
-    </w:p>
-    <w:p>
-      <w:pPr>
-        <w:spacing w:line="360" w:lineRule="auto"/>
-        <w:rPr>
-          <w:rFonts w:ascii="Arial" w:hAnsi="Arial" w:cs="Arial"/>
-          <w:szCs w:val="20"/>
-          <w:lang w:val="pt-BR"/>
-        </w:rPr>
-      </w:pPr>
-    </w:p>
-    <w:p>
-      <w:pPr>
-        <w:spacing w:line="360" w:lineRule="auto"/>
-        <w:rPr>
-          <w:rFonts w:ascii="Arial" w:hAnsi="Arial" w:cs="Arial"/>
-          <w:szCs w:val="20"/>
-          <w:lang w:val="pt-BR"/>
-        </w:rPr>
-      </w:pPr>
-    </w:p>
-    <w:p>
-      <w:pPr>
-        <w:spacing w:line="360" w:lineRule="auto"/>
-        <w:rPr>
-          <w:rFonts w:ascii="Arial" w:hAnsi="Arial" w:cs="Arial"/>
-          <w:szCs w:val="20"/>
-          <w:lang w:val="pt-BR"/>
-        </w:rPr>
-      </w:pPr>
-    </w:p>
-    <w:p>
-      <w:pPr>
-        <w:spacing w:line="360" w:lineRule="auto"/>
-        <w:rPr>
-          <w:rFonts w:ascii="Arial" w:hAnsi="Arial" w:cs="Arial"/>
-          <w:szCs w:val="20"/>
-          <w:lang w:val="pt-BR"/>
-        </w:rPr>
-      </w:pPr>
-    </w:p>
-    <w:p>
-      <w:pPr>
-        <w:spacing w:line="360" w:lineRule="auto"/>
-        <w:rPr>
-          <w:rFonts w:ascii="Arial" w:hAnsi="Arial" w:cs="Arial"/>
-          <w:szCs w:val="20"/>
-          <w:lang w:val="pt-BR"/>
-        </w:rPr>
-      </w:pPr>
-    </w:p>
-    <w:p>
-      <w:pPr>
-        <w:spacing w:line="360" w:lineRule="auto"/>
-        <w:rPr>
-          <w:rFonts w:ascii="Arial" w:hAnsi="Arial" w:cs="Arial"/>
-          <w:szCs w:val="20"/>
-          <w:lang w:val="pt-BR"/>
-        </w:rPr>
-      </w:pPr>
-    </w:p>
-    <w:p>
-      <w:pPr>
-        <w:rPr>
-          <w:rFonts w:ascii="Arial" w:hAnsi="Arial" w:cs="Arial"/>
-          <w:b/>
-          <w:szCs w:val="20"/>
-          <w:lang w:val="pt-BR"/>
-        </w:rPr>
-      </w:pPr>
-      <w:r>
-        <w:rPr>
-          <w:rFonts w:ascii="Arial" w:hAnsi="Arial" w:cs="Arial"/>
-          <w:b/>
-          <w:szCs w:val="20"/>
+        <w:rPr>
+          <w:rFonts w:ascii="Arial" w:hAnsi="Arial" w:cs="Arial"/>
+          <w:sz w:val="24"/>
+          <w:lang w:val="pt-BR"/>
+        </w:rPr>
+      </w:pPr>
+      <w:r>
+        <w:rPr>
+          <w:rFonts w:ascii="Arial" w:hAnsi="Arial" w:cs="Arial"/>
+          <w:sz w:val="24"/>
           <w:lang w:val="pt-BR"/>
         </w:rPr>
         <w:br w:type="page"/>
@@ -15929,22 +15693,19 @@
         <w:rPr>
           <w:rFonts w:eastAsiaTheme="minorEastAsia" w:cstheme="minorBidi"/>
           <w:bCs w:val="0"/>
-          <w:sz w:val="22"/>
-          <w:szCs w:val="22"/>
-          <w:lang w:val="pt-BR"/>
-        </w:rPr>
-      </w:pPr>
-      <w:bookmarkStart w:id="26" w:name="_Toc527379924"/>
+          <w:lang w:val="pt-BR"/>
+        </w:rPr>
+      </w:pPr>
+      <w:bookmarkStart w:id="27" w:name="_Toc527379924"/>
       <w:r>
         <w:rPr>
           <w:rFonts w:cs="Arial"/>
-          <w:sz w:val="24"/>
           <w:lang w:val="pt-BR"/>
         </w:rPr>
         <w:lastRenderedPageBreak/>
         <w:t>PROCESSAMENTO DE IMAGENS</w:t>
       </w:r>
-      <w:bookmarkEnd w:id="26"/>
+      <w:bookmarkEnd w:id="27"/>
     </w:p>
     <w:p>
       <w:pPr>
@@ -16030,7 +15791,7 @@
           <w:lang w:val="pt-BR"/>
         </w:rPr>
       </w:pPr>
-      <w:bookmarkStart w:id="27" w:name="_Toc527379925"/>
+      <w:bookmarkStart w:id="28" w:name="_Toc527379925"/>
       <w:r>
         <w:rPr>
           <w:sz w:val="28"/>
@@ -16052,7 +15813,7 @@
         </w:rPr>
         <w:t xml:space="preserve"> Processamento De Imagens</w:t>
       </w:r>
-      <w:bookmarkEnd w:id="27"/>
+      <w:bookmarkEnd w:id="28"/>
     </w:p>
     <w:p>
       <w:pPr>
@@ -16293,7 +16054,7 @@
           <w:lang w:val="pt-BR"/>
         </w:rPr>
       </w:pPr>
-      <w:bookmarkStart w:id="28" w:name="_Toc527379926"/>
+      <w:bookmarkStart w:id="29" w:name="_Toc527379926"/>
       <w:r>
         <w:rPr>
           <w:sz w:val="28"/>
@@ -16336,7 +16097,7 @@
         </w:rPr>
         <w:t>e Imagem</w:t>
       </w:r>
-      <w:bookmarkEnd w:id="28"/>
+      <w:bookmarkEnd w:id="29"/>
     </w:p>
     <w:p>
       <w:pPr>
@@ -16398,47 +16159,7 @@
           <w:szCs w:val="24"/>
           <w:lang w:val="pt-BR"/>
         </w:rPr>
-        <w:t xml:space="preserve"> (2009), as câmeras são recobertas por foto sensores, ou seja, sensores sensíveis a luz que </w:t>
-      </w:r>
-      <w:proofErr w:type="gramStart"/>
-      <w:r>
-        <w:rPr>
-          <w:rFonts w:ascii="Arial" w:hAnsi="Arial" w:cs="Arial"/>
-          <w:sz w:val="24"/>
-          <w:szCs w:val="24"/>
-          <w:lang w:val="pt-BR"/>
-        </w:rPr>
-        <w:t>são chamados</w:t>
-      </w:r>
-      <w:proofErr w:type="gramEnd"/>
-      <w:r>
-        <w:rPr>
-          <w:rFonts w:ascii="Arial" w:hAnsi="Arial" w:cs="Arial"/>
-          <w:sz w:val="24"/>
-          <w:szCs w:val="24"/>
-          <w:lang w:val="pt-BR"/>
-        </w:rPr>
-        <w:t xml:space="preserve"> de fotodiodos. Esses fotodiodos são capazes de gerar corrente elétrica diretamente proporcional </w:t>
-      </w:r>
-      <w:proofErr w:type="gramStart"/>
-      <w:r>
-        <w:rPr>
-          <w:rFonts w:ascii="Arial" w:hAnsi="Arial" w:cs="Arial"/>
-          <w:sz w:val="24"/>
-          <w:szCs w:val="24"/>
-          <w:lang w:val="pt-BR"/>
-        </w:rPr>
-        <w:t>a</w:t>
-      </w:r>
-      <w:proofErr w:type="gramEnd"/>
-      <w:r>
-        <w:rPr>
-          <w:rFonts w:ascii="Arial" w:hAnsi="Arial" w:cs="Arial"/>
-          <w:sz w:val="24"/>
-          <w:szCs w:val="24"/>
-          <w:lang w:val="pt-BR"/>
-        </w:rPr>
-        <w:t xml:space="preserve"> quantidade de luz que eles são atingidos. Uma matriz de fotodiodos é capaz de gerar uma imagem em tons de cinza.</w:t>
+        <w:t xml:space="preserve"> (2009), as câmeras são recobertas por foto sensores, ou seja, sensores sensíveis a luz que são chamados de fotodiodos. Esses fotodiodos são capazes de gerar corrente elétrica diretamente proporcional a quantidade de luz que eles são atingidos. Uma matriz de fotodiodos é capaz de gerar uma imagem em tons de cinza.</w:t>
       </w:r>
     </w:p>
     <w:p>
@@ -16728,7 +16449,7 @@
           <w:lang w:val="pt-BR"/>
         </w:rPr>
       </w:pPr>
-      <w:bookmarkStart w:id="29" w:name="_Toc527379927"/>
+      <w:bookmarkStart w:id="30" w:name="_Toc527379927"/>
       <w:r>
         <w:rPr>
           <w:sz w:val="28"/>
@@ -16771,7 +16492,7 @@
         </w:rPr>
         <w:t>e Imagens</w:t>
       </w:r>
-      <w:bookmarkEnd w:id="29"/>
+      <w:bookmarkEnd w:id="30"/>
     </w:p>
     <w:p>
       <w:pPr>
@@ -17055,7 +16776,7 @@
           <w:sz w:val="28"/>
         </w:rPr>
       </w:pPr>
-      <w:bookmarkStart w:id="30" w:name="_Toc527379928"/>
+      <w:bookmarkStart w:id="31" w:name="_Toc527379928"/>
       <w:r>
         <w:rPr>
           <w:sz w:val="28"/>
@@ -17069,7 +16790,7 @@
         </w:rPr>
         <w:t>Opencv</w:t>
       </w:r>
-      <w:bookmarkEnd w:id="30"/>
+      <w:bookmarkEnd w:id="31"/>
       <w:proofErr w:type="spellEnd"/>
     </w:p>
     <w:p>
@@ -17105,7 +16826,6 @@
         <w:tab/>
       </w:r>
       <w:proofErr w:type="spellStart"/>
-      <w:proofErr w:type="gramStart"/>
       <w:r>
         <w:rPr>
           <w:rFonts w:ascii="Arial" w:hAnsi="Arial" w:cs="Arial"/>
@@ -17117,7 +16837,6 @@
         <w:t>OpenCV</w:t>
       </w:r>
       <w:proofErr w:type="spellEnd"/>
-      <w:proofErr w:type="gramEnd"/>
       <w:r>
         <w:rPr>
           <w:rFonts w:ascii="Arial" w:hAnsi="Arial" w:cs="Arial"/>
@@ -17335,7 +17054,6 @@
         <w:t xml:space="preserve">A </w:t>
       </w:r>
       <w:proofErr w:type="spellStart"/>
-      <w:proofErr w:type="gramStart"/>
       <w:r>
         <w:rPr>
           <w:rFonts w:ascii="Arial" w:hAnsi="Arial" w:cs="Arial"/>
@@ -17346,7 +17064,6 @@
         <w:t>OpenCV</w:t>
       </w:r>
       <w:proofErr w:type="spellEnd"/>
-      <w:proofErr w:type="gramEnd"/>
       <w:r>
         <w:rPr>
           <w:rFonts w:ascii="Arial" w:hAnsi="Arial" w:cs="Arial"/>
@@ -17428,7 +17145,6 @@
         <w:t xml:space="preserve">de usuários (GUI), interface da câmera, e até mesmo possíveis rastreamentos de olhos e boca ou segmentação de fundo e frente que será muito utilizado no trabalho proposto. Alguns desses componentes citados formam a estrutura básica do </w:t>
       </w:r>
       <w:proofErr w:type="spellStart"/>
-      <w:proofErr w:type="gramStart"/>
       <w:r>
         <w:rPr>
           <w:rFonts w:ascii="Arial" w:hAnsi="Arial" w:cs="Arial"/>
@@ -17440,7 +17156,6 @@
         <w:t>OpenCV</w:t>
       </w:r>
       <w:proofErr w:type="spellEnd"/>
-      <w:proofErr w:type="gramEnd"/>
       <w:r>
         <w:rPr>
           <w:rFonts w:ascii="Arial" w:hAnsi="Arial" w:cs="Arial"/>
@@ -17687,27 +17402,7 @@
         </w:rPr>
         <w:lastRenderedPageBreak/>
         <w:tab/>
-        <w:t xml:space="preserve">Baseado nesse conceito, as manipulações de imagem que a biblioteca oferece, traz uma segurança maior em ser utilizada pelo fator dela ser de código aberto, aplicável em </w:t>
-      </w:r>
-      <w:proofErr w:type="spellStart"/>
-      <w:r>
-        <w:rPr>
-          <w:rFonts w:ascii="Arial" w:hAnsi="Arial" w:cs="Arial"/>
-          <w:sz w:val="24"/>
-          <w:szCs w:val="24"/>
-          <w:lang w:val="pt-BR"/>
-        </w:rPr>
-        <w:t>multiplataformas</w:t>
-      </w:r>
-      <w:proofErr w:type="spellEnd"/>
-      <w:r>
-        <w:rPr>
-          <w:rFonts w:ascii="Arial" w:hAnsi="Arial" w:cs="Arial"/>
-          <w:sz w:val="24"/>
-          <w:szCs w:val="24"/>
-          <w:lang w:val="pt-BR"/>
-        </w:rPr>
-        <w:t xml:space="preserve"> e diversas funções de processamento de imagens serem capazes de trazer diversos benefícios em um desenvolvimento de sistemas com necessidades de processamento de imagens e reconhecimento de faces.</w:t>
+        <w:t>Baseado nesse conceito, as manipulações de imagem que a biblioteca oferece, traz uma segurança maior em ser utilizada pelo fator dela ser de código aberto, aplicável em multiplataformas e diversas funções de processamento de imagens serem capazes de trazer diversos benefícios em um desenvolvimento de sistemas com necessidades de processamento de imagens e reconhecimento de faces.</w:t>
       </w:r>
     </w:p>
     <w:p>
@@ -17925,30 +17620,26 @@
         <w:spacing w:line="360" w:lineRule="auto"/>
         <w:rPr>
           <w:rFonts w:cs="Arial"/>
-          <w:sz w:val="24"/>
-          <w:lang w:val="pt-BR"/>
-        </w:rPr>
-      </w:pPr>
-      <w:bookmarkStart w:id="31" w:name="_Toc527379929"/>
+          <w:lang w:val="pt-BR"/>
+        </w:rPr>
+      </w:pPr>
+      <w:bookmarkStart w:id="32" w:name="_Toc527379929"/>
       <w:r>
         <w:rPr>
           <w:rFonts w:cs="Arial"/>
-          <w:sz w:val="24"/>
           <w:lang w:val="pt-BR"/>
         </w:rPr>
         <w:lastRenderedPageBreak/>
         <w:t>REDES NEURAIS</w:t>
       </w:r>
-      <w:bookmarkEnd w:id="31"/>
-    </w:p>
-    <w:p>
-      <w:pPr>
-        <w:rPr>
-          <w:lang w:val="pt-BR"/>
-        </w:rPr>
-      </w:pPr>
-      <w:bookmarkStart w:id="32" w:name="_GoBack"/>
       <w:bookmarkEnd w:id="32"/>
+    </w:p>
+    <w:p>
+      <w:pPr>
+        <w:rPr>
+          <w:lang w:val="pt-BR"/>
+        </w:rPr>
+      </w:pPr>
     </w:p>
     <w:p>
       <w:pPr>
@@ -18147,7 +17838,6 @@
         <w:spacing w:line="360" w:lineRule="auto"/>
         <w:rPr>
           <w:rFonts w:cs="Arial"/>
-          <w:sz w:val="24"/>
           <w:lang w:val="pt-BR"/>
         </w:rPr>
       </w:pPr>
@@ -18155,7 +17845,6 @@
       <w:r>
         <w:rPr>
           <w:rFonts w:cs="Arial"/>
-          <w:sz w:val="24"/>
           <w:lang w:val="pt-BR"/>
         </w:rPr>
         <w:lastRenderedPageBreak/>
@@ -18260,27 +17949,7 @@
           <w:szCs w:val="24"/>
           <w:lang w:val="pt-BR"/>
         </w:rPr>
-        <w:t xml:space="preserve">. Para isso, foi pensado em uma forma de integrar os dados colhidos e treinados e o desenvolvimento </w:t>
-      </w:r>
-      <w:proofErr w:type="gramStart"/>
-      <w:r>
-        <w:rPr>
-          <w:rFonts w:ascii="Arial" w:hAnsi="Arial" w:cs="Arial"/>
-          <w:sz w:val="24"/>
-          <w:szCs w:val="24"/>
-          <w:lang w:val="pt-BR"/>
-        </w:rPr>
-        <w:t>otimizado</w:t>
-      </w:r>
-      <w:proofErr w:type="gramEnd"/>
-      <w:r>
-        <w:rPr>
-          <w:rFonts w:ascii="Arial" w:hAnsi="Arial" w:cs="Arial"/>
-          <w:sz w:val="24"/>
-          <w:szCs w:val="24"/>
-          <w:lang w:val="pt-BR"/>
-        </w:rPr>
-        <w:t xml:space="preserve"> para uma aplicação que caso houver uma maior escalabilidade, não ofereça gargalos ou quedas de desempenho devido ao número massivo de dados e, consequentemente não ser viável sua utilização.</w:t>
+        <w:t>. Para isso, foi pensado em uma forma de integrar os dados colhidos e treinados e o desenvolvimento otimizado para uma aplicação que caso houver uma maior escalabilidade, não ofereça gargalos ou quedas de desempenho devido ao número massivo de dados e, consequentemente não ser viável sua utilização.</w:t>
       </w:r>
     </w:p>
     <w:p>
@@ -18302,27 +17971,7 @@
           <w:lang w:val="pt-BR"/>
         </w:rPr>
         <w:tab/>
-        <w:t xml:space="preserve">Após a instalação e configuração das ferramentas utilizadas no desenvolvimento do projeto, </w:t>
-      </w:r>
-      <w:proofErr w:type="gramStart"/>
-      <w:r>
-        <w:rPr>
-          <w:rFonts w:ascii="Arial" w:hAnsi="Arial" w:cs="Arial"/>
-          <w:sz w:val="24"/>
-          <w:szCs w:val="24"/>
-          <w:lang w:val="pt-BR"/>
-        </w:rPr>
-        <w:t>foi</w:t>
-      </w:r>
-      <w:proofErr w:type="gramEnd"/>
-      <w:r>
-        <w:rPr>
-          <w:rFonts w:ascii="Arial" w:hAnsi="Arial" w:cs="Arial"/>
-          <w:sz w:val="24"/>
-          <w:szCs w:val="24"/>
-          <w:lang w:val="pt-BR"/>
-        </w:rPr>
-        <w:t xml:space="preserve"> integrado as imagens conhecidas com a rede neural </w:t>
+        <w:t xml:space="preserve">Após a instalação e configuração das ferramentas utilizadas no desenvolvimento do projeto, foi integrado as imagens conhecidas com a rede neural </w:t>
       </w:r>
       <w:proofErr w:type="spellStart"/>
       <w:r>
@@ -19324,7 +18973,6 @@
       <w:tblPr>
         <w:tblW w:w="7640" w:type="dxa"/>
         <w:jc w:val="center"/>
-        <w:tblInd w:w="55" w:type="dxa"/>
         <w:tblCellMar>
           <w:left w:w="70" w:type="dxa"/>
           <w:right w:w="70" w:type="dxa"/>
@@ -20460,27 +20108,7 @@
           <w:lang w:val="pt-BR"/>
         </w:rPr>
         <w:tab/>
-        <w:t xml:space="preserve">Com base nos resultados dos testes executados após o desenvolvimento da aplicação, pode-se concluir que o sistema apresenta uma taxa de acerto acima da média tornando-o viável para utilização tanto em salas com número reduzido de alunos, quanto uma sala com maior quantidade de pessoas sem que haja algum tempo de gargalo ou queda de rendimento. Todos os testes apresentaram resultados positivos, satisfatórios, reconhecendo as pessoas mesmo com pequenas alterações no rosto. O maior problema encontrado para fazer o reconhecimento foi </w:t>
-      </w:r>
-      <w:proofErr w:type="gramStart"/>
-      <w:r>
-        <w:rPr>
-          <w:rFonts w:ascii="Arial" w:hAnsi="Arial" w:cs="Arial"/>
-          <w:sz w:val="24"/>
-          <w:szCs w:val="24"/>
-          <w:lang w:val="pt-BR"/>
-        </w:rPr>
-        <w:t>a</w:t>
-      </w:r>
-      <w:proofErr w:type="gramEnd"/>
-      <w:r>
-        <w:rPr>
-          <w:rFonts w:ascii="Arial" w:hAnsi="Arial" w:cs="Arial"/>
-          <w:sz w:val="24"/>
-          <w:szCs w:val="24"/>
-          <w:lang w:val="pt-BR"/>
-        </w:rPr>
-        <w:t xml:space="preserve"> verificação lateral da face, onde houve maior índice de erros e a </w:t>
+        <w:t xml:space="preserve">Com base nos resultados dos testes executados após o desenvolvimento da aplicação, pode-se concluir que o sistema apresenta uma taxa de acerto acima da média tornando-o viável para utilização tanto em salas com número reduzido de alunos, quanto uma sala com maior quantidade de pessoas sem que haja algum tempo de gargalo ou queda de rendimento. Todos os testes apresentaram resultados positivos, satisfatórios, reconhecendo as pessoas mesmo com pequenas alterações no rosto. O maior problema encontrado para fazer o reconhecimento foi a verificação lateral da face, onde houve maior índice de erros e a </w:t>
       </w:r>
       <w:proofErr w:type="spellStart"/>
       <w:r>
@@ -20633,7 +20261,6 @@
         <w:spacing w:line="360" w:lineRule="auto"/>
         <w:rPr>
           <w:rFonts w:cs="Arial"/>
-          <w:sz w:val="24"/>
           <w:lang w:val="pt-BR"/>
         </w:rPr>
       </w:pPr>
@@ -20641,7 +20268,6 @@
       <w:r>
         <w:rPr>
           <w:rFonts w:cs="Arial"/>
-          <w:sz w:val="24"/>
           <w:lang w:val="pt-BR"/>
         </w:rPr>
         <w:lastRenderedPageBreak/>
@@ -21037,7 +20663,6 @@
         <w:tab/>
         <w:t xml:space="preserve">Futuramente, o projeto pode ser embarcado em um dispositivo como, por exemplo, um </w:t>
       </w:r>
-      <w:proofErr w:type="spellStart"/>
       <w:r>
         <w:rPr>
           <w:rFonts w:ascii="Arial" w:hAnsi="Arial" w:cs="Arial"/>
@@ -21048,7 +20673,6 @@
         </w:rPr>
         <w:t>tablet</w:t>
       </w:r>
-      <w:proofErr w:type="spellEnd"/>
       <w:r>
         <w:rPr>
           <w:rFonts w:ascii="Arial" w:hAnsi="Arial" w:cs="Arial"/>
@@ -21088,7 +20712,6 @@
         <w:ind w:left="357" w:hanging="357"/>
         <w:rPr>
           <w:rFonts w:cs="Arial"/>
-          <w:sz w:val="24"/>
           <w:lang w:val="pt-BR"/>
         </w:rPr>
       </w:pPr>
@@ -21096,7 +20719,6 @@
       <w:r>
         <w:rPr>
           <w:rFonts w:cs="Arial"/>
-          <w:sz w:val="24"/>
           <w:lang w:val="pt-BR"/>
         </w:rPr>
         <w:lastRenderedPageBreak/>
@@ -21136,6 +20758,7 @@
         <w:spacing w:line="360" w:lineRule="auto"/>
         <w:rPr>
           <w:rFonts w:ascii="Arial" w:hAnsi="Arial" w:cs="Arial"/>
+          <w:lang w:val="pt-BR"/>
         </w:rPr>
       </w:pPr>
       <w:r>
@@ -21149,65 +20772,104 @@
           <w:rFonts w:ascii="Arial" w:hAnsi="Arial" w:cs="Arial"/>
           <w:i/>
         </w:rPr>
-        <w:t xml:space="preserve">Learning </w:t>
+        <w:t>Learning OpenCV: Computer vision with the OpenCV library</w:t>
+      </w:r>
+      <w:r>
+        <w:rPr>
+          <w:rFonts w:ascii="Arial" w:hAnsi="Arial" w:cs="Arial"/>
+        </w:rPr>
+        <w:t xml:space="preserve">. </w:t>
+      </w:r>
+      <w:proofErr w:type="gramStart"/>
+      <w:r>
+        <w:rPr>
+          <w:rFonts w:ascii="Arial" w:hAnsi="Arial" w:cs="Arial"/>
+          <w:lang w:val="pt-BR"/>
+        </w:rPr>
+        <w:t>1.</w:t>
+      </w:r>
+      <w:proofErr w:type="gramEnd"/>
+      <w:r>
+        <w:rPr>
+          <w:rFonts w:ascii="Arial" w:hAnsi="Arial" w:cs="Arial"/>
+          <w:lang w:val="pt-BR"/>
+        </w:rPr>
+        <w:t xml:space="preserve">ed.. </w:t>
       </w:r>
       <w:proofErr w:type="spellStart"/>
       <w:r>
         <w:rPr>
           <w:rFonts w:ascii="Arial" w:hAnsi="Arial" w:cs="Arial"/>
-          <w:i/>
-        </w:rPr>
-        <w:t>OpenCV</w:t>
+          <w:lang w:val="pt-BR"/>
+        </w:rPr>
+        <w:t>O’Reilly</w:t>
       </w:r>
       <w:proofErr w:type="spellEnd"/>
       <w:r>
         <w:rPr>
           <w:rFonts w:ascii="Arial" w:hAnsi="Arial" w:cs="Arial"/>
-          <w:i/>
-        </w:rPr>
-        <w:t xml:space="preserve">: Computer vision with the </w:t>
-      </w:r>
-      <w:proofErr w:type="spellStart"/>
-      <w:r>
-        <w:rPr>
-          <w:rFonts w:ascii="Arial" w:hAnsi="Arial" w:cs="Arial"/>
-          <w:i/>
-        </w:rPr>
-        <w:t>OpenCV</w:t>
-      </w:r>
-      <w:proofErr w:type="spellEnd"/>
-      <w:r>
-        <w:rPr>
-          <w:rFonts w:ascii="Arial" w:hAnsi="Arial" w:cs="Arial"/>
-          <w:i/>
-        </w:rPr>
-        <w:t xml:space="preserve"> library</w:t>
-      </w:r>
-      <w:r>
-        <w:rPr>
-          <w:rFonts w:ascii="Arial" w:hAnsi="Arial" w:cs="Arial"/>
-        </w:rPr>
-        <w:t xml:space="preserve">. </w:t>
+          <w:lang w:val="pt-BR"/>
+        </w:rPr>
+        <w:t xml:space="preserve"> Media, Inc., 2008. 560p.</w:t>
+      </w:r>
+    </w:p>
+    <w:p>
+      <w:pPr>
+        <w:spacing w:line="360" w:lineRule="auto"/>
+        <w:rPr>
+          <w:rFonts w:ascii="Arial" w:hAnsi="Arial" w:cs="Arial"/>
+          <w:sz w:val="24"/>
+          <w:szCs w:val="24"/>
+          <w:lang w:val="pt-BR"/>
+        </w:rPr>
+      </w:pPr>
+      <w:r>
+        <w:rPr>
+          <w:rFonts w:ascii="Arial" w:hAnsi="Arial" w:cs="Arial"/>
+          <w:sz w:val="24"/>
+          <w:szCs w:val="24"/>
+          <w:lang w:val="pt-BR"/>
+        </w:rPr>
+        <w:t>BRAGA, L. F. Z</w:t>
       </w:r>
       <w:proofErr w:type="gramStart"/>
       <w:r>
         <w:rPr>
           <w:rFonts w:ascii="Arial" w:hAnsi="Arial" w:cs="Arial"/>
-        </w:rPr>
-        <w:t>1.ed</w:t>
+          <w:sz w:val="24"/>
+          <w:szCs w:val="24"/>
+          <w:lang w:val="pt-BR"/>
+        </w:rPr>
+        <w:t>..</w:t>
       </w:r>
       <w:proofErr w:type="gramEnd"/>
       <w:r>
         <w:rPr>
           <w:rFonts w:ascii="Arial" w:hAnsi="Arial" w:cs="Arial"/>
-        </w:rPr>
-        <w:t xml:space="preserve">.. O’Reilly Media, Inc., 2008. </w:t>
-      </w:r>
-      <w:r>
-        <w:rPr>
-          <w:rFonts w:ascii="Arial" w:hAnsi="Arial" w:cs="Arial"/>
-        </w:rPr>
-        <w:t>560p.</w:t>
+          <w:sz w:val="24"/>
+          <w:szCs w:val="24"/>
+          <w:lang w:val="pt-BR"/>
+        </w:rPr>
+        <w:t xml:space="preserve"> Sistema de reconhecimento facia</w:t>
+      </w:r>
+      <w:r>
+        <w:rPr>
+          <w:rFonts w:ascii="Arial" w:hAnsi="Arial" w:cs="Arial"/>
+          <w:b/>
+          <w:sz w:val="24"/>
+          <w:szCs w:val="24"/>
+          <w:lang w:val="pt-BR"/>
+        </w:rPr>
+        <w:t>l</w:t>
+      </w:r>
+      <w:r>
+        <w:rPr>
+          <w:rFonts w:ascii="Arial" w:hAnsi="Arial" w:cs="Arial"/>
+          <w:sz w:val="24"/>
+          <w:szCs w:val="24"/>
+          <w:lang w:val="pt-BR"/>
+        </w:rPr>
+        <w:t>. 2013. 84 f. Trabalho de Conclusão de Curso (Graduação em Engenharia Elétrica) – Escola de Engenharia de São Carlos, Universidade de São Paulo, São Carlos, SP. 2013.</w:t>
       </w:r>
     </w:p>
     <w:p>
@@ -21217,17 +20879,47 @@
           <w:rFonts w:ascii="Arial" w:hAnsi="Arial" w:cs="Arial"/>
           <w:sz w:val="24"/>
           <w:szCs w:val="24"/>
-          <w:lang w:val="pt-BR"/>
-        </w:rPr>
-      </w:pPr>
-      <w:r>
-        <w:rPr>
-          <w:rFonts w:ascii="Arial" w:hAnsi="Arial" w:cs="Arial"/>
-          <w:sz w:val="24"/>
-          <w:szCs w:val="24"/>
-          <w:lang w:val="pt-BR"/>
-        </w:rPr>
-        <w:t>BRAGA, L. F. Z</w:t>
+        </w:rPr>
+      </w:pPr>
+      <w:r>
+        <w:rPr>
+          <w:rFonts w:ascii="Arial" w:hAnsi="Arial" w:cs="Arial"/>
+          <w:sz w:val="24"/>
+          <w:szCs w:val="24"/>
+        </w:rPr>
+        <w:t xml:space="preserve">DEVI </w:t>
+      </w:r>
+      <w:r>
+        <w:rPr>
+          <w:rFonts w:ascii="Arial" w:hAnsi="Arial" w:cs="Arial"/>
+          <w:sz w:val="24"/>
+          <w:szCs w:val="24"/>
+        </w:rPr>
+        <w:t xml:space="preserve">S. </w:t>
+      </w:r>
+      <w:r>
+        <w:rPr>
+          <w:rFonts w:ascii="Arial" w:hAnsi="Arial" w:cs="Arial"/>
+          <w:sz w:val="24"/>
+          <w:szCs w:val="24"/>
+        </w:rPr>
+        <w:t xml:space="preserve">S; </w:t>
+      </w:r>
+      <w:r>
+        <w:rPr>
+          <w:rFonts w:ascii="Arial" w:hAnsi="Arial" w:cs="Arial"/>
+          <w:sz w:val="24"/>
+          <w:szCs w:val="24"/>
+        </w:rPr>
+        <w:t xml:space="preserve">MANE, </w:t>
+      </w:r>
+      <w:r>
+        <w:rPr>
+          <w:rFonts w:ascii="Arial" w:hAnsi="Arial" w:cs="Arial"/>
+          <w:sz w:val="24"/>
+          <w:szCs w:val="24"/>
+        </w:rPr>
+        <w:t xml:space="preserve">P. </w:t>
       </w:r>
       <w:proofErr w:type="gramStart"/>
       <w:r>
@@ -21235,9 +20927,16 @@
           <w:rFonts w:ascii="Arial" w:hAnsi="Arial" w:cs="Arial"/>
           <w:sz w:val="24"/>
           <w:szCs w:val="24"/>
-          <w:lang w:val="pt-BR"/>
-        </w:rPr>
-        <w:t>..</w:t>
+        </w:rPr>
+        <w:t xml:space="preserve">K </w:t>
+      </w:r>
+      <w:r>
+        <w:rPr>
+          <w:rFonts w:ascii="Arial" w:hAnsi="Arial" w:cs="Arial"/>
+          <w:sz w:val="24"/>
+          <w:szCs w:val="24"/>
+        </w:rPr>
+        <w:t>;</w:t>
       </w:r>
       <w:proofErr w:type="gramEnd"/>
       <w:r>
@@ -21245,28 +20944,32 @@
           <w:rFonts w:ascii="Arial" w:hAnsi="Arial" w:cs="Arial"/>
           <w:sz w:val="24"/>
           <w:szCs w:val="24"/>
-          <w:lang w:val="pt-BR"/>
-        </w:rPr>
-        <w:t xml:space="preserve"> Sistema de reconhecimento facia</w:t>
-      </w:r>
-      <w:r>
-        <w:rPr>
-          <w:rFonts w:ascii="Arial" w:hAnsi="Arial" w:cs="Arial"/>
-          <w:b/>
-          <w:sz w:val="24"/>
-          <w:szCs w:val="24"/>
-          <w:lang w:val="pt-BR"/>
-        </w:rPr>
-        <w:t>l</w:t>
-      </w:r>
-      <w:r>
-        <w:rPr>
-          <w:rFonts w:ascii="Arial" w:hAnsi="Arial" w:cs="Arial"/>
-          <w:sz w:val="24"/>
-          <w:szCs w:val="24"/>
-          <w:lang w:val="pt-BR"/>
-        </w:rPr>
-        <w:t>. 2013. 84 f. Trabalho de Conclusão de Curso (Graduação em Engenharia Elétrica) – Escola de Engenharia de São Carlos, Universidade de São Paulo, São Carlos, SP. 2013.</w:t>
+        </w:rPr>
+        <w:t xml:space="preserve"> AJAYKUMAR</w:t>
+      </w:r>
+      <w:r>
+        <w:rPr>
+          <w:rFonts w:ascii="Arial" w:hAnsi="Arial" w:cs="Arial"/>
+          <w:sz w:val="24"/>
+          <w:szCs w:val="24"/>
+        </w:rPr>
+        <w:t xml:space="preserve"> D</w:t>
+      </w:r>
+      <w:r>
+        <w:rPr>
+          <w:rFonts w:ascii="Arial" w:hAnsi="Arial" w:cs="Arial"/>
+          <w:sz w:val="24"/>
+          <w:szCs w:val="24"/>
+        </w:rPr>
+        <w:t>.</w:t>
+      </w:r>
+      <w:r>
+        <w:rPr>
+          <w:rFonts w:ascii="Arial" w:hAnsi="Arial" w:cs="Arial"/>
+          <w:sz w:val="24"/>
+          <w:szCs w:val="24"/>
+        </w:rPr>
+        <w:t xml:space="preserve"> “Face Detection System using OpenCV on Beagle Board”</w:t>
       </w:r>
     </w:p>
     <w:p>
@@ -21274,117 +20977,17 @@
         <w:spacing w:line="360" w:lineRule="auto"/>
         <w:rPr>
           <w:rFonts w:ascii="Arial" w:hAnsi="Arial" w:cs="Arial"/>
-          <w:sz w:val="24"/>
-          <w:szCs w:val="24"/>
-        </w:rPr>
-      </w:pPr>
-      <w:r>
-        <w:rPr>
-          <w:rFonts w:ascii="Arial" w:hAnsi="Arial" w:cs="Arial"/>
-          <w:sz w:val="24"/>
-          <w:szCs w:val="24"/>
-        </w:rPr>
-        <w:t xml:space="preserve">DEVI </w:t>
-      </w:r>
-      <w:r>
-        <w:rPr>
-          <w:rFonts w:ascii="Arial" w:hAnsi="Arial" w:cs="Arial"/>
-          <w:sz w:val="24"/>
-          <w:szCs w:val="24"/>
-        </w:rPr>
-        <w:t xml:space="preserve">S. </w:t>
-      </w:r>
-      <w:r>
-        <w:rPr>
-          <w:rFonts w:ascii="Arial" w:hAnsi="Arial" w:cs="Arial"/>
-          <w:sz w:val="24"/>
-          <w:szCs w:val="24"/>
-        </w:rPr>
-        <w:t xml:space="preserve">S; </w:t>
-      </w:r>
-      <w:r>
-        <w:rPr>
-          <w:rFonts w:ascii="Arial" w:hAnsi="Arial" w:cs="Arial"/>
-          <w:sz w:val="24"/>
-          <w:szCs w:val="24"/>
-        </w:rPr>
-        <w:t xml:space="preserve">MANE, </w:t>
-      </w:r>
-      <w:r>
-        <w:rPr>
-          <w:rFonts w:ascii="Arial" w:hAnsi="Arial" w:cs="Arial"/>
-          <w:sz w:val="24"/>
-          <w:szCs w:val="24"/>
-        </w:rPr>
-        <w:t xml:space="preserve">P. </w:t>
-      </w:r>
-      <w:proofErr w:type="gramStart"/>
-      <w:r>
-        <w:rPr>
-          <w:rFonts w:ascii="Arial" w:hAnsi="Arial" w:cs="Arial"/>
-          <w:sz w:val="24"/>
-          <w:szCs w:val="24"/>
-        </w:rPr>
-        <w:t xml:space="preserve">K </w:t>
-      </w:r>
-      <w:r>
-        <w:rPr>
-          <w:rFonts w:ascii="Arial" w:hAnsi="Arial" w:cs="Arial"/>
-          <w:sz w:val="24"/>
-          <w:szCs w:val="24"/>
-        </w:rPr>
-        <w:t>;</w:t>
-      </w:r>
-      <w:proofErr w:type="gramEnd"/>
-      <w:r>
-        <w:rPr>
-          <w:rFonts w:ascii="Arial" w:hAnsi="Arial" w:cs="Arial"/>
-          <w:sz w:val="24"/>
-          <w:szCs w:val="24"/>
-        </w:rPr>
-        <w:t xml:space="preserve"> AJAYKUMAR</w:t>
-      </w:r>
-      <w:r>
-        <w:rPr>
-          <w:rFonts w:ascii="Arial" w:hAnsi="Arial" w:cs="Arial"/>
-          <w:sz w:val="24"/>
-          <w:szCs w:val="24"/>
-        </w:rPr>
-        <w:t xml:space="preserve"> D</w:t>
-      </w:r>
-      <w:r>
-        <w:rPr>
-          <w:rFonts w:ascii="Arial" w:hAnsi="Arial" w:cs="Arial"/>
-          <w:sz w:val="24"/>
-          <w:szCs w:val="24"/>
-        </w:rPr>
-        <w:t>.</w:t>
-      </w:r>
-      <w:r>
-        <w:rPr>
-          <w:rFonts w:ascii="Arial" w:hAnsi="Arial" w:cs="Arial"/>
-          <w:sz w:val="24"/>
-          <w:szCs w:val="24"/>
-        </w:rPr>
-        <w:t xml:space="preserve"> “Face Detection System using </w:t>
-      </w:r>
-      <w:proofErr w:type="spellStart"/>
-      <w:r>
-        <w:rPr>
-          <w:rFonts w:ascii="Arial" w:hAnsi="Arial" w:cs="Arial"/>
-          <w:sz w:val="24"/>
-          <w:szCs w:val="24"/>
-        </w:rPr>
-        <w:t>OpenCV</w:t>
-      </w:r>
-      <w:proofErr w:type="spellEnd"/>
-      <w:r>
-        <w:rPr>
-          <w:rFonts w:ascii="Arial" w:hAnsi="Arial" w:cs="Arial"/>
-          <w:sz w:val="24"/>
-          <w:szCs w:val="24"/>
-        </w:rPr>
-        <w:t xml:space="preserve"> on Beagle Board”</w:t>
+          <w:szCs w:val="20"/>
+          <w:lang w:val="pt-BR"/>
+        </w:rPr>
+      </w:pPr>
+      <w:r>
+        <w:rPr>
+          <w:rFonts w:ascii="Arial" w:hAnsi="Arial" w:cs="Arial"/>
+          <w:szCs w:val="20"/>
+          <w:lang w:val="pt-BR"/>
+        </w:rPr>
+        <w:t>MANZI, F. A. Aplicação de Visão Computacional para Extração de Características em Imagens do Olho Humano. 2007. 47f. Trabalho de Conclusão de Curso (Engenharia da Computação com ênfase em Sistemas Embarcados) – Escola de Engenharia de São Carlos, Universidade de São Paulo, São Paulo, SP. 2007.</w:t>
       </w:r>
     </w:p>
     <w:p>
@@ -21392,17 +20995,19 @@
         <w:spacing w:line="360" w:lineRule="auto"/>
         <w:rPr>
           <w:rFonts w:ascii="Arial" w:hAnsi="Arial" w:cs="Arial"/>
-          <w:szCs w:val="20"/>
-          <w:lang w:val="pt-BR"/>
-        </w:rPr>
-      </w:pPr>
-      <w:r>
-        <w:rPr>
-          <w:rFonts w:ascii="Arial" w:hAnsi="Arial" w:cs="Arial"/>
-          <w:szCs w:val="20"/>
-          <w:lang w:val="pt-BR"/>
-        </w:rPr>
-        <w:t>MANZI, F. A. Aplicação de Visão Computacional para Extração de Características em Imagens do Olho Humano. 2007. 47f. Trabalho de Conclusão de Curso (Engenharia da Computação com ênfase em Sistemas Embarcados) – Escola de Engenharia de São Carlos, Universidade de São Paulo, São Paulo, SP. 2007.</w:t>
+          <w:sz w:val="24"/>
+          <w:szCs w:val="24"/>
+          <w:lang w:val="pt-BR"/>
+        </w:rPr>
+      </w:pPr>
+      <w:r>
+        <w:rPr>
+          <w:rFonts w:ascii="Arial" w:hAnsi="Arial" w:cs="Arial"/>
+          <w:sz w:val="24"/>
+          <w:szCs w:val="24"/>
+          <w:lang w:val="pt-BR"/>
+        </w:rPr>
+        <w:t>NASCIMENTO, V. Implementação de um sistema de identificação facial utilizando Linux Embarcado. 2015. 85 f. Trabalho de Conclusão de Curso (Graduação em Engenharia de Computação) – Escola de Engenharia de São Carlos, Universidade de São Paulo, São Carlos, SP. 2015.</w:t>
       </w:r>
     </w:p>
     <w:p>
@@ -21410,75 +21015,17 @@
         <w:spacing w:line="360" w:lineRule="auto"/>
         <w:rPr>
           <w:rFonts w:ascii="Arial" w:hAnsi="Arial" w:cs="Arial"/>
-          <w:sz w:val="24"/>
-          <w:szCs w:val="24"/>
-          <w:lang w:val="pt-BR"/>
-        </w:rPr>
-      </w:pPr>
-      <w:r>
-        <w:rPr>
-          <w:rFonts w:ascii="Arial" w:hAnsi="Arial" w:cs="Arial"/>
-          <w:sz w:val="24"/>
-          <w:szCs w:val="24"/>
-          <w:lang w:val="pt-BR"/>
-        </w:rPr>
-        <w:t xml:space="preserve">NASCIMENTO, V. </w:t>
-      </w:r>
-      <w:proofErr w:type="gramStart"/>
-      <w:r>
-        <w:rPr>
-          <w:rFonts w:ascii="Arial" w:hAnsi="Arial" w:cs="Arial"/>
-          <w:sz w:val="24"/>
-          <w:szCs w:val="24"/>
-          <w:lang w:val="pt-BR"/>
-        </w:rPr>
-        <w:t>Implementação</w:t>
-      </w:r>
-      <w:proofErr w:type="gramEnd"/>
-      <w:r>
-        <w:rPr>
-          <w:rFonts w:ascii="Arial" w:hAnsi="Arial" w:cs="Arial"/>
-          <w:sz w:val="24"/>
-          <w:szCs w:val="24"/>
-          <w:lang w:val="pt-BR"/>
-        </w:rPr>
-        <w:t xml:space="preserve"> de um sistema de identificação facial utilizando Linux Embarcado. 2015. 85 f. Trabalho de Conclusão de Curso (Graduação em Engenharia de Computação) – Escola de Engenharia de São Carlos, Universidade de São Paulo, São Carlos, SP. 2015.</w:t>
-      </w:r>
-    </w:p>
-    <w:p>
-      <w:pPr>
-        <w:spacing w:line="360" w:lineRule="auto"/>
-        <w:rPr>
-          <w:rFonts w:ascii="Arial" w:hAnsi="Arial" w:cs="Arial"/>
-          <w:szCs w:val="20"/>
-          <w:lang w:val="pt-BR"/>
-        </w:rPr>
-      </w:pPr>
-      <w:r>
-        <w:rPr>
-          <w:rFonts w:ascii="Arial" w:hAnsi="Arial" w:cs="Arial"/>
-          <w:szCs w:val="20"/>
-          <w:lang w:val="pt-BR"/>
-        </w:rPr>
-        <w:t xml:space="preserve">NETO, C. R. Processamento Digital de Imagens. </w:t>
-      </w:r>
-      <w:proofErr w:type="gramStart"/>
-      <w:r>
-        <w:rPr>
-          <w:rFonts w:ascii="Arial" w:hAnsi="Arial" w:cs="Arial"/>
-          <w:szCs w:val="20"/>
-          <w:lang w:val="pt-BR"/>
-        </w:rPr>
-        <w:t>Implementação</w:t>
-      </w:r>
-      <w:proofErr w:type="gramEnd"/>
-      <w:r>
-        <w:rPr>
-          <w:rFonts w:ascii="Arial" w:hAnsi="Arial" w:cs="Arial"/>
-          <w:szCs w:val="20"/>
-          <w:lang w:val="pt-BR"/>
-        </w:rPr>
-        <w:t xml:space="preserve"> de </w:t>
+          <w:szCs w:val="20"/>
+          <w:lang w:val="pt-BR"/>
+        </w:rPr>
+      </w:pPr>
+      <w:r>
+        <w:rPr>
+          <w:rFonts w:ascii="Arial" w:hAnsi="Arial" w:cs="Arial"/>
+          <w:szCs w:val="20"/>
+          <w:lang w:val="pt-BR"/>
+        </w:rPr>
+        <w:t xml:space="preserve">NETO, C. R. Processamento Digital de Imagens. Implementação de </w:t>
       </w:r>
       <w:proofErr w:type="spellStart"/>
       <w:r>
@@ -21709,25 +21256,14 @@
           <w:lang w:val="pt-BR"/>
         </w:rPr>
       </w:pPr>
-      <w:proofErr w:type="gramStart"/>
-      <w:r>
-        <w:rPr>
-          <w:rFonts w:ascii="Arial" w:hAnsi="Arial" w:cs="Arial"/>
-          <w:sz w:val="24"/>
-          <w:szCs w:val="24"/>
-          <w:lang w:val="pt-BR"/>
-        </w:rPr>
-        <w:t>PISA,</w:t>
-      </w:r>
-      <w:proofErr w:type="gramEnd"/>
-      <w:r>
-        <w:rPr>
-          <w:rFonts w:ascii="Arial" w:hAnsi="Arial" w:cs="Arial"/>
-          <w:sz w:val="24"/>
-          <w:szCs w:val="24"/>
-          <w:lang w:val="pt-BR"/>
-        </w:rPr>
-        <w:t xml:space="preserve"> P. Como funciona o RECONHECIMENTO FACIAL. Disponível em: &lt; http://www.techtudo.com.br/artigos/noticia/2012/04/como-funciona-oreconhecimento-facial.html &gt;. </w:t>
+      <w:r>
+        <w:rPr>
+          <w:rFonts w:ascii="Arial" w:hAnsi="Arial" w:cs="Arial"/>
+          <w:sz w:val="24"/>
+          <w:szCs w:val="24"/>
+          <w:lang w:val="pt-BR"/>
+        </w:rPr>
+        <w:t xml:space="preserve">PISA, P. Como funciona o RECONHECIMENTO FACIAL. Disponível em: &lt; http://www.techtudo.com.br/artigos/noticia/2012/04/como-funciona-oreconhecimento-facial.html &gt;. </w:t>
       </w:r>
       <w:r>
         <w:rPr>
@@ -21813,7 +21349,6 @@
         </w:rPr>
       </w:pPr>
     </w:p>
-    <w:bookmarkEnd w:id="12"/>
     <w:bookmarkEnd w:id="13"/>
     <w:bookmarkEnd w:id="14"/>
     <w:bookmarkEnd w:id="15"/>
@@ -21822,6 +21357,7 @@
     <w:bookmarkEnd w:id="18"/>
     <w:bookmarkEnd w:id="19"/>
     <w:bookmarkEnd w:id="20"/>
+    <w:bookmarkEnd w:id="21"/>
     <w:p>
       <w:pPr>
         <w:rPr>
@@ -22032,7 +21568,7 @@
             <w:sz w:val="20"/>
             <w:szCs w:val="20"/>
           </w:rPr>
-          <w:t>33</w:t>
+          <w:t>40</w:t>
         </w:r>
         <w:r>
           <w:rPr>
@@ -22872,7 +22408,7 @@
     <w:lsdException w:name="Subtitle" w:semiHidden="0" w:uiPriority="11" w:unhideWhenUsed="0" w:qFormat="1"/>
     <w:lsdException w:name="Strong" w:semiHidden="0" w:uiPriority="22" w:unhideWhenUsed="0" w:qFormat="1"/>
     <w:lsdException w:name="Emphasis" w:semiHidden="0" w:uiPriority="20" w:unhideWhenUsed="0" w:qFormat="1"/>
-    <w:lsdException w:name="Table Grid" w:semiHidden="0" w:uiPriority="59" w:unhideWhenUsed="0"/>
+    <w:lsdException w:name="Table Grid" w:uiPriority="59"/>
     <w:lsdException w:name="Placeholder Text" w:unhideWhenUsed="0"/>
     <w:lsdException w:name="No Spacing" w:semiHidden="0" w:uiPriority="1" w:unhideWhenUsed="0" w:qFormat="1"/>
     <w:lsdException w:name="Light Shading" w:semiHidden="0" w:uiPriority="60" w:unhideWhenUsed="0"/>
@@ -24182,7 +23718,7 @@
     <w:lsdException w:name="Subtitle" w:semiHidden="0" w:uiPriority="11" w:unhideWhenUsed="0" w:qFormat="1"/>
     <w:lsdException w:name="Strong" w:semiHidden="0" w:uiPriority="22" w:unhideWhenUsed="0" w:qFormat="1"/>
     <w:lsdException w:name="Emphasis" w:semiHidden="0" w:uiPriority="20" w:unhideWhenUsed="0" w:qFormat="1"/>
-    <w:lsdException w:name="Table Grid" w:semiHidden="0" w:uiPriority="59" w:unhideWhenUsed="0"/>
+    <w:lsdException w:name="Table Grid" w:uiPriority="59"/>
     <w:lsdException w:name="Placeholder Text" w:unhideWhenUsed="0"/>
     <w:lsdException w:name="No Spacing" w:semiHidden="0" w:uiPriority="1" w:unhideWhenUsed="0" w:qFormat="1"/>
     <w:lsdException w:name="Light Shading" w:semiHidden="0" w:uiPriority="60" w:unhideWhenUsed="0"/>
@@ -25747,11 +25283,11 @@
         </c:dLbls>
         <c:gapWidth val="150"/>
         <c:overlap val="100"/>
-        <c:axId val="223794688"/>
-        <c:axId val="223796608"/>
+        <c:axId val="172200320"/>
+        <c:axId val="172203392"/>
       </c:barChart>
       <c:catAx>
-        <c:axId val="223794688"/>
+        <c:axId val="172200320"/>
         <c:scaling>
           <c:orientation val="minMax"/>
         </c:scaling>
@@ -25789,7 +25325,7 @@
             <a:endParaRPr lang="pt-BR"/>
           </a:p>
         </c:txPr>
-        <c:crossAx val="223796608"/>
+        <c:crossAx val="172203392"/>
         <c:crosses val="autoZero"/>
         <c:auto val="1"/>
         <c:lblAlgn val="ctr"/>
@@ -25797,7 +25333,7 @@
         <c:noMultiLvlLbl val="1"/>
       </c:catAx>
       <c:valAx>
-        <c:axId val="223796608"/>
+        <c:axId val="172203392"/>
         <c:scaling>
           <c:orientation val="minMax"/>
         </c:scaling>
@@ -25849,7 +25385,7 @@
             <a:endParaRPr lang="pt-BR"/>
           </a:p>
         </c:txPr>
-        <c:crossAx val="223794688"/>
+        <c:crossAx val="172200320"/>
         <c:crosses val="autoZero"/>
         <c:crossBetween val="between"/>
       </c:valAx>
@@ -26722,7 +26258,7 @@
 </file>
 
 <file path=customXml/itemProps1.xml><?xml version="1.0" encoding="utf-8"?>
-<ds:datastoreItem xmlns:ds="http://schemas.openxmlformats.org/officeDocument/2006/customXml" ds:itemID="{02058331-DCDB-4555-A817-6DC2795DC68D}">
+<ds:datastoreItem xmlns:ds="http://schemas.openxmlformats.org/officeDocument/2006/customXml" ds:itemID="{E55DF5DE-36DE-4943-A70F-9893AF4D52F3}">
   <ds:schemaRefs>
     <ds:schemaRef ds:uri="http://schemas.openxmlformats.org/officeDocument/2006/bibliography"/>
   </ds:schemaRefs>

</xml_diff>

<commit_message>
Atualização Monografia + Ficha Catalografica
</commit_message>
<xml_diff>
--- a/documents/Monografia_TCC.docx
+++ b/documents/Monografia_TCC.docx
@@ -10,8 +10,6 @@
           <w:rFonts w:ascii="Arial" w:hAnsi="Arial" w:cs="Arial"/>
         </w:rPr>
       </w:pPr>
-      <w:bookmarkStart w:id="0" w:name="_GoBack"/>
-      <w:bookmarkEnd w:id="0"/>
       <w:r>
         <w:rPr>
           <w:rFonts w:ascii="Arial" w:hAnsi="Arial" w:cs="Arial"/>
@@ -1027,198 +1025,44 @@
     </w:p>
     <w:p>
       <w:pPr>
-        <w:jc w:val="center"/>
-        <w:rPr>
-          <w:rFonts w:cs="Arial"/>
-          <w:szCs w:val="24"/>
-        </w:rPr>
-      </w:pPr>
-    </w:p>
-    <w:p>
-      <w:pPr>
-        <w:jc w:val="center"/>
-        <w:rPr>
-          <w:rFonts w:cs="Arial"/>
-          <w:szCs w:val="24"/>
-        </w:rPr>
-      </w:pPr>
-    </w:p>
-    <w:p>
-      <w:pPr>
-        <w:jc w:val="center"/>
-        <w:rPr>
-          <w:rFonts w:cs="Arial"/>
-          <w:szCs w:val="24"/>
-        </w:rPr>
-      </w:pPr>
-    </w:p>
-    <w:p>
-      <w:pPr>
-        <w:jc w:val="center"/>
-        <w:rPr>
-          <w:rFonts w:cs="Arial"/>
-          <w:szCs w:val="24"/>
-        </w:rPr>
-      </w:pPr>
-    </w:p>
-    <w:p>
-      <w:pPr>
-        <w:jc w:val="center"/>
-        <w:rPr>
-          <w:rFonts w:cs="Arial"/>
-          <w:szCs w:val="24"/>
-        </w:rPr>
-      </w:pPr>
-    </w:p>
-    <w:p>
-      <w:pPr>
-        <w:jc w:val="center"/>
-        <w:rPr>
-          <w:rFonts w:cs="Arial"/>
-          <w:szCs w:val="24"/>
-        </w:rPr>
-      </w:pPr>
-    </w:p>
-    <w:p>
-      <w:pPr>
-        <w:jc w:val="center"/>
-        <w:rPr>
-          <w:rFonts w:cs="Arial"/>
-          <w:szCs w:val="24"/>
-        </w:rPr>
-      </w:pPr>
-    </w:p>
-    <w:p>
-      <w:pPr>
-        <w:jc w:val="center"/>
-        <w:rPr>
-          <w:rFonts w:cs="Arial"/>
-          <w:szCs w:val="24"/>
-        </w:rPr>
-      </w:pPr>
-    </w:p>
-    <w:p>
-      <w:pPr>
-        <w:jc w:val="center"/>
-        <w:rPr>
-          <w:rFonts w:cs="Arial"/>
-          <w:szCs w:val="24"/>
-        </w:rPr>
-      </w:pPr>
-    </w:p>
-    <w:p>
-      <w:pPr>
-        <w:jc w:val="center"/>
-        <w:rPr>
-          <w:rFonts w:cs="Arial"/>
-          <w:szCs w:val="24"/>
-        </w:rPr>
-      </w:pPr>
-    </w:p>
-    <w:p>
-      <w:pPr>
-        <w:jc w:val="center"/>
-        <w:rPr>
-          <w:rFonts w:cs="Arial"/>
-          <w:szCs w:val="24"/>
-        </w:rPr>
-      </w:pPr>
-    </w:p>
-    <w:p>
-      <w:pPr>
-        <w:jc w:val="center"/>
-        <w:rPr>
-          <w:rFonts w:cs="Arial"/>
-          <w:szCs w:val="24"/>
-        </w:rPr>
-      </w:pPr>
-    </w:p>
-    <w:p>
-      <w:pPr>
-        <w:jc w:val="center"/>
-        <w:rPr>
-          <w:rFonts w:cs="Arial"/>
-          <w:szCs w:val="24"/>
-        </w:rPr>
-      </w:pPr>
-    </w:p>
-    <w:p>
-      <w:pPr>
-        <w:jc w:val="center"/>
-        <w:rPr>
-          <w:rFonts w:cs="Arial"/>
-          <w:szCs w:val="24"/>
-        </w:rPr>
-      </w:pPr>
-    </w:p>
-    <w:p>
-      <w:pPr>
-        <w:jc w:val="center"/>
-        <w:rPr>
-          <w:rFonts w:cs="Arial"/>
-          <w:szCs w:val="24"/>
-        </w:rPr>
-      </w:pPr>
-    </w:p>
-    <w:p>
-      <w:pPr>
-        <w:jc w:val="center"/>
-        <w:rPr>
-          <w:rFonts w:cs="Arial"/>
-          <w:szCs w:val="24"/>
-        </w:rPr>
-      </w:pPr>
-    </w:p>
-    <w:p>
-      <w:pPr>
-        <w:jc w:val="center"/>
-        <w:rPr>
-          <w:rFonts w:cs="Arial"/>
-          <w:szCs w:val="24"/>
-        </w:rPr>
-      </w:pPr>
-      <w:r>
-        <w:rPr>
-          <w:rFonts w:cs="Arial"/>
-          <w:noProof/>
-          <w:szCs w:val="24"/>
-          <w:lang w:val="pt-BR" w:eastAsia="pt-BR"/>
-        </w:rPr>
-        <w:drawing>
-          <wp:inline distT="0" distB="0" distL="0" distR="0" wp14:anchorId="024B2F82" wp14:editId="196A4F44">
-            <wp:extent cx="4886325" cy="3598966"/>
-            <wp:effectExtent l="0" t="0" r="0" b="1905"/>
-            <wp:docPr id="1" name="Imagem 1"/>
-            <wp:cNvGraphicFramePr>
-              <a:graphicFrameLocks xmlns:a="http://schemas.openxmlformats.org/drawingml/2006/main" noChangeAspect="1"/>
-            </wp:cNvGraphicFramePr>
-            <a:graphic xmlns:a="http://schemas.openxmlformats.org/drawingml/2006/main">
-              <a:graphicData uri="http://schemas.openxmlformats.org/drawingml/2006/picture">
-                <pic:pic xmlns:pic="http://schemas.openxmlformats.org/drawingml/2006/picture">
-                  <pic:nvPicPr>
-                    <pic:cNvPr id="0" name=""/>
-                    <pic:cNvPicPr/>
-                  </pic:nvPicPr>
-                  <pic:blipFill>
-                    <a:blip r:embed="rId11"/>
-                    <a:stretch>
-                      <a:fillRect/>
-                    </a:stretch>
-                  </pic:blipFill>
-                  <pic:spPr>
-                    <a:xfrm>
-                      <a:off x="0" y="0"/>
-                      <a:ext cx="4888427" cy="3600514"/>
-                    </a:xfrm>
-                    <a:prstGeom prst="rect">
-                      <a:avLst/>
-                    </a:prstGeom>
-                  </pic:spPr>
-                </pic:pic>
-              </a:graphicData>
-            </a:graphic>
-          </wp:inline>
-        </w:drawing>
+        <w:pStyle w:val="Titulopretextual"/>
+        <w:rPr>
+          <w:lang w:val="pt-BR"/>
+        </w:rPr>
+      </w:pPr>
+      <w:r>
+        <w:rPr>
+          <w:lang w:val="pt-BR"/>
+        </w:rPr>
+        <w:object w:dxaOrig="8504" w:dyaOrig="14032">
+          <v:shapetype id="_x0000_t75" coordsize="21600,21600" o:spt="75" o:preferrelative="t" path="m@4@5l@4@11@9@11@9@5xe" filled="f" stroked="f">
+            <v:stroke joinstyle="miter"/>
+            <v:formulas>
+              <v:f eqn="if lineDrawn pixelLineWidth 0"/>
+              <v:f eqn="sum @0 1 0"/>
+              <v:f eqn="sum 0 0 @1"/>
+              <v:f eqn="prod @2 1 2"/>
+              <v:f eqn="prod @3 21600 pixelWidth"/>
+              <v:f eqn="prod @3 21600 pixelHeight"/>
+              <v:f eqn="sum @0 0 1"/>
+              <v:f eqn="prod @6 1 2"/>
+              <v:f eqn="prod @7 21600 pixelWidth"/>
+              <v:f eqn="sum @8 21600 0"/>
+              <v:f eqn="prod @7 21600 pixelHeight"/>
+              <v:f eqn="sum @10 21600 0"/>
+            </v:formulas>
+            <v:path o:extrusionok="f" gradientshapeok="t" o:connecttype="rect"/>
+            <o:lock v:ext="edit" aspectratio="t"/>
+          </v:shapetype>
+          <v:shape id="_x0000_i1025" type="#_x0000_t75" style="width:425.25pt;height:701.25pt" o:ole="">
+            <v:imagedata r:id="rId11" o:title=""/>
+          </v:shape>
+          <o:OLEObject Type="Link" ProgID="Word.Document.12" ShapeID="_x0000_i1025" DrawAspect="Content" r:id="rId12" UpdateMode="Always">
+            <o:LinkType>EnhancedMetaFile</o:LinkType>
+            <o:LockedField>false</o:LockedField>
+            <o:FieldCodes>\f 0</o:FieldCodes>
+          </o:OLEObject>
+        </w:object>
       </w:r>
     </w:p>
     <w:p>
@@ -3026,23 +2870,39 @@
           <w:szCs w:val="24"/>
           <w:lang w:val="pt-BR"/>
         </w:rPr>
-        <w:t>, Andre Breda Carneiro</w:t>
-      </w:r>
-      <w:r>
-        <w:rPr>
-          <w:sz w:val="24"/>
-          <w:szCs w:val="24"/>
-          <w:lang w:val="pt-BR"/>
-        </w:rPr>
-        <w:t xml:space="preserve"> e Glauco Todesco, como os </w:t>
-      </w:r>
-      <w:r>
-        <w:rPr>
-          <w:sz w:val="24"/>
-          <w:szCs w:val="24"/>
-          <w:lang w:val="pt-BR"/>
-        </w:rPr>
-        <w:t>três</w:t>
+        <w:t xml:space="preserve"> e</w:t>
+      </w:r>
+      <w:r>
+        <w:rPr>
+          <w:sz w:val="24"/>
+          <w:szCs w:val="24"/>
+          <w:lang w:val="pt-BR"/>
+        </w:rPr>
+        <w:t xml:space="preserve"> Andre Breda Carneiro</w:t>
+      </w:r>
+      <w:r>
+        <w:rPr>
+          <w:sz w:val="24"/>
+          <w:szCs w:val="24"/>
+          <w:lang w:val="pt-BR"/>
+        </w:rPr>
+        <w:t xml:space="preserve">, </w:t>
+      </w:r>
+      <w:r>
+        <w:rPr>
+          <w:sz w:val="24"/>
+          <w:szCs w:val="24"/>
+          <w:lang w:val="pt-BR"/>
+        </w:rPr>
+        <w:t xml:space="preserve">como os </w:t>
+      </w:r>
+      <w:r>
+        <w:rPr>
+          <w:sz w:val="24"/>
+          <w:szCs w:val="24"/>
+          <w:lang w:val="pt-BR"/>
+        </w:rPr>
+        <w:t>dois</w:t>
       </w:r>
       <w:r>
         <w:rPr>
@@ -3060,6 +2920,8 @@
         </w:rPr>
         <w:t>retamente a contribuição mútua.</w:t>
       </w:r>
+      <w:bookmarkStart w:id="0" w:name="_GoBack"/>
+      <w:bookmarkEnd w:id="0"/>
     </w:p>
     <w:p>
       <w:pPr>
@@ -11023,7 +10885,7 @@
     <w:p>
       <w:pPr>
         <w:sectPr>
-          <w:headerReference w:type="default" r:id="rId12"/>
+          <w:headerReference w:type="default" r:id="rId13"/>
           <w:pgSz w:w="11906" w:h="16838" w:code="9"/>
           <w:pgMar w:top="1701" w:right="1134" w:bottom="1134" w:left="1701" w:header="709" w:footer="709" w:gutter="0"/>
           <w:cols w:space="708"/>
@@ -11803,7 +11665,7 @@
                     </pic:cNvPicPr>
                   </pic:nvPicPr>
                   <pic:blipFill>
-                    <a:blip r:embed="rId13">
+                    <a:blip r:embed="rId14">
                       <a:extLst>
                         <a:ext uri="{28A0092B-C50C-407E-A947-70E740481C1C}">
                           <a14:useLocalDpi xmlns:a14="http://schemas.microsoft.com/office/drawing/2010/main" val="0"/>
@@ -12807,7 +12669,7 @@
                     </pic:cNvPicPr>
                   </pic:nvPicPr>
                   <pic:blipFill>
-                    <a:blip r:embed="rId14" cstate="print">
+                    <a:blip r:embed="rId15" cstate="print">
                       <a:extLst>
                         <a:ext uri="{28A0092B-C50C-407E-A947-70E740481C1C}">
                           <a14:useLocalDpi xmlns:a14="http://schemas.microsoft.com/office/drawing/2010/main" val="0"/>
@@ -13005,7 +12867,7 @@
                     </pic:cNvPicPr>
                   </pic:nvPicPr>
                   <pic:blipFill>
-                    <a:blip r:embed="rId15">
+                    <a:blip r:embed="rId16">
                       <a:extLst>
                         <a:ext uri="{28A0092B-C50C-407E-A947-70E740481C1C}">
                           <a14:useLocalDpi xmlns:a14="http://schemas.microsoft.com/office/drawing/2010/main" val="0"/>
@@ -13110,6 +12972,7 @@
           <w:lang w:val="pt-BR"/>
         </w:rPr>
       </w:pPr>
+      <w:proofErr w:type="gramStart"/>
       <w:r>
         <w:rPr>
           <w:rFonts w:ascii="Arial" w:hAnsi="Arial" w:cs="Arial"/>
@@ -13117,9 +12980,19 @@
           <w:szCs w:val="20"/>
           <w:lang w:val="pt-BR"/>
         </w:rPr>
-        <w:t xml:space="preserve">² Disponível em: </w:t>
-      </w:r>
-      <w:hyperlink r:id="rId16" w:history="1">
+        <w:t>²</w:t>
+      </w:r>
+      <w:proofErr w:type="gramEnd"/>
+      <w:r>
+        <w:rPr>
+          <w:rFonts w:ascii="Arial" w:hAnsi="Arial" w:cs="Arial"/>
+          <w:sz w:val="20"/>
+          <w:szCs w:val="20"/>
+          <w:lang w:val="pt-BR"/>
+        </w:rPr>
+        <w:t xml:space="preserve"> Disponível em: </w:t>
+      </w:r>
+      <w:hyperlink r:id="rId17" w:history="1">
         <w:r>
           <w:rPr>
             <w:rStyle w:val="Hyperlink"/>
@@ -13392,7 +13265,7 @@
                     </pic:cNvPicPr>
                   </pic:nvPicPr>
                   <pic:blipFill>
-                    <a:blip r:embed="rId17" cstate="print">
+                    <a:blip r:embed="rId18" cstate="print">
                       <a:extLst>
                         <a:ext uri="{28A0092B-C50C-407E-A947-70E740481C1C}">
                           <a14:useLocalDpi xmlns:a14="http://schemas.microsoft.com/office/drawing/2010/main" val="0"/>
@@ -14134,7 +14007,7 @@
                     </pic:cNvPicPr>
                   </pic:nvPicPr>
                   <pic:blipFill>
-                    <a:blip r:embed="rId18">
+                    <a:blip r:embed="rId19">
                       <a:extLst>
                         <a:ext uri="{28A0092B-C50C-407E-A947-70E740481C1C}">
                           <a14:useLocalDpi xmlns:a14="http://schemas.microsoft.com/office/drawing/2010/main" val="0"/>
@@ -14805,7 +14678,7 @@
                     </pic:cNvPicPr>
                   </pic:nvPicPr>
                   <pic:blipFill>
-                    <a:blip r:embed="rId19">
+                    <a:blip r:embed="rId20">
                       <a:extLst>
                         <a:ext uri="{28A0092B-C50C-407E-A947-70E740481C1C}">
                           <a14:useLocalDpi xmlns:a14="http://schemas.microsoft.com/office/drawing/2010/main" val="0"/>
@@ -14869,7 +14742,7 @@
                     </pic:cNvPicPr>
                   </pic:nvPicPr>
                   <pic:blipFill>
-                    <a:blip r:embed="rId20">
+                    <a:blip r:embed="rId21">
                       <a:extLst>
                         <a:ext uri="{28A0092B-C50C-407E-A947-70E740481C1C}">
                           <a14:useLocalDpi xmlns:a14="http://schemas.microsoft.com/office/drawing/2010/main" val="0"/>
@@ -15052,7 +14925,7 @@
                     </pic:cNvPicPr>
                   </pic:nvPicPr>
                   <pic:blipFill>
-                    <a:blip r:embed="rId21">
+                    <a:blip r:embed="rId22">
                       <a:extLst>
                         <a:ext uri="{28A0092B-C50C-407E-A947-70E740481C1C}">
                           <a14:useLocalDpi xmlns:a14="http://schemas.microsoft.com/office/drawing/2010/main" val="0"/>
@@ -15280,7 +15153,7 @@
                     </pic:cNvPicPr>
                   </pic:nvPicPr>
                   <pic:blipFill>
-                    <a:blip r:embed="rId22">
+                    <a:blip r:embed="rId23">
                       <a:extLst>
                         <a:ext uri="{28A0092B-C50C-407E-A947-70E740481C1C}">
                           <a14:useLocalDpi xmlns:a14="http://schemas.microsoft.com/office/drawing/2010/main" val="0"/>
@@ -15559,7 +15432,7 @@
                     </pic:cNvPicPr>
                   </pic:nvPicPr>
                   <pic:blipFill>
-                    <a:blip r:embed="rId23">
+                    <a:blip r:embed="rId24">
                       <a:extLst>
                         <a:ext uri="{28A0092B-C50C-407E-A947-70E740481C1C}">
                           <a14:useLocalDpi xmlns:a14="http://schemas.microsoft.com/office/drawing/2010/main" val="0"/>
@@ -16285,7 +16158,7 @@
                     <pic:cNvPicPr/>
                   </pic:nvPicPr>
                   <pic:blipFill>
-                    <a:blip r:embed="rId24"/>
+                    <a:blip r:embed="rId25"/>
                     <a:stretch>
                       <a:fillRect/>
                     </a:stretch>
@@ -16774,12 +16647,14 @@
         <w:ind w:left="357" w:hanging="357"/>
         <w:rPr>
           <w:sz w:val="28"/>
+          <w:lang w:val="pt-BR"/>
         </w:rPr>
       </w:pPr>
       <w:bookmarkStart w:id="31" w:name="_Toc527379928"/>
       <w:r>
         <w:rPr>
           <w:sz w:val="28"/>
+          <w:lang w:val="pt-BR"/>
         </w:rPr>
         <w:t xml:space="preserve">3.4 </w:t>
       </w:r>
@@ -16787,6 +16662,7 @@
       <w:r>
         <w:rPr>
           <w:sz w:val="28"/>
+          <w:lang w:val="pt-BR"/>
         </w:rPr>
         <w:t>Opencv</w:t>
       </w:r>
@@ -17288,7 +17164,7 @@
                     <pic:cNvPicPr/>
                   </pic:nvPicPr>
                   <pic:blipFill>
-                    <a:blip r:embed="rId25"/>
+                    <a:blip r:embed="rId26"/>
                     <a:stretch>
                       <a:fillRect/>
                     </a:stretch>
@@ -19998,14 +19874,14 @@
             <wp:docPr id="12" name="Chart 12" title="Chart">
               <a:extLst xmlns:a="http://schemas.openxmlformats.org/drawingml/2006/main">
                 <a:ext uri="{FF2B5EF4-FFF2-40B4-BE49-F238E27FC236}">
-                  <a16:creationId xmlns:a16="http://schemas.microsoft.com/office/drawing/2014/main" xmlns:w16se="http://schemas.microsoft.com/office/word/2015/wordml/symex" xmlns:w16cid="http://schemas.microsoft.com/office/word/2016/wordml/cid" xmlns:w15="http://schemas.microsoft.com/office/word/2012/wordml" xmlns:w="http://schemas.openxmlformats.org/wordprocessingml/2006/main" xmlns:w10="urn:schemas-microsoft-com:office:word" xmlns:v="urn:schemas-microsoft-com:vml" xmlns:o="urn:schemas-microsoft-com:office:office" xmlns:am3d="http://schemas.microsoft.com/office/drawing/2017/model3d" xmlns:aink="http://schemas.microsoft.com/office/drawing/2016/ink" xmlns:cx8="http://schemas.microsoft.com/office/drawing/2016/5/14/chartex" xmlns:cx7="http://schemas.microsoft.com/office/drawing/2016/5/13/chartex" xmlns:cx6="http://schemas.microsoft.com/office/drawing/2016/5/12/chartex" xmlns:cx5="http://schemas.microsoft.com/office/drawing/2016/5/11/chartex" xmlns:cx4="http://schemas.microsoft.com/office/drawing/2016/5/10/chartex" xmlns:cx3="http://schemas.microsoft.com/office/drawing/2016/5/9/chartex" xmlns:cx2="http://schemas.microsoft.com/office/drawing/2015/10/21/chartex" xmlns:cx1="http://schemas.microsoft.com/office/drawing/2015/9/8/chartex" xmlns:cx="http://schemas.microsoft.com/office/drawing/2014/chartex" xmlns="" id="{00000000-0008-0000-0000-000002000000}"/>
+                  <a16:creationId xmlns="" xmlns:cx="http://schemas.microsoft.com/office/drawing/2014/chartex" xmlns:cx1="http://schemas.microsoft.com/office/drawing/2015/9/8/chartex" xmlns:cx2="http://schemas.microsoft.com/office/drawing/2015/10/21/chartex" xmlns:cx3="http://schemas.microsoft.com/office/drawing/2016/5/9/chartex" xmlns:cx4="http://schemas.microsoft.com/office/drawing/2016/5/10/chartex" xmlns:cx5="http://schemas.microsoft.com/office/drawing/2016/5/11/chartex" xmlns:cx6="http://schemas.microsoft.com/office/drawing/2016/5/12/chartex" xmlns:cx7="http://schemas.microsoft.com/office/drawing/2016/5/13/chartex" xmlns:cx8="http://schemas.microsoft.com/office/drawing/2016/5/14/chartex" xmlns:aink="http://schemas.microsoft.com/office/drawing/2016/ink" xmlns:am3d="http://schemas.microsoft.com/office/drawing/2017/model3d" xmlns:o="urn:schemas-microsoft-com:office:office" xmlns:v="urn:schemas-microsoft-com:vml" xmlns:w10="urn:schemas-microsoft-com:office:word" xmlns:w="http://schemas.openxmlformats.org/wordprocessingml/2006/main" xmlns:w15="http://schemas.microsoft.com/office/word/2012/wordml" xmlns:w16cid="http://schemas.microsoft.com/office/word/2016/wordml/cid" xmlns:w16se="http://schemas.microsoft.com/office/word/2015/wordml/symex" xmlns:a16="http://schemas.microsoft.com/office/drawing/2014/main" id="{00000000-0008-0000-0000-000002000000}"/>
                 </a:ext>
               </a:extLst>
             </wp:docPr>
             <wp:cNvGraphicFramePr/>
             <a:graphic xmlns:a="http://schemas.openxmlformats.org/drawingml/2006/main">
               <a:graphicData uri="http://schemas.openxmlformats.org/drawingml/2006/chart">
-                <c:chart xmlns:c="http://schemas.openxmlformats.org/drawingml/2006/chart" xmlns:r="http://schemas.openxmlformats.org/officeDocument/2006/relationships" r:id="rId26"/>
+                <c:chart xmlns:c="http://schemas.openxmlformats.org/drawingml/2006/chart" xmlns:r="http://schemas.openxmlformats.org/officeDocument/2006/relationships" r:id="rId27"/>
               </a:graphicData>
             </a:graphic>
           </wp:inline>
@@ -21369,7 +21245,7 @@
       </w:pPr>
     </w:p>
     <w:sectPr>
-      <w:headerReference w:type="default" r:id="rId27"/>
+      <w:headerReference w:type="default" r:id="rId28"/>
       <w:pgSz w:w="11906" w:h="16838" w:code="9"/>
       <w:pgMar w:top="1701" w:right="1134" w:bottom="1134" w:left="1701" w:header="709" w:footer="709" w:gutter="0"/>
       <w:cols w:space="708"/>
@@ -25283,11 +25159,11 @@
         </c:dLbls>
         <c:gapWidth val="150"/>
         <c:overlap val="100"/>
-        <c:axId val="172200320"/>
-        <c:axId val="172203392"/>
+        <c:axId val="219912064"/>
+        <c:axId val="219928064"/>
       </c:barChart>
       <c:catAx>
-        <c:axId val="172200320"/>
+        <c:axId val="219912064"/>
         <c:scaling>
           <c:orientation val="minMax"/>
         </c:scaling>
@@ -25325,7 +25201,7 @@
             <a:endParaRPr lang="pt-BR"/>
           </a:p>
         </c:txPr>
-        <c:crossAx val="172203392"/>
+        <c:crossAx val="219928064"/>
         <c:crosses val="autoZero"/>
         <c:auto val="1"/>
         <c:lblAlgn val="ctr"/>
@@ -25333,7 +25209,7 @@
         <c:noMultiLvlLbl val="1"/>
       </c:catAx>
       <c:valAx>
-        <c:axId val="172203392"/>
+        <c:axId val="219928064"/>
         <c:scaling>
           <c:orientation val="minMax"/>
         </c:scaling>
@@ -25385,7 +25261,7 @@
             <a:endParaRPr lang="pt-BR"/>
           </a:p>
         </c:txPr>
-        <c:crossAx val="172200320"/>
+        <c:crossAx val="219912064"/>
         <c:crosses val="autoZero"/>
         <c:crossBetween val="between"/>
       </c:valAx>
@@ -26258,7 +26134,7 @@
 </file>
 
 <file path=customXml/itemProps1.xml><?xml version="1.0" encoding="utf-8"?>
-<ds:datastoreItem xmlns:ds="http://schemas.openxmlformats.org/officeDocument/2006/customXml" ds:itemID="{E55DF5DE-36DE-4943-A70F-9893AF4D52F3}">
+<ds:datastoreItem xmlns:ds="http://schemas.openxmlformats.org/officeDocument/2006/customXml" ds:itemID="{412C0357-E3A5-4AF1-82E6-39120279C762}">
   <ds:schemaRefs>
     <ds:schemaRef ds:uri="http://schemas.openxmlformats.org/officeDocument/2006/bibliography"/>
   </ds:schemaRefs>

</xml_diff>